<commit_message>
Point 4, decissions 2, 4 and 6 explained
</commit_message>
<xml_diff>
--- a/documents/DP1-G1-7 - Document of System Design.docx
+++ b/documents/DP1-G1-7 - Document of System Design.docx
@@ -174,7 +174,7 @@
     </w:p>
     <w:p>
       <w:pPr>
-        <w:pStyle w:val="ListParagraph"/>
+        <w:pStyle w:val="Prrafodelista"/>
         <w:numPr>
           <w:ilvl w:val="0"/>
           <w:numId w:val="1"/>
@@ -190,12 +190,48 @@
           <w:color w:val="222222"/>
           <w:shd w:val="clear" w:color="auto" w:fill="FFFFFF"/>
         </w:rPr>
-        <w:t>&lt;Eiji Aonuma&gt;</w:t>
-      </w:r>
-    </w:p>
-    <w:p>
-      <w:pPr>
-        <w:pStyle w:val="ListParagraph"/>
+        <w:t>&lt;</w:t>
+      </w:r>
+      <w:proofErr w:type="spellStart"/>
+      <w:r>
+        <w:rPr>
+          <w:rFonts w:cstheme="minorHAnsi"/>
+          <w:color w:val="222222"/>
+          <w:shd w:val="clear" w:color="auto" w:fill="FFFFFF"/>
+        </w:rPr>
+        <w:t>Eiji</w:t>
+      </w:r>
+      <w:proofErr w:type="spellEnd"/>
+      <w:r>
+        <w:rPr>
+          <w:rFonts w:cstheme="minorHAnsi"/>
+          <w:color w:val="222222"/>
+          <w:shd w:val="clear" w:color="auto" w:fill="FFFFFF"/>
+        </w:rPr>
+        <w:t xml:space="preserve"> </w:t>
+      </w:r>
+      <w:proofErr w:type="spellStart"/>
+      <w:r>
+        <w:rPr>
+          <w:rFonts w:cstheme="minorHAnsi"/>
+          <w:color w:val="222222"/>
+          <w:shd w:val="clear" w:color="auto" w:fill="FFFFFF"/>
+        </w:rPr>
+        <w:t>Aonuma</w:t>
+      </w:r>
+      <w:proofErr w:type="spellEnd"/>
+      <w:r>
+        <w:rPr>
+          <w:rFonts w:cstheme="minorHAnsi"/>
+          <w:color w:val="222222"/>
+          <w:shd w:val="clear" w:color="auto" w:fill="FFFFFF"/>
+        </w:rPr>
+        <w:t>&gt;</w:t>
+      </w:r>
+    </w:p>
+    <w:p>
+      <w:pPr>
+        <w:pStyle w:val="Prrafodelista"/>
         <w:numPr>
           <w:ilvl w:val="0"/>
           <w:numId w:val="1"/>
@@ -212,18 +248,28 @@
         </w:rPr>
         <w:t>&lt;</w:t>
       </w:r>
+      <w:proofErr w:type="spellStart"/>
       <w:r>
         <w:rPr>
           <w:rFonts w:cstheme="minorHAnsi"/>
           <w:color w:val="222222"/>
           <w:shd w:val="clear" w:color="auto" w:fill="FFFFFF"/>
         </w:rPr>
-        <w:t>Hidemaro Fujibayashi&gt;</w:t>
-      </w:r>
-    </w:p>
-    <w:p>
-      <w:pPr>
-        <w:pStyle w:val="ListParagraph"/>
+        <w:t>Hidemaro</w:t>
+      </w:r>
+      <w:proofErr w:type="spellEnd"/>
+      <w:r>
+        <w:rPr>
+          <w:rFonts w:cstheme="minorHAnsi"/>
+          <w:color w:val="222222"/>
+          <w:shd w:val="clear" w:color="auto" w:fill="FFFFFF"/>
+        </w:rPr>
+        <w:t xml:space="preserve"> Fujibayashi&gt;</w:t>
+      </w:r>
+    </w:p>
+    <w:p>
+      <w:pPr>
+        <w:pStyle w:val="Prrafodelista"/>
         <w:numPr>
           <w:ilvl w:val="0"/>
           <w:numId w:val="1"/>
@@ -240,6 +286,7 @@
         </w:rPr>
         <w:t>&lt;</w:t>
       </w:r>
+      <w:proofErr w:type="spellStart"/>
       <w:r>
         <w:rPr>
           <w:rFonts w:cstheme="minorHAnsi"/>
@@ -247,11 +294,21 @@
           <w:shd w:val="clear" w:color="auto" w:fill="FFFFFF"/>
           <w:lang w:val="es-ES"/>
         </w:rPr>
-        <w:t>Koji Igarashi</w:t>
-      </w:r>
+        <w:t>Koji</w:t>
+      </w:r>
+      <w:proofErr w:type="spellEnd"/>
       <w:r>
         <w:rPr>
           <w:rFonts w:cstheme="minorHAnsi"/>
+          <w:color w:val="222222"/>
+          <w:shd w:val="clear" w:color="auto" w:fill="FFFFFF"/>
+          <w:lang w:val="es-ES"/>
+        </w:rPr>
+        <w:t xml:space="preserve"> Igarashi</w:t>
+      </w:r>
+      <w:r>
+        <w:rPr>
+          <w:rFonts w:cstheme="minorHAnsi"/>
           <w:lang w:val="es-ES"/>
         </w:rPr>
         <w:t>&gt;</w:t>
@@ -259,7 +316,7 @@
     </w:p>
     <w:p>
       <w:pPr>
-        <w:pStyle w:val="ListParagraph"/>
+        <w:pStyle w:val="Prrafodelista"/>
         <w:numPr>
           <w:ilvl w:val="0"/>
           <w:numId w:val="1"/>
@@ -279,7 +336,7 @@
     </w:p>
     <w:p>
       <w:pPr>
-        <w:pStyle w:val="ListParagraph"/>
+        <w:pStyle w:val="Prrafodelista"/>
         <w:numPr>
           <w:ilvl w:val="0"/>
           <w:numId w:val="1"/>
@@ -300,7 +357,7 @@
     </w:p>
     <w:p>
       <w:pPr>
-        <w:pStyle w:val="ListParagraph"/>
+        <w:pStyle w:val="Prrafodelista"/>
         <w:numPr>
           <w:ilvl w:val="0"/>
           <w:numId w:val="1"/>
@@ -315,12 +372,44 @@
           <w:rFonts w:cstheme="minorHAnsi"/>
           <w:lang w:val="es-ES"/>
         </w:rPr>
-        <w:t>&lt;Masahiro Sakurai&gt;</w:t>
-      </w:r>
-    </w:p>
-    <w:p>
-      <w:pPr>
-        <w:pStyle w:val="ListParagraph"/>
+        <w:t>&lt;</w:t>
+      </w:r>
+      <w:proofErr w:type="spellStart"/>
+      <w:r>
+        <w:rPr>
+          <w:rFonts w:cstheme="minorHAnsi"/>
+          <w:lang w:val="es-ES"/>
+        </w:rPr>
+        <w:t>Masahiro</w:t>
+      </w:r>
+      <w:proofErr w:type="spellEnd"/>
+      <w:r>
+        <w:rPr>
+          <w:rFonts w:cstheme="minorHAnsi"/>
+          <w:lang w:val="es-ES"/>
+        </w:rPr>
+        <w:t xml:space="preserve"> </w:t>
+      </w:r>
+      <w:proofErr w:type="spellStart"/>
+      <w:r>
+        <w:rPr>
+          <w:rFonts w:cstheme="minorHAnsi"/>
+          <w:lang w:val="es-ES"/>
+        </w:rPr>
+        <w:t>Sakurai</w:t>
+      </w:r>
+      <w:proofErr w:type="spellEnd"/>
+      <w:r>
+        <w:rPr>
+          <w:rFonts w:cstheme="minorHAnsi"/>
+          <w:lang w:val="es-ES"/>
+        </w:rPr>
+        <w:t>&gt;</w:t>
+      </w:r>
+    </w:p>
+    <w:p>
+      <w:pPr>
+        <w:pStyle w:val="Prrafodelista"/>
         <w:rPr>
           <w:rFonts w:cstheme="minorHAnsi"/>
           <w:lang w:val="es-ES"/>
@@ -437,7 +526,7 @@
     </w:p>
     <w:p>
       <w:pPr>
-        <w:pStyle w:val="Heading1"/>
+        <w:pStyle w:val="Ttulo1"/>
         <w:rPr>
           <w:lang w:val="es-ES"/>
         </w:rPr>
@@ -482,12 +571,30 @@
           <w:iCs/>
           <w:lang w:val="es-ES"/>
         </w:rPr>
-        <w:t>mento a entregar a lo largo de los sprints del proyecto</w:t>
+        <w:t xml:space="preserve">mento a entregar a lo largo de los </w:t>
+      </w:r>
+      <w:proofErr w:type="spellStart"/>
+      <w:r>
+        <w:rPr>
+          <w:i/>
+          <w:iCs/>
+          <w:lang w:val="es-ES"/>
+        </w:rPr>
+        <w:t>sprints</w:t>
+      </w:r>
+      <w:proofErr w:type="spellEnd"/>
+      <w:r>
+        <w:rPr>
+          <w:i/>
+          <w:iCs/>
+          <w:lang w:val="es-ES"/>
+        </w:rPr>
+        <w:t xml:space="preserve"> del proyecto</w:t>
       </w:r>
     </w:p>
     <w:tbl>
       <w:tblPr>
-        <w:tblStyle w:val="TableGrid"/>
+        <w:tblStyle w:val="Tablaconcuadrcula"/>
         <w:tblW w:w="9067" w:type="dxa"/>
         <w:tblLook w:val="04A0" w:firstRow="1" w:lastRow="0" w:firstColumn="1" w:lastColumn="0" w:noHBand="0" w:noVBand="1"/>
       </w:tblPr>
@@ -648,7 +755,7 @@
           </w:tcPr>
           <w:p>
             <w:pPr>
-              <w:pStyle w:val="ListParagraph"/>
+              <w:pStyle w:val="Prrafodelista"/>
               <w:numPr>
                 <w:ilvl w:val="0"/>
                 <w:numId w:val="2"/>
@@ -751,7 +858,7 @@
           </w:tcPr>
           <w:p>
             <w:pPr>
-              <w:pStyle w:val="ListParagraph"/>
+              <w:pStyle w:val="Prrafodelista"/>
               <w:numPr>
                 <w:ilvl w:val="0"/>
                 <w:numId w:val="2"/>
@@ -775,7 +882,7 @@
           </w:p>
           <w:p>
             <w:pPr>
-              <w:pStyle w:val="ListParagraph"/>
+              <w:pStyle w:val="Prrafodelista"/>
               <w:numPr>
                 <w:ilvl w:val="0"/>
                 <w:numId w:val="2"/>
@@ -992,7 +1099,7 @@
       <w:sdtContent>
         <w:p>
           <w:pPr>
-            <w:pStyle w:val="TOCHeading"/>
+            <w:pStyle w:val="TtuloTDC"/>
           </w:pPr>
           <w:r>
             <w:t>Contents</w:t>
@@ -1000,7 +1107,7 @@
         </w:p>
         <w:p>
           <w:pPr>
-            <w:pStyle w:val="TOC1"/>
+            <w:pStyle w:val="TDC1"/>
             <w:tabs>
               <w:tab w:val="right" w:leader="dot" w:pos="9350"/>
             </w:tabs>
@@ -1021,7 +1128,7 @@
           <w:hyperlink w:anchor="_Toc58783389" w:history="1">
             <w:r>
               <w:rPr>
-                <w:rStyle w:val="Hyperlink"/>
+                <w:rStyle w:val="Hipervnculo"/>
                 <w:noProof/>
                 <w:lang w:val="es-ES"/>
               </w:rPr>
@@ -1079,7 +1186,7 @@
         </w:p>
         <w:p>
           <w:pPr>
-            <w:pStyle w:val="TOC1"/>
+            <w:pStyle w:val="TDC1"/>
             <w:tabs>
               <w:tab w:val="right" w:leader="dot" w:pos="9350"/>
             </w:tabs>
@@ -1091,7 +1198,7 @@
           <w:hyperlink w:anchor="_Toc58783390" w:history="1">
             <w:r>
               <w:rPr>
-                <w:rStyle w:val="Hyperlink"/>
+                <w:rStyle w:val="Hipervnculo"/>
                 <w:noProof/>
                 <w:lang w:val="es-ES"/>
               </w:rPr>
@@ -1149,7 +1256,7 @@
         </w:p>
         <w:p>
           <w:pPr>
-            <w:pStyle w:val="TOC1"/>
+            <w:pStyle w:val="TDC1"/>
             <w:tabs>
               <w:tab w:val="right" w:leader="dot" w:pos="9350"/>
             </w:tabs>
@@ -1161,7 +1268,7 @@
           <w:hyperlink w:anchor="_Toc58783391" w:history="1">
             <w:r>
               <w:rPr>
-                <w:rStyle w:val="Hyperlink"/>
+                <w:rStyle w:val="Hipervnculo"/>
                 <w:noProof/>
                 <w:lang w:val="es-ES"/>
               </w:rPr>
@@ -1219,7 +1326,7 @@
         </w:p>
         <w:p>
           <w:pPr>
-            <w:pStyle w:val="TOC2"/>
+            <w:pStyle w:val="TDC2"/>
             <w:tabs>
               <w:tab w:val="right" w:leader="dot" w:pos="9350"/>
             </w:tabs>
@@ -1231,7 +1338,7 @@
           <w:hyperlink w:anchor="_Toc58783392" w:history="1">
             <w:r>
               <w:rPr>
-                <w:rStyle w:val="Hyperlink"/>
+                <w:rStyle w:val="Hipervnculo"/>
                 <w:noProof/>
                 <w:lang w:val="es-ES"/>
               </w:rPr>
@@ -1289,7 +1396,7 @@
         </w:p>
         <w:p>
           <w:pPr>
-            <w:pStyle w:val="TOC2"/>
+            <w:pStyle w:val="TDC2"/>
             <w:tabs>
               <w:tab w:val="right" w:leader="dot" w:pos="9350"/>
             </w:tabs>
@@ -1301,7 +1408,7 @@
           <w:hyperlink w:anchor="_Toc58783393" w:history="1">
             <w:r>
               <w:rPr>
-                <w:rStyle w:val="Hyperlink"/>
+                <w:rStyle w:val="Hipervnculo"/>
                 <w:noProof/>
                 <w:lang w:val="es-ES"/>
               </w:rPr>
@@ -1359,7 +1466,7 @@
         </w:p>
         <w:p>
           <w:pPr>
-            <w:pStyle w:val="TOC1"/>
+            <w:pStyle w:val="TDC1"/>
             <w:tabs>
               <w:tab w:val="right" w:leader="dot" w:pos="9350"/>
             </w:tabs>
@@ -1371,7 +1478,7 @@
           <w:hyperlink w:anchor="_Toc58783394" w:history="1">
             <w:r>
               <w:rPr>
-                <w:rStyle w:val="Hyperlink"/>
+                <w:rStyle w:val="Hipervnculo"/>
                 <w:noProof/>
                 <w:lang w:val="es-ES"/>
               </w:rPr>
@@ -1429,7 +1536,7 @@
         </w:p>
         <w:p>
           <w:pPr>
-            <w:pStyle w:val="TOC1"/>
+            <w:pStyle w:val="TDC1"/>
             <w:tabs>
               <w:tab w:val="right" w:leader="dot" w:pos="9350"/>
             </w:tabs>
@@ -1441,7 +1548,7 @@
           <w:hyperlink w:anchor="_Toc58783395" w:history="1">
             <w:r>
               <w:rPr>
-                <w:rStyle w:val="Hyperlink"/>
+                <w:rStyle w:val="Hipervnculo"/>
                 <w:noProof/>
                 <w:lang w:val="es-ES"/>
               </w:rPr>
@@ -1499,7 +1606,7 @@
         </w:p>
         <w:p>
           <w:pPr>
-            <w:pStyle w:val="TOC2"/>
+            <w:pStyle w:val="TDC2"/>
             <w:tabs>
               <w:tab w:val="right" w:leader="dot" w:pos="9350"/>
             </w:tabs>
@@ -1511,7 +1618,7 @@
           <w:hyperlink w:anchor="_Toc58783396" w:history="1">
             <w:r>
               <w:rPr>
-                <w:rStyle w:val="Hyperlink"/>
+                <w:rStyle w:val="Hipervnculo"/>
                 <w:noProof/>
                 <w:lang w:val="es-ES"/>
               </w:rPr>
@@ -1569,7 +1676,7 @@
         </w:p>
         <w:p>
           <w:pPr>
-            <w:pStyle w:val="TOC3"/>
+            <w:pStyle w:val="TDC3"/>
             <w:tabs>
               <w:tab w:val="right" w:leader="dot" w:pos="9350"/>
             </w:tabs>
@@ -1581,7 +1688,7 @@
           <w:hyperlink w:anchor="_Toc58783397" w:history="1">
             <w:r>
               <w:rPr>
-                <w:rStyle w:val="Hyperlink"/>
+                <w:rStyle w:val="Hipervnculo"/>
                 <w:noProof/>
                 <w:lang w:val="es-ES"/>
               </w:rPr>
@@ -1639,7 +1746,7 @@
         </w:p>
         <w:p>
           <w:pPr>
-            <w:pStyle w:val="TOC3"/>
+            <w:pStyle w:val="TDC3"/>
             <w:tabs>
               <w:tab w:val="right" w:leader="dot" w:pos="9350"/>
             </w:tabs>
@@ -1651,7 +1758,7 @@
           <w:hyperlink w:anchor="_Toc58783398" w:history="1">
             <w:r>
               <w:rPr>
-                <w:rStyle w:val="Hyperlink"/>
+                <w:rStyle w:val="Hipervnculo"/>
                 <w:noProof/>
                 <w:lang w:val="es-ES"/>
               </w:rPr>
@@ -1709,7 +1816,7 @@
         </w:p>
         <w:p>
           <w:pPr>
-            <w:pStyle w:val="TOC3"/>
+            <w:pStyle w:val="TDC3"/>
             <w:tabs>
               <w:tab w:val="right" w:leader="dot" w:pos="9350"/>
             </w:tabs>
@@ -1721,7 +1828,7 @@
           <w:hyperlink w:anchor="_Toc58783399" w:history="1">
             <w:r>
               <w:rPr>
-                <w:rStyle w:val="Hyperlink"/>
+                <w:rStyle w:val="Hipervnculo"/>
                 <w:noProof/>
                 <w:lang w:val="es-ES"/>
               </w:rPr>
@@ -1830,7 +1937,7 @@
     </w:p>
     <w:p>
       <w:pPr>
-        <w:pStyle w:val="Heading1"/>
+        <w:pStyle w:val="Ttulo1"/>
         <w:rPr>
           <w:lang w:val="es-ES"/>
         </w:rPr>
@@ -1874,83 +1981,85 @@
         </w:rPr>
         <w:t xml:space="preserve">. </w:t>
       </w:r>
+      <w:proofErr w:type="gramStart"/>
       <w:r>
         <w:rPr>
           <w:i/>
           <w:iCs/>
           <w:lang w:val="es-ES"/>
         </w:rPr>
-        <w:t>Además puedes indicar las funcionalidades del sistema (a nivel de módulos o historias de usuario) que consideras más interesantes desde el punto de vista del diseño realizado.</w:t>
-      </w:r>
-    </w:p>
-    <w:p>
-      <w:pPr>
-        <w:pStyle w:val="Heading1"/>
-        <w:rPr>
-          <w:lang w:val="es-ES"/>
-        </w:rPr>
-      </w:pPr>
-      <w:bookmarkStart w:id="2" w:name="_Toc58783391"/>
-      <w:r>
-        <w:rPr>
-          <w:lang w:val="es-ES"/>
-        </w:rPr>
-        <w:t>Diagrama(s) UML</w:t>
-      </w:r>
-      <w:r>
-        <w:rPr>
-          <w:lang w:val="es-ES"/>
-        </w:rPr>
-        <w:t>:</w:t>
-      </w:r>
-      <w:bookmarkEnd w:id="2"/>
-    </w:p>
-    <w:p>
-      <w:pPr>
-        <w:pStyle w:val="Heading2"/>
-        <w:rPr>
-          <w:lang w:val="es-ES"/>
-        </w:rPr>
-      </w:pPr>
-      <w:bookmarkStart w:id="3" w:name="_Toc58783392"/>
-      <w:r>
-        <w:rPr>
-          <w:lang w:val="es-ES"/>
-        </w:rPr>
-        <w:t>Diagrama</w:t>
-      </w:r>
-      <w:r>
-        <w:rPr>
-          <w:lang w:val="es-ES"/>
-        </w:rPr>
-        <w:t xml:space="preserve"> de Dominio/Diseño</w:t>
-      </w:r>
-      <w:bookmarkEnd w:id="3"/>
-    </w:p>
-    <w:p>
-      <w:pPr>
-        <w:jc w:val="both"/>
+        <w:t>Además</w:t>
+      </w:r>
+      <w:proofErr w:type="gramEnd"/>
+      <w:r>
         <w:rPr>
           <w:i/>
           <w:iCs/>
           <w:lang w:val="es-ES"/>
         </w:rPr>
-      </w:pPr>
-      <w:r>
+        <w:t xml:space="preserve"> puedes indicar las funcionalidades del sistema (a nivel de módulos o historias de usuario) que consideras más interesantes desde el punto de vista del diseño realizado.</w:t>
+      </w:r>
+    </w:p>
+    <w:p>
+      <w:pPr>
+        <w:pStyle w:val="Ttulo1"/>
+        <w:rPr>
+          <w:lang w:val="es-ES"/>
+        </w:rPr>
+      </w:pPr>
+      <w:bookmarkStart w:id="2" w:name="_Toc58783391"/>
+      <w:r>
+        <w:rPr>
+          <w:lang w:val="es-ES"/>
+        </w:rPr>
+        <w:t>Diagrama(s) UML</w:t>
+      </w:r>
+      <w:r>
+        <w:rPr>
+          <w:lang w:val="es-ES"/>
+        </w:rPr>
+        <w:t>:</w:t>
+      </w:r>
+      <w:bookmarkEnd w:id="2"/>
+    </w:p>
+    <w:p>
+      <w:pPr>
+        <w:pStyle w:val="Ttulo2"/>
+        <w:rPr>
+          <w:lang w:val="es-ES"/>
+        </w:rPr>
+      </w:pPr>
+      <w:bookmarkStart w:id="3" w:name="_Toc58783392"/>
+      <w:r>
+        <w:rPr>
+          <w:lang w:val="es-ES"/>
+        </w:rPr>
+        <w:t>Diagrama</w:t>
+      </w:r>
+      <w:r>
+        <w:rPr>
+          <w:lang w:val="es-ES"/>
+        </w:rPr>
+        <w:t xml:space="preserve"> de Dominio/Diseño</w:t>
+      </w:r>
+      <w:bookmarkEnd w:id="3"/>
+    </w:p>
+    <w:p>
+      <w:pPr>
+        <w:jc w:val="both"/>
         <w:rPr>
           <w:i/>
           <w:iCs/>
           <w:lang w:val="es-ES"/>
         </w:rPr>
-        <w:t>En esta sección debe</w:t>
-      </w:r>
+      </w:pPr>
       <w:r>
         <w:rPr>
           <w:i/>
           <w:iCs/>
           <w:lang w:val="es-ES"/>
         </w:rPr>
-        <w:t xml:space="preserve"> proporcionar </w:t>
+        <w:t>En esta sección debe</w:t>
       </w:r>
       <w:r>
         <w:rPr>
@@ -1958,7 +2067,7 @@
           <w:iCs/>
           <w:lang w:val="es-ES"/>
         </w:rPr>
-        <w:t>u</w:t>
+        <w:t xml:space="preserve"> proporcionar </w:t>
       </w:r>
       <w:r>
         <w:rPr>
@@ -1966,7 +2075,7 @@
           <w:iCs/>
           <w:lang w:val="es-ES"/>
         </w:rPr>
-        <w:t>n diagrama UML de clases que describa el modelo de d</w:t>
+        <w:t>u</w:t>
       </w:r>
       <w:r>
         <w:rPr>
@@ -1974,12 +2083,20 @@
           <w:iCs/>
           <w:lang w:val="es-ES"/>
         </w:rPr>
+        <w:t>n diagrama UML de clases que describa el modelo de d</w:t>
+      </w:r>
+      <w:r>
+        <w:rPr>
+          <w:i/>
+          <w:iCs/>
+          <w:lang w:val="es-ES"/>
+        </w:rPr>
         <w:t>ominio, recuerda que debe estar basado en el diagrama conceptual del documento de análisis de requisitos del sistema pero que debe:</w:t>
       </w:r>
     </w:p>
     <w:p>
       <w:pPr>
-        <w:pStyle w:val="ListParagraph"/>
+        <w:pStyle w:val="Prrafodelista"/>
         <w:numPr>
           <w:ilvl w:val="0"/>
           <w:numId w:val="3"/>
@@ -2010,7 +2127,7 @@
     </w:p>
     <w:p>
       <w:pPr>
-        <w:pStyle w:val="ListParagraph"/>
+        <w:pStyle w:val="Prrafodelista"/>
         <w:numPr>
           <w:ilvl w:val="0"/>
           <w:numId w:val="3"/>
@@ -2033,7 +2150,7 @@
     </w:p>
     <w:p>
       <w:pPr>
-        <w:pStyle w:val="ListParagraph"/>
+        <w:pStyle w:val="Prrafodelista"/>
         <w:numPr>
           <w:ilvl w:val="0"/>
           <w:numId w:val="3"/>
@@ -2056,7 +2173,7 @@
     </w:p>
     <w:p>
       <w:pPr>
-        <w:pStyle w:val="ListParagraph"/>
+        <w:pStyle w:val="Prrafodelista"/>
         <w:numPr>
           <w:ilvl w:val="0"/>
           <w:numId w:val="3"/>
@@ -2079,7 +2196,7 @@
     </w:p>
     <w:p>
       <w:pPr>
-        <w:pStyle w:val="ListParagraph"/>
+        <w:pStyle w:val="Prrafodelista"/>
         <w:numPr>
           <w:ilvl w:val="0"/>
           <w:numId w:val="3"/>
@@ -2105,12 +2222,48 @@
           <w:iCs/>
           <w:lang w:val="es-ES"/>
         </w:rPr>
-        <w:t>específicas de la tecnología usada, como por ejemplo BaseEntity, NamedEntity, etc.</w:t>
-      </w:r>
-    </w:p>
-    <w:p>
-      <w:pPr>
-        <w:pStyle w:val="ListParagraph"/>
+        <w:t xml:space="preserve">específicas de la tecnología usada, como por ejemplo </w:t>
+      </w:r>
+      <w:proofErr w:type="spellStart"/>
+      <w:r>
+        <w:rPr>
+          <w:i/>
+          <w:iCs/>
+          <w:lang w:val="es-ES"/>
+        </w:rPr>
+        <w:t>BaseEntity</w:t>
+      </w:r>
+      <w:proofErr w:type="spellEnd"/>
+      <w:r>
+        <w:rPr>
+          <w:i/>
+          <w:iCs/>
+          <w:lang w:val="es-ES"/>
+        </w:rPr>
+        <w:t xml:space="preserve">, </w:t>
+      </w:r>
+      <w:proofErr w:type="spellStart"/>
+      <w:r>
+        <w:rPr>
+          <w:i/>
+          <w:iCs/>
+          <w:lang w:val="es-ES"/>
+        </w:rPr>
+        <w:t>NamedEntity</w:t>
+      </w:r>
+      <w:proofErr w:type="spellEnd"/>
+      <w:r>
+        <w:rPr>
+          <w:i/>
+          <w:iCs/>
+          <w:lang w:val="es-ES"/>
+        </w:rPr>
+        <w:t>, etc.</w:t>
+      </w:r>
+    </w:p>
+    <w:p>
+      <w:pPr>
+        <w:pStyle w:val="Prrafodelista"/>
         <w:numPr>
           <w:ilvl w:val="0"/>
           <w:numId w:val="3"/>
@@ -2152,7 +2305,25 @@
           <w:iCs/>
           <w:lang w:val="es-ES"/>
         </w:rPr>
-        <w:t>(indicando en su caso una relación de uso con el estereotipo &lt;&lt;validates&gt;&gt;</w:t>
+        <w:t>(indicando en su caso una relación de uso con el estereotipo &lt;&lt;</w:t>
+      </w:r>
+      <w:proofErr w:type="spellStart"/>
+      <w:r>
+        <w:rPr>
+          <w:i/>
+          <w:iCs/>
+          <w:lang w:val="es-ES"/>
+        </w:rPr>
+        <w:t>validates</w:t>
+      </w:r>
+      <w:proofErr w:type="spellEnd"/>
+      <w:r>
+        <w:rPr>
+          <w:i/>
+          <w:iCs/>
+          <w:lang w:val="es-ES"/>
+        </w:rPr>
+        <w:t>&gt;&gt;</w:t>
       </w:r>
       <w:r>
         <w:rPr>
@@ -2267,39 +2438,57 @@
           <w:iCs/>
           <w:lang w:val="es-ES"/>
         </w:rPr>
-        <w:t xml:space="preserve"> (hemos omitido las generalizaciones hacia BaseEntity para simplificar el diagrama):</w:t>
-      </w:r>
-    </w:p>
-    <w:p>
-      <w:pPr>
+        <w:t xml:space="preserve"> (hemos omitido las generalizaciones hacia </w:t>
+      </w:r>
+      <w:proofErr w:type="spellStart"/>
+      <w:r>
         <w:rPr>
           <w:i/>
           <w:iCs/>
           <w:lang w:val="es-ES"/>
         </w:rPr>
-      </w:pPr>
+        <w:t>BaseEntity</w:t>
+      </w:r>
+      <w:proofErr w:type="spellEnd"/>
       <w:r>
         <w:rPr>
           <w:i/>
           <w:iCs/>
           <w:lang w:val="es-ES"/>
         </w:rPr>
-        <w:br w:type="page"/>
-      </w:r>
-    </w:p>
-    <w:p>
-      <w:pPr>
-        <w:jc w:val="both"/>
+        <w:t xml:space="preserve"> para simplificar el diagrama):</w:t>
+      </w:r>
+    </w:p>
+    <w:p>
+      <w:pPr>
         <w:rPr>
           <w:i/>
           <w:iCs/>
           <w:lang w:val="es-ES"/>
         </w:rPr>
       </w:pPr>
-    </w:p>
-    <w:p>
-      <w:pPr>
-        <w:pStyle w:val="Heading2"/>
+      <w:r>
+        <w:rPr>
+          <w:i/>
+          <w:iCs/>
+          <w:lang w:val="es-ES"/>
+        </w:rPr>
+        <w:br w:type="page"/>
+      </w:r>
+    </w:p>
+    <w:p>
+      <w:pPr>
+        <w:jc w:val="both"/>
+        <w:rPr>
+          <w:i/>
+          <w:iCs/>
+          <w:lang w:val="es-ES"/>
+        </w:rPr>
+      </w:pPr>
+    </w:p>
+    <w:p>
+      <w:pPr>
+        <w:pStyle w:val="Ttulo2"/>
         <w:rPr>
           <w:lang w:val="es-ES"/>
         </w:rPr>
@@ -2474,7 +2663,7 @@
     </w:p>
     <w:p>
       <w:pPr>
-        <w:pStyle w:val="Heading1"/>
+        <w:pStyle w:val="Ttulo1"/>
         <w:rPr>
           <w:lang w:val="es-ES"/>
         </w:rPr>
@@ -2521,7 +2710,7 @@
     </w:p>
     <w:p>
       <w:pPr>
-        <w:pStyle w:val="Heading2"/>
+        <w:pStyle w:val="Ttulo2"/>
         <w:rPr>
           <w:lang w:val="es-ES"/>
         </w:rPr>
@@ -2541,7 +2730,7 @@
     </w:p>
     <w:p>
       <w:pPr>
-        <w:pStyle w:val="Heading3"/>
+        <w:pStyle w:val="Ttulo3"/>
         <w:rPr>
           <w:lang w:val="es-ES"/>
         </w:rPr>
@@ -2561,7 +2750,7 @@
     </w:p>
     <w:p>
       <w:pPr>
-        <w:pStyle w:val="Heading3"/>
+        <w:pStyle w:val="Ttulo3"/>
         <w:rPr>
           <w:lang w:val="es-ES"/>
         </w:rPr>
@@ -2612,7 +2801,7 @@
     </w:p>
     <w:p>
       <w:pPr>
-        <w:pStyle w:val="Heading3"/>
+        <w:pStyle w:val="Ttulo3"/>
         <w:rPr>
           <w:lang w:val="es-ES"/>
         </w:rPr>
@@ -2639,16 +2828,15 @@
     </w:p>
     <w:p>
       <w:pPr>
-        <w:pStyle w:val="Heading3"/>
-        <w:rPr>
-          <w:lang w:val="es-ES"/>
-        </w:rPr>
-      </w:pPr>
-      <w:r>
-        <w:rPr>
-          <w:lang w:val="es-ES"/>
-        </w:rPr>
-        <w:lastRenderedPageBreak/>
+        <w:pStyle w:val="Ttulo3"/>
+        <w:rPr>
+          <w:lang w:val="es-ES"/>
+        </w:rPr>
+      </w:pPr>
+      <w:r>
+        <w:rPr>
+          <w:lang w:val="es-ES"/>
+        </w:rPr>
         <w:t>Ventajas alc</w:t>
       </w:r>
       <w:r>
@@ -2686,7 +2874,7 @@
     </w:p>
     <w:p>
       <w:pPr>
-        <w:pStyle w:val="Heading1"/>
+        <w:pStyle w:val="Ttulo1"/>
         <w:rPr>
           <w:lang w:val="es-ES"/>
         </w:rPr>
@@ -2733,7 +2921,7 @@
     </w:p>
     <w:p>
       <w:pPr>
-        <w:pStyle w:val="Heading2"/>
+        <w:pStyle w:val="Ttulo2"/>
         <w:rPr>
           <w:lang w:val="es-ES"/>
         </w:rPr>
@@ -2749,7 +2937,7 @@
     </w:p>
     <w:p>
       <w:pPr>
-        <w:pStyle w:val="Heading3"/>
+        <w:pStyle w:val="Ttulo3"/>
         <w:rPr>
           <w:lang w:val="es-ES"/>
         </w:rPr>
@@ -2796,7 +2984,7 @@
     </w:p>
     <w:p>
       <w:pPr>
-        <w:pStyle w:val="Heading3"/>
+        <w:pStyle w:val="Ttulo3"/>
         <w:rPr>
           <w:lang w:val="es-ES"/>
         </w:rPr>
@@ -2844,12 +3032,40 @@
         <w:rPr>
           <w:lang w:val="es-ES"/>
         </w:rPr>
-        <w:t xml:space="preserve"> Si se considera oportuno se puden incluir las vestajas e inconvenientes de cada alternativa</w:t>
-      </w:r>
-    </w:p>
-    <w:p>
-      <w:pPr>
-        <w:pStyle w:val="Heading3"/>
+        <w:t xml:space="preserve"> Si se considera oportuno se </w:t>
+      </w:r>
+      <w:proofErr w:type="spellStart"/>
+      <w:r>
+        <w:rPr>
+          <w:lang w:val="es-ES"/>
+        </w:rPr>
+        <w:t>puden</w:t>
+      </w:r>
+      <w:proofErr w:type="spellEnd"/>
+      <w:r>
+        <w:rPr>
+          <w:lang w:val="es-ES"/>
+        </w:rPr>
+        <w:t xml:space="preserve"> incluir las </w:t>
+      </w:r>
+      <w:proofErr w:type="spellStart"/>
+      <w:r>
+        <w:rPr>
+          <w:lang w:val="es-ES"/>
+        </w:rPr>
+        <w:t>vestajas</w:t>
+      </w:r>
+      <w:proofErr w:type="spellEnd"/>
+      <w:r>
+        <w:rPr>
+          <w:lang w:val="es-ES"/>
+        </w:rPr>
+        <w:t xml:space="preserve"> e inconvenientes de cada alternativa</w:t>
+      </w:r>
+    </w:p>
+    <w:p>
+      <w:pPr>
+        <w:pStyle w:val="Ttulo3"/>
         <w:rPr>
           <w:lang w:val="es-ES"/>
         </w:rPr>
@@ -2879,7 +3095,21 @@
         <w:rPr>
           <w:lang w:val="es-ES"/>
         </w:rPr>
-        <w:t xml:space="preserve"> Si se considera oportuno puede hacerse en función de qué  ventajas/inconvenientes de cada una de las soluciones consideramos más importantes.</w:t>
+        <w:t xml:space="preserve"> Si se considera oportuno puede hacerse en función de </w:t>
+      </w:r>
+      <w:proofErr w:type="gramStart"/>
+      <w:r>
+        <w:rPr>
+          <w:lang w:val="es-ES"/>
+        </w:rPr>
+        <w:t>qué  ventajas</w:t>
+      </w:r>
+      <w:proofErr w:type="gramEnd"/>
+      <w:r>
+        <w:rPr>
+          <w:lang w:val="es-ES"/>
+        </w:rPr>
+        <w:t>/inconvenientes de cada una de las soluciones consideramos más importantes.</w:t>
       </w:r>
     </w:p>
     <w:p>
@@ -2904,7 +3134,7 @@
     </w:p>
     <w:p>
       <w:pPr>
-        <w:pStyle w:val="Heading2"/>
+        <w:pStyle w:val="Ttulo2"/>
         <w:rPr>
           <w:lang w:val="es-ES"/>
         </w:rPr>
@@ -2924,7 +3154,7 @@
     </w:p>
     <w:p>
       <w:pPr>
-        <w:pStyle w:val="Heading3"/>
+        <w:pStyle w:val="Ttulo3"/>
         <w:rPr>
           <w:lang w:val="es-ES"/>
         </w:rPr>
@@ -2951,7 +3181,7 @@
     </w:p>
     <w:p>
       <w:pPr>
-        <w:pStyle w:val="Heading3"/>
+        <w:pStyle w:val="Ttulo3"/>
         <w:rPr>
           <w:lang w:val="es-ES"/>
         </w:rPr>
@@ -2969,17 +3199,39 @@
           <w:lang w:val="es-ES"/>
         </w:rPr>
       </w:pPr>
-      <w:r>
-        <w:rPr>
-          <w:rStyle w:val="Heading4Char"/>
-        </w:rPr>
-        <w:t>Alternativa 1.a:</w:t>
-      </w:r>
-      <w:r>
-        <w:rPr>
-          <w:lang w:val="es-ES"/>
-        </w:rPr>
-        <w:t xml:space="preserve"> Incluir los datos en el propio script de inicialización de la BD (data.sql).</w:t>
+      <w:proofErr w:type="spellStart"/>
+      <w:r>
+        <w:rPr>
+          <w:rStyle w:val="Ttulo4Car"/>
+        </w:rPr>
+        <w:t>Alternativa</w:t>
+      </w:r>
+      <w:proofErr w:type="spellEnd"/>
+      <w:r>
+        <w:rPr>
+          <w:rStyle w:val="Ttulo4Car"/>
+        </w:rPr>
+        <w:t xml:space="preserve"> 1.a:</w:t>
+      </w:r>
+      <w:r>
+        <w:rPr>
+          <w:lang w:val="es-ES"/>
+        </w:rPr>
+        <w:t xml:space="preserve"> Incluir los datos en el propio script de inicialización de la BD (</w:t>
+      </w:r>
+      <w:proofErr w:type="spellStart"/>
+      <w:r>
+        <w:rPr>
+          <w:lang w:val="es-ES"/>
+        </w:rPr>
+        <w:t>data.sql</w:t>
+      </w:r>
+      <w:proofErr w:type="spellEnd"/>
+      <w:r>
+        <w:rPr>
+          <w:lang w:val="es-ES"/>
+        </w:rPr>
+        <w:t>).</w:t>
       </w:r>
     </w:p>
     <w:p>
@@ -3005,7 +3257,7 @@
     </w:p>
     <w:p>
       <w:pPr>
-        <w:pStyle w:val="ListParagraph"/>
+        <w:pStyle w:val="Prrafodelista"/>
         <w:numPr>
           <w:ilvl w:val="0"/>
           <w:numId w:val="4"/>
@@ -3024,7 +3276,21 @@
         <w:rPr>
           <w:lang w:val="es-ES"/>
         </w:rPr>
-        <w:t>, no require nada más que escribir el SQL que genere los datos.</w:t>
+        <w:t xml:space="preserve">, no </w:t>
+      </w:r>
+      <w:proofErr w:type="spellStart"/>
+      <w:r>
+        <w:rPr>
+          <w:lang w:val="es-ES"/>
+        </w:rPr>
+        <w:t>require</w:t>
+      </w:r>
+      <w:proofErr w:type="spellEnd"/>
+      <w:r>
+        <w:rPr>
+          <w:lang w:val="es-ES"/>
+        </w:rPr>
+        <w:t xml:space="preserve"> nada más que escribir el SQL que genere los datos.</w:t>
       </w:r>
     </w:p>
     <w:p>
@@ -3050,7 +3316,7 @@
     </w:p>
     <w:p>
       <w:pPr>
-        <w:pStyle w:val="ListParagraph"/>
+        <w:pStyle w:val="Prrafodelista"/>
         <w:numPr>
           <w:ilvl w:val="0"/>
           <w:numId w:val="4"/>
@@ -3068,7 +3334,7 @@
     </w:p>
     <w:p>
       <w:pPr>
-        <w:pStyle w:val="ListParagraph"/>
+        <w:pStyle w:val="Prrafodelista"/>
         <w:numPr>
           <w:ilvl w:val="0"/>
           <w:numId w:val="4"/>
@@ -3099,21 +3365,21 @@
       </w:pPr>
       <w:r>
         <w:rPr>
-          <w:rStyle w:val="Heading4Char"/>
+          <w:rStyle w:val="Ttulo4Car"/>
           <w:lang w:val="es-ES"/>
         </w:rPr>
         <w:t>Alternativa 1.</w:t>
       </w:r>
       <w:r>
         <w:rPr>
-          <w:rStyle w:val="Heading4Char"/>
+          <w:rStyle w:val="Ttulo4Car"/>
           <w:lang w:val="es-ES"/>
         </w:rPr>
         <w:t>b</w:t>
       </w:r>
       <w:r>
         <w:rPr>
-          <w:rStyle w:val="Heading4Char"/>
+          <w:rStyle w:val="Ttulo4Car"/>
           <w:lang w:val="es-ES"/>
         </w:rPr>
         <w:t>:</w:t>
@@ -3122,7 +3388,21 @@
         <w:rPr>
           <w:lang w:val="es-ES"/>
         </w:rPr>
-        <w:t xml:space="preserve"> Crear un script con los datos adicionales a incluir (extra-data.sql) y un controlador que se encargue de leerlo y lanzar las consultas a petición cuando queramos tener más datos para mostrar.</w:t>
+        <w:t xml:space="preserve"> Crear un script con los datos adicionales a incluir (</w:t>
+      </w:r>
+      <w:proofErr w:type="spellStart"/>
+      <w:r>
+        <w:rPr>
+          <w:lang w:val="es-ES"/>
+        </w:rPr>
+        <w:t>extra-data.sql</w:t>
+      </w:r>
+      <w:proofErr w:type="spellEnd"/>
+      <w:r>
+        <w:rPr>
+          <w:lang w:val="es-ES"/>
+        </w:rPr>
+        <w:t>) y un controlador que se encargue de leerlo y lanzar las consultas a petición cuando queramos tener más datos para mostrar.</w:t>
       </w:r>
     </w:p>
     <w:p>
@@ -3144,7 +3424,7 @@
     </w:p>
     <w:p>
       <w:pPr>
-        <w:pStyle w:val="ListParagraph"/>
+        <w:pStyle w:val="Prrafodelista"/>
         <w:numPr>
           <w:ilvl w:val="0"/>
           <w:numId w:val="4"/>
@@ -3157,12 +3437,26 @@
         <w:rPr>
           <w:lang w:val="es-ES"/>
         </w:rPr>
-        <w:t>Podemos reutilizar parte de los datos que ya tenemos especificados en (data.sql).</w:t>
-      </w:r>
-    </w:p>
-    <w:p>
-      <w:pPr>
-        <w:pStyle w:val="ListParagraph"/>
+        <w:t>Podemos reutilizar parte de los datos que ya tenemos especificados en (</w:t>
+      </w:r>
+      <w:proofErr w:type="spellStart"/>
+      <w:r>
+        <w:rPr>
+          <w:lang w:val="es-ES"/>
+        </w:rPr>
+        <w:t>data.sql</w:t>
+      </w:r>
+      <w:proofErr w:type="spellEnd"/>
+      <w:r>
+        <w:rPr>
+          <w:lang w:val="es-ES"/>
+        </w:rPr>
+        <w:t>).</w:t>
+      </w:r>
+    </w:p>
+    <w:p>
+      <w:pPr>
+        <w:pStyle w:val="Prrafodelista"/>
         <w:numPr>
           <w:ilvl w:val="0"/>
           <w:numId w:val="4"/>
@@ -3175,6 +3469,7 @@
         <w:rPr>
           <w:lang w:val="es-ES"/>
         </w:rPr>
+        <w:lastRenderedPageBreak/>
         <w:t xml:space="preserve">No afecta al trabajo diario </w:t>
       </w:r>
       <w:r>
@@ -3209,7 +3504,7 @@
     </w:p>
     <w:p>
       <w:pPr>
-        <w:pStyle w:val="ListParagraph"/>
+        <w:pStyle w:val="Prrafodelista"/>
         <w:numPr>
           <w:ilvl w:val="0"/>
           <w:numId w:val="4"/>
@@ -3227,7 +3522,7 @@
     </w:p>
     <w:p>
       <w:pPr>
-        <w:pStyle w:val="ListParagraph"/>
+        <w:pStyle w:val="Prrafodelista"/>
         <w:numPr>
           <w:ilvl w:val="0"/>
           <w:numId w:val="4"/>
@@ -3260,21 +3555,21 @@
       </w:pPr>
       <w:r>
         <w:rPr>
-          <w:rStyle w:val="Heading4Char"/>
+          <w:rStyle w:val="Ttulo4Car"/>
           <w:lang w:val="es-ES"/>
         </w:rPr>
         <w:t>Alternativa 1.</w:t>
       </w:r>
       <w:r>
         <w:rPr>
-          <w:rStyle w:val="Heading4Char"/>
+          <w:rStyle w:val="Ttulo4Car"/>
           <w:lang w:val="es-ES"/>
         </w:rPr>
         <w:t>c</w:t>
       </w:r>
       <w:r>
         <w:rPr>
-          <w:rStyle w:val="Heading4Char"/>
+          <w:rStyle w:val="Ttulo4Car"/>
           <w:lang w:val="es-ES"/>
         </w:rPr>
         <w:t>:</w:t>
@@ -3305,7 +3600,7 @@
     </w:p>
     <w:p>
       <w:pPr>
-        <w:pStyle w:val="ListParagraph"/>
+        <w:pStyle w:val="Prrafodelista"/>
         <w:numPr>
           <w:ilvl w:val="0"/>
           <w:numId w:val="4"/>
@@ -3323,7 +3618,7 @@
     </w:p>
     <w:p>
       <w:pPr>
-        <w:pStyle w:val="ListParagraph"/>
+        <w:pStyle w:val="Prrafodelista"/>
         <w:numPr>
           <w:ilvl w:val="0"/>
           <w:numId w:val="4"/>
@@ -3341,7 +3636,7 @@
     </w:p>
     <w:p>
       <w:pPr>
-        <w:pStyle w:val="ListParagraph"/>
+        <w:pStyle w:val="Prrafodelista"/>
         <w:numPr>
           <w:ilvl w:val="0"/>
           <w:numId w:val="4"/>
@@ -3376,7 +3671,7 @@
     </w:p>
     <w:p>
       <w:pPr>
-        <w:pStyle w:val="ListParagraph"/>
+        <w:pStyle w:val="Prrafodelista"/>
         <w:numPr>
           <w:ilvl w:val="0"/>
           <w:numId w:val="4"/>
@@ -3400,7 +3695,7 @@
     </w:p>
     <w:p>
       <w:pPr>
-        <w:pStyle w:val="ListParagraph"/>
+        <w:pStyle w:val="Prrafodelista"/>
         <w:numPr>
           <w:ilvl w:val="0"/>
           <w:numId w:val="4"/>
@@ -3425,7 +3720,7 @@
     </w:p>
     <w:p>
       <w:pPr>
-        <w:pStyle w:val="Heading3"/>
+        <w:pStyle w:val="Ttulo3"/>
         <w:rPr>
           <w:lang w:val="es-ES"/>
         </w:rPr>
@@ -3447,8 +3742,2450 @@
         <w:rPr>
           <w:lang w:val="es-ES"/>
         </w:rPr>
-        <w:t>Como consideramos que la división es capas es fundamental y no queremos renunciar a un trabajo ágil durante el desarrollo de la aplicación, seleccionamos la alternativa de diseño 1.c.</w:t>
-      </w:r>
+        <w:t xml:space="preserve">Como consideramos que la división es </w:t>
+      </w:r>
+      <w:proofErr w:type="spellStart"/>
+      <w:r>
+        <w:rPr>
+          <w:lang w:val="es-ES"/>
+        </w:rPr>
+        <w:t>capas</w:t>
+      </w:r>
+      <w:proofErr w:type="spellEnd"/>
+      <w:r>
+        <w:rPr>
+          <w:lang w:val="es-ES"/>
+        </w:rPr>
+        <w:t xml:space="preserve"> es fundamental y no queremos renunciar a un trabajo ágil durante el desarrollo de la aplicación, seleccionamos la alternativa de diseño 1.c.</w:t>
+      </w:r>
+    </w:p>
+    <w:p>
+      <w:pPr>
+        <w:rPr>
+          <w:lang w:val="es-ES"/>
+        </w:rPr>
+      </w:pPr>
+    </w:p>
+    <w:p>
+      <w:pPr>
+        <w:pStyle w:val="Ttulo2"/>
+        <w:rPr>
+          <w:lang w:val="en-GB"/>
+        </w:rPr>
+      </w:pPr>
+      <w:bookmarkStart w:id="11" w:name="_Hlk60862524"/>
+      <w:r>
+        <w:rPr>
+          <w:lang w:val="en-GB"/>
+        </w:rPr>
+        <w:t>Decisi</w:t>
+      </w:r>
+      <w:r>
+        <w:rPr>
+          <w:lang w:val="en-GB"/>
+        </w:rPr>
+        <w:t>o</w:t>
+      </w:r>
+      <w:r>
+        <w:rPr>
+          <w:lang w:val="en-GB"/>
+        </w:rPr>
+        <w:t xml:space="preserve">n </w:t>
+      </w:r>
+      <w:r>
+        <w:rPr>
+          <w:lang w:val="en-GB"/>
+        </w:rPr>
+        <w:t>2</w:t>
+      </w:r>
+      <w:r>
+        <w:rPr>
+          <w:lang w:val="en-GB"/>
+        </w:rPr>
+        <w:t xml:space="preserve">: </w:t>
+      </w:r>
+      <w:r>
+        <w:rPr>
+          <w:lang w:val="en-GB"/>
+        </w:rPr>
+        <w:t xml:space="preserve">Tests in </w:t>
+      </w:r>
+      <w:proofErr w:type="spellStart"/>
+      <w:r>
+        <w:rPr>
+          <w:lang w:val="en-GB"/>
+        </w:rPr>
+        <w:t>controlers</w:t>
+      </w:r>
+      <w:proofErr w:type="spellEnd"/>
+      <w:r>
+        <w:rPr>
+          <w:lang w:val="en-GB"/>
+        </w:rPr>
+        <w:t xml:space="preserve"> and services</w:t>
+      </w:r>
+    </w:p>
+    <w:p>
+      <w:pPr>
+        <w:pStyle w:val="Ttulo3"/>
+        <w:rPr>
+          <w:lang w:val="en-GB"/>
+        </w:rPr>
+      </w:pPr>
+      <w:r>
+        <w:rPr>
+          <w:lang w:val="en-GB"/>
+        </w:rPr>
+        <w:t>Problem description</w:t>
+      </w:r>
+      <w:r>
+        <w:rPr>
+          <w:lang w:val="en-GB"/>
+        </w:rPr>
+        <w:t>:</w:t>
+      </w:r>
+    </w:p>
+    <w:p>
+      <w:pPr>
+        <w:rPr>
+          <w:lang w:val="en-GB"/>
+        </w:rPr>
+      </w:pPr>
+      <w:r>
+        <w:rPr>
+          <w:lang w:val="en-GB"/>
+        </w:rPr>
+        <w:t>The aim when doing tests is</w:t>
+      </w:r>
+      <w:r>
+        <w:rPr>
+          <w:lang w:val="en-GB"/>
+        </w:rPr>
+        <w:t xml:space="preserve"> to</w:t>
+      </w:r>
+      <w:r>
+        <w:rPr>
+          <w:lang w:val="en-GB"/>
+        </w:rPr>
+        <w:t xml:space="preserve"> </w:t>
+      </w:r>
+      <w:r>
+        <w:rPr>
+          <w:lang w:val="en-GB"/>
+        </w:rPr>
+        <w:t>check the correct functioning of the different components from the pro</w:t>
+      </w:r>
+      <w:r>
+        <w:rPr>
+          <w:lang w:val="en-GB"/>
+        </w:rPr>
+        <w:t>j</w:t>
+      </w:r>
+      <w:r>
+        <w:rPr>
+          <w:lang w:val="en-GB"/>
+        </w:rPr>
+        <w:t>ect without needing to execute the application or doing tests over the running application.</w:t>
+      </w:r>
+    </w:p>
+    <w:p>
+      <w:pPr>
+        <w:rPr>
+          <w:lang w:val="en-GB"/>
+        </w:rPr>
+      </w:pPr>
+      <w:r>
+        <w:rPr>
+          <w:rStyle w:val="Ttulo4Car"/>
+          <w:lang w:val="en-GB"/>
+        </w:rPr>
+        <w:t>Solution</w:t>
+      </w:r>
+      <w:r>
+        <w:rPr>
+          <w:rStyle w:val="Ttulo4Car"/>
+          <w:lang w:val="en-GB"/>
+        </w:rPr>
+        <w:t xml:space="preserve"> </w:t>
+      </w:r>
+      <w:r>
+        <w:rPr>
+          <w:rStyle w:val="Ttulo4Car"/>
+          <w:lang w:val="en-GB"/>
+        </w:rPr>
+        <w:t>2</w:t>
+      </w:r>
+      <w:r>
+        <w:rPr>
+          <w:rStyle w:val="Ttulo4Car"/>
+          <w:lang w:val="en-GB"/>
+        </w:rPr>
+        <w:t>.</w:t>
+      </w:r>
+      <w:r>
+        <w:rPr>
+          <w:rStyle w:val="Ttulo4Car"/>
+          <w:lang w:val="en-GB"/>
+        </w:rPr>
+        <w:t>a</w:t>
+      </w:r>
+      <w:r>
+        <w:rPr>
+          <w:rStyle w:val="Ttulo4Car"/>
+          <w:lang w:val="en-GB"/>
+        </w:rPr>
+        <w:t>:</w:t>
+      </w:r>
+      <w:r>
+        <w:rPr>
+          <w:lang w:val="en-GB"/>
+        </w:rPr>
+        <w:t xml:space="preserve"> </w:t>
+      </w:r>
+      <w:r>
+        <w:rPr>
+          <w:lang w:val="en-GB"/>
+        </w:rPr>
+        <w:t>Make tests by doing @Autowire of services and controllers</w:t>
+      </w:r>
+      <w:r>
+        <w:rPr>
+          <w:lang w:val="en-GB"/>
+        </w:rPr>
+        <w:t>.</w:t>
+      </w:r>
+    </w:p>
+    <w:p>
+      <w:pPr>
+        <w:rPr>
+          <w:b/>
+          <w:bCs/>
+          <w:lang w:val="en-GB"/>
+        </w:rPr>
+      </w:pPr>
+      <w:r>
+        <w:rPr>
+          <w:b/>
+          <w:bCs/>
+          <w:lang w:val="en-GB"/>
+        </w:rPr>
+        <w:t>Advantages</w:t>
+      </w:r>
+      <w:r>
+        <w:rPr>
+          <w:b/>
+          <w:bCs/>
+          <w:lang w:val="en-GB"/>
+        </w:rPr>
+        <w:t>:</w:t>
+      </w:r>
+    </w:p>
+    <w:p>
+      <w:pPr>
+        <w:pStyle w:val="Prrafodelista"/>
+        <w:numPr>
+          <w:ilvl w:val="0"/>
+          <w:numId w:val="4"/>
+        </w:numPr>
+        <w:rPr>
+          <w:lang w:val="en-GB"/>
+        </w:rPr>
+      </w:pPr>
+      <w:r>
+        <w:rPr>
+          <w:lang w:val="en-GB"/>
+        </w:rPr>
+        <w:t>No need for mock-ups</w:t>
+      </w:r>
+      <w:r>
+        <w:rPr>
+          <w:lang w:val="en-GB"/>
+        </w:rPr>
+        <w:t>.</w:t>
+      </w:r>
+    </w:p>
+    <w:p>
+      <w:pPr>
+        <w:pStyle w:val="Prrafodelista"/>
+        <w:numPr>
+          <w:ilvl w:val="0"/>
+          <w:numId w:val="4"/>
+        </w:numPr>
+        <w:rPr>
+          <w:lang w:val="en-GB"/>
+        </w:rPr>
+      </w:pPr>
+      <w:r>
+        <w:rPr>
+          <w:lang w:val="en-GB"/>
+        </w:rPr>
+        <w:t>Code is simpler</w:t>
+      </w:r>
+      <w:r>
+        <w:rPr>
+          <w:lang w:val="en-GB"/>
+        </w:rPr>
+        <w:t>.</w:t>
+      </w:r>
+    </w:p>
+    <w:p>
+      <w:pPr>
+        <w:pStyle w:val="Prrafodelista"/>
+        <w:numPr>
+          <w:ilvl w:val="0"/>
+          <w:numId w:val="4"/>
+        </w:numPr>
+        <w:rPr>
+          <w:lang w:val="en-GB"/>
+        </w:rPr>
+      </w:pPr>
+      <w:r>
+        <w:rPr>
+          <w:lang w:val="en-GB"/>
+        </w:rPr>
+        <w:t>The data is already prepared (they are the same that are used when the app runs).</w:t>
+      </w:r>
+    </w:p>
+    <w:p>
+      <w:pPr>
+        <w:pStyle w:val="Prrafodelista"/>
+        <w:rPr>
+          <w:lang w:val="en-GB"/>
+        </w:rPr>
+      </w:pPr>
+    </w:p>
+    <w:p>
+      <w:pPr>
+        <w:rPr>
+          <w:b/>
+          <w:bCs/>
+          <w:lang w:val="en-GB"/>
+        </w:rPr>
+      </w:pPr>
+      <w:r>
+        <w:rPr>
+          <w:b/>
+          <w:bCs/>
+          <w:lang w:val="en-GB"/>
+        </w:rPr>
+        <w:t>Disadvantages</w:t>
+      </w:r>
+      <w:r>
+        <w:rPr>
+          <w:b/>
+          <w:bCs/>
+          <w:lang w:val="en-GB"/>
+        </w:rPr>
+        <w:t xml:space="preserve">: </w:t>
+      </w:r>
+    </w:p>
+    <w:p>
+      <w:pPr>
+        <w:pStyle w:val="Prrafodelista"/>
+        <w:numPr>
+          <w:ilvl w:val="0"/>
+          <w:numId w:val="4"/>
+        </w:numPr>
+        <w:rPr>
+          <w:lang w:val="en-GB"/>
+        </w:rPr>
+      </w:pPr>
+      <w:r>
+        <w:rPr>
+          <w:lang w:val="en-GB"/>
+        </w:rPr>
+        <w:t>Is no different to doing a test directly on the app.</w:t>
+      </w:r>
+    </w:p>
+    <w:p>
+      <w:pPr>
+        <w:pStyle w:val="Prrafodelista"/>
+        <w:numPr>
+          <w:ilvl w:val="0"/>
+          <w:numId w:val="4"/>
+        </w:numPr>
+        <w:rPr>
+          <w:lang w:val="en-GB"/>
+        </w:rPr>
+      </w:pPr>
+      <w:r>
+        <w:rPr>
+          <w:lang w:val="en-GB"/>
+        </w:rPr>
+        <w:t>Is po</w:t>
+      </w:r>
+      <w:r>
+        <w:rPr>
+          <w:lang w:val="en-GB"/>
+        </w:rPr>
+        <w:t>s</w:t>
+      </w:r>
+      <w:r>
+        <w:rPr>
+          <w:lang w:val="en-GB"/>
+        </w:rPr>
+        <w:t>sible to forget doing some tests due to working with already existing data</w:t>
+      </w:r>
+      <w:r>
+        <w:rPr>
+          <w:lang w:val="en-GB"/>
+        </w:rPr>
+        <w:t>.</w:t>
+      </w:r>
+    </w:p>
+    <w:p>
+      <w:pPr>
+        <w:pStyle w:val="Prrafodelista"/>
+        <w:numPr>
+          <w:ilvl w:val="0"/>
+          <w:numId w:val="4"/>
+        </w:numPr>
+        <w:rPr>
+          <w:lang w:val="en-GB"/>
+        </w:rPr>
+      </w:pPr>
+      <w:r>
+        <w:rPr>
+          <w:lang w:val="en-GB"/>
+        </w:rPr>
+        <w:t xml:space="preserve">If there are components that are used by </w:t>
+      </w:r>
+      <w:proofErr w:type="spellStart"/>
+      <w:r>
+        <w:rPr>
+          <w:lang w:val="en-GB"/>
+        </w:rPr>
+        <w:t>controlers</w:t>
+      </w:r>
+      <w:proofErr w:type="spellEnd"/>
+      <w:r>
+        <w:rPr>
+          <w:lang w:val="en-GB"/>
+        </w:rPr>
+        <w:t>/services that should not be using them, we would not be able to notice the error.</w:t>
+      </w:r>
+    </w:p>
+    <w:p>
+      <w:pPr>
+        <w:rPr>
+          <w:lang w:val="en-GB"/>
+        </w:rPr>
+      </w:pPr>
+    </w:p>
+    <w:p>
+      <w:pPr>
+        <w:rPr>
+          <w:lang w:val="en-GB"/>
+        </w:rPr>
+      </w:pPr>
+      <w:r>
+        <w:rPr>
+          <w:rStyle w:val="Ttulo4Car"/>
+          <w:lang w:val="en-GB"/>
+        </w:rPr>
+        <w:t>Solution</w:t>
+      </w:r>
+      <w:r>
+        <w:rPr>
+          <w:rStyle w:val="Ttulo4Car"/>
+          <w:lang w:val="en-GB"/>
+        </w:rPr>
+        <w:t xml:space="preserve"> 2.</w:t>
+      </w:r>
+      <w:r>
+        <w:rPr>
+          <w:rStyle w:val="Ttulo4Car"/>
+          <w:lang w:val="en-GB"/>
+        </w:rPr>
+        <w:t>b</w:t>
+      </w:r>
+      <w:r>
+        <w:rPr>
+          <w:rStyle w:val="Ttulo4Car"/>
+          <w:lang w:val="en-GB"/>
+        </w:rPr>
+        <w:t>:</w:t>
+      </w:r>
+      <w:r>
+        <w:rPr>
+          <w:lang w:val="en-GB"/>
+        </w:rPr>
+        <w:t xml:space="preserve"> </w:t>
+      </w:r>
+      <w:r>
+        <w:rPr>
+          <w:lang w:val="en-GB"/>
+        </w:rPr>
+        <w:t xml:space="preserve">Make the service tests by mocking the needed repository and make the </w:t>
+      </w:r>
+      <w:proofErr w:type="spellStart"/>
+      <w:r>
+        <w:rPr>
+          <w:lang w:val="en-GB"/>
+        </w:rPr>
+        <w:t>controler</w:t>
+      </w:r>
+      <w:proofErr w:type="spellEnd"/>
+      <w:r>
+        <w:rPr>
+          <w:lang w:val="en-GB"/>
+        </w:rPr>
+        <w:t xml:space="preserve"> tests by mocking the needed service. Validators should not be mocked</w:t>
+      </w:r>
+      <w:r>
+        <w:rPr>
+          <w:lang w:val="en-GB"/>
+        </w:rPr>
+        <w:t>.</w:t>
+      </w:r>
+    </w:p>
+    <w:p>
+      <w:pPr>
+        <w:rPr>
+          <w:b/>
+          <w:bCs/>
+          <w:lang w:val="en-GB"/>
+        </w:rPr>
+      </w:pPr>
+      <w:r>
+        <w:rPr>
+          <w:b/>
+          <w:bCs/>
+          <w:lang w:val="en-GB"/>
+        </w:rPr>
+        <w:t>Advantages</w:t>
+      </w:r>
+      <w:r>
+        <w:rPr>
+          <w:b/>
+          <w:bCs/>
+          <w:lang w:val="en-GB"/>
+        </w:rPr>
+        <w:t>:</w:t>
+      </w:r>
+    </w:p>
+    <w:p>
+      <w:pPr>
+        <w:pStyle w:val="Prrafodelista"/>
+        <w:numPr>
+          <w:ilvl w:val="0"/>
+          <w:numId w:val="4"/>
+        </w:numPr>
+        <w:rPr>
+          <w:lang w:val="en-GB"/>
+        </w:rPr>
+      </w:pPr>
+      <w:r>
+        <w:rPr>
+          <w:lang w:val="en-GB"/>
+        </w:rPr>
+        <w:t>Total independe</w:t>
+      </w:r>
+      <w:r>
+        <w:rPr>
+          <w:lang w:val="en-GB"/>
+        </w:rPr>
+        <w:t>n</w:t>
+      </w:r>
+      <w:r>
+        <w:rPr>
+          <w:lang w:val="en-GB"/>
+        </w:rPr>
+        <w:t>ce between tests and actual application.</w:t>
+      </w:r>
+    </w:p>
+    <w:p>
+      <w:pPr>
+        <w:pStyle w:val="Prrafodelista"/>
+        <w:numPr>
+          <w:ilvl w:val="0"/>
+          <w:numId w:val="4"/>
+        </w:numPr>
+        <w:rPr>
+          <w:lang w:val="en-GB"/>
+        </w:rPr>
+      </w:pPr>
+      <w:r>
+        <w:rPr>
+          <w:lang w:val="en-GB"/>
+        </w:rPr>
+        <w:t>All neces</w:t>
+      </w:r>
+      <w:r>
+        <w:rPr>
+          <w:lang w:val="en-GB"/>
+        </w:rPr>
+        <w:t>s</w:t>
+      </w:r>
+      <w:r>
+        <w:rPr>
+          <w:lang w:val="en-GB"/>
+        </w:rPr>
+        <w:t>ary tests for the app’s correct functioning are carried away, if any of them is missing</w:t>
+      </w:r>
+      <w:r>
+        <w:rPr>
+          <w:lang w:val="en-GB"/>
+        </w:rPr>
+        <w:t>, the other existing tests would result in failure</w:t>
+      </w:r>
+      <w:r>
+        <w:rPr>
+          <w:lang w:val="en-GB"/>
+        </w:rPr>
+        <w:t>.</w:t>
+      </w:r>
+    </w:p>
+    <w:p>
+      <w:pPr>
+        <w:pStyle w:val="Prrafodelista"/>
+        <w:numPr>
+          <w:ilvl w:val="0"/>
+          <w:numId w:val="4"/>
+        </w:numPr>
+        <w:rPr>
+          <w:lang w:val="en-GB"/>
+        </w:rPr>
+      </w:pPr>
+      <w:r>
+        <w:rPr>
+          <w:lang w:val="en-GB"/>
+        </w:rPr>
+        <w:t>Allows to make tests over custom data (simpler data if desired).</w:t>
+      </w:r>
+    </w:p>
+    <w:p>
+      <w:pPr>
+        <w:pStyle w:val="Prrafodelista"/>
+        <w:numPr>
+          <w:ilvl w:val="0"/>
+          <w:numId w:val="4"/>
+        </w:numPr>
+        <w:rPr>
+          <w:lang w:val="en-GB"/>
+        </w:rPr>
+      </w:pPr>
+      <w:r>
+        <w:rPr>
+          <w:lang w:val="en-GB"/>
+        </w:rPr>
+        <w:t>Allows to test the modularity between pro</w:t>
+      </w:r>
+      <w:r>
+        <w:rPr>
+          <w:lang w:val="en-GB"/>
+        </w:rPr>
+        <w:t>j</w:t>
+      </w:r>
+      <w:r>
+        <w:rPr>
+          <w:lang w:val="en-GB"/>
+        </w:rPr>
+        <w:t>ect components.</w:t>
+      </w:r>
+    </w:p>
+    <w:p>
+      <w:pPr>
+        <w:pStyle w:val="Prrafodelista"/>
+        <w:rPr>
+          <w:lang w:val="en-GB"/>
+        </w:rPr>
+      </w:pPr>
+    </w:p>
+    <w:p>
+      <w:pPr>
+        <w:rPr>
+          <w:b/>
+          <w:bCs/>
+          <w:lang w:val="en-GB"/>
+        </w:rPr>
+      </w:pPr>
+      <w:r>
+        <w:rPr>
+          <w:b/>
+          <w:bCs/>
+          <w:lang w:val="en-GB"/>
+        </w:rPr>
+        <w:t>Disadvantages</w:t>
+      </w:r>
+      <w:r>
+        <w:rPr>
+          <w:b/>
+          <w:bCs/>
+          <w:lang w:val="en-GB"/>
+        </w:rPr>
+        <w:t xml:space="preserve">: </w:t>
+      </w:r>
+    </w:p>
+    <w:p>
+      <w:pPr>
+        <w:pStyle w:val="Prrafodelista"/>
+        <w:numPr>
+          <w:ilvl w:val="0"/>
+          <w:numId w:val="4"/>
+        </w:numPr>
+        <w:rPr>
+          <w:lang w:val="en-GB"/>
+        </w:rPr>
+      </w:pPr>
+      <w:r>
+        <w:rPr>
+          <w:lang w:val="en-GB"/>
+        </w:rPr>
+        <w:t>More code</w:t>
+      </w:r>
+      <w:r>
+        <w:rPr>
+          <w:lang w:val="en-GB"/>
+        </w:rPr>
+        <w:t xml:space="preserve">. </w:t>
+      </w:r>
+    </w:p>
+    <w:p>
+      <w:pPr>
+        <w:pStyle w:val="Prrafodelista"/>
+        <w:numPr>
+          <w:ilvl w:val="0"/>
+          <w:numId w:val="4"/>
+        </w:numPr>
+        <w:rPr>
+          <w:lang w:val="en-GB"/>
+        </w:rPr>
+      </w:pPr>
+      <w:r>
+        <w:rPr>
+          <w:lang w:val="en-GB"/>
+        </w:rPr>
+        <w:t>The data must be prepared prior to the tests</w:t>
+      </w:r>
+    </w:p>
+    <w:p>
+      <w:pPr>
+        <w:rPr>
+          <w:lang w:val="en-GB"/>
+        </w:rPr>
+      </w:pPr>
+    </w:p>
+    <w:p>
+      <w:pPr>
+        <w:pStyle w:val="Ttulo3"/>
+        <w:rPr>
+          <w:lang w:val="en-GB"/>
+        </w:rPr>
+      </w:pPr>
+      <w:r>
+        <w:rPr>
+          <w:lang w:val="en-GB"/>
+        </w:rPr>
+        <w:t>Justification of chosen solution</w:t>
+      </w:r>
+    </w:p>
+    <w:p>
+      <w:pPr>
+        <w:rPr>
+          <w:lang w:val="en-GB"/>
+        </w:rPr>
+      </w:pPr>
+      <w:r>
+        <w:rPr>
+          <w:lang w:val="en-GB"/>
+        </w:rPr>
+        <w:t>We have chosen the solution 2.b given that it was very important for the pro</w:t>
+      </w:r>
+      <w:r>
+        <w:rPr>
+          <w:lang w:val="en-GB"/>
+        </w:rPr>
+        <w:t>j</w:t>
+      </w:r>
+      <w:r>
+        <w:rPr>
+          <w:lang w:val="en-GB"/>
+        </w:rPr>
+        <w:t xml:space="preserve">ect a total independency between the tests and the application. </w:t>
+      </w:r>
+      <w:proofErr w:type="gramStart"/>
+      <w:r>
+        <w:rPr>
+          <w:lang w:val="en-GB"/>
+        </w:rPr>
+        <w:t>Also</w:t>
+      </w:r>
+      <w:proofErr w:type="gramEnd"/>
+      <w:r>
+        <w:rPr>
+          <w:lang w:val="en-GB"/>
+        </w:rPr>
+        <w:t xml:space="preserve"> some errors where discovered when using some specific components (mostly formatters) that would not have been noticed if tests would not check the modularity between different components.</w:t>
+      </w:r>
+    </w:p>
+    <w:p>
+      <w:pPr>
+        <w:rPr>
+          <w:lang w:val="en-GB"/>
+        </w:rPr>
+      </w:pPr>
+    </w:p>
+    <w:p>
+      <w:pPr>
+        <w:pStyle w:val="Ttulo2"/>
+        <w:rPr>
+          <w:lang w:val="en-GB"/>
+        </w:rPr>
+      </w:pPr>
+      <w:r>
+        <w:rPr>
+          <w:lang w:val="en-GB"/>
+        </w:rPr>
+        <w:t>Decisi</w:t>
+      </w:r>
+      <w:r>
+        <w:rPr>
+          <w:lang w:val="en-GB"/>
+        </w:rPr>
+        <w:t>o</w:t>
+      </w:r>
+      <w:r>
+        <w:rPr>
+          <w:lang w:val="en-GB"/>
+        </w:rPr>
+        <w:t xml:space="preserve">n </w:t>
+      </w:r>
+      <w:r>
+        <w:rPr>
+          <w:lang w:val="en-GB"/>
+        </w:rPr>
+        <w:t>4</w:t>
+      </w:r>
+      <w:r>
+        <w:rPr>
+          <w:lang w:val="en-GB"/>
+        </w:rPr>
+        <w:t xml:space="preserve">: </w:t>
+      </w:r>
+      <w:r>
+        <w:rPr>
+          <w:lang w:val="en-GB"/>
+        </w:rPr>
+        <w:t xml:space="preserve">Validation </w:t>
+      </w:r>
+      <w:proofErr w:type="gramStart"/>
+      <w:r>
+        <w:rPr>
+          <w:lang w:val="en-GB"/>
+        </w:rPr>
+        <w:t>subsequent to</w:t>
+      </w:r>
+      <w:proofErr w:type="gramEnd"/>
+      <w:r>
+        <w:rPr>
+          <w:lang w:val="en-GB"/>
+        </w:rPr>
+        <w:t xml:space="preserve"> @Valid in </w:t>
+      </w:r>
+    </w:p>
+    <w:p>
+      <w:pPr>
+        <w:pStyle w:val="Ttulo3"/>
+        <w:rPr>
+          <w:lang w:val="en-GB"/>
+        </w:rPr>
+      </w:pPr>
+      <w:r>
+        <w:rPr>
+          <w:lang w:val="en-GB"/>
+        </w:rPr>
+        <w:t>Problem description</w:t>
+      </w:r>
+      <w:r>
+        <w:rPr>
+          <w:lang w:val="en-GB"/>
+        </w:rPr>
+        <w:t>:</w:t>
+      </w:r>
+    </w:p>
+    <w:p>
+      <w:pPr>
+        <w:rPr>
+          <w:lang w:val="en-GB"/>
+        </w:rPr>
+      </w:pPr>
+      <w:r>
+        <w:rPr>
+          <w:lang w:val="en-GB"/>
+        </w:rPr>
+        <w:t>When doing an object validation, this object does not have an id yest, so when wanting to check additional restrictions (</w:t>
+      </w:r>
+      <w:proofErr w:type="spellStart"/>
+      <w:r>
+        <w:rPr>
+          <w:lang w:val="en-GB"/>
+        </w:rPr>
+        <w:t>specially</w:t>
+      </w:r>
+      <w:proofErr w:type="spellEnd"/>
+      <w:r>
+        <w:rPr>
+          <w:lang w:val="en-GB"/>
+        </w:rPr>
+        <w:t xml:space="preserve"> those rel</w:t>
+      </w:r>
+      <w:r>
+        <w:rPr>
+          <w:lang w:val="en-GB"/>
+        </w:rPr>
+        <w:t>a</w:t>
+      </w:r>
+      <w:r>
+        <w:rPr>
+          <w:lang w:val="en-GB"/>
+        </w:rPr>
+        <w:t>ted with checking if the same elements already exists in the database), it was not pos</w:t>
+      </w:r>
+      <w:r>
+        <w:rPr>
+          <w:lang w:val="en-GB"/>
+        </w:rPr>
+        <w:t>s</w:t>
+      </w:r>
+      <w:r>
+        <w:rPr>
+          <w:lang w:val="en-GB"/>
+        </w:rPr>
+        <w:t xml:space="preserve">ible to do so due to that </w:t>
+      </w:r>
+      <w:proofErr w:type="spellStart"/>
+      <w:r>
+        <w:rPr>
+          <w:lang w:val="en-GB"/>
+        </w:rPr>
+        <w:t>id</w:t>
+      </w:r>
+      <w:proofErr w:type="spellEnd"/>
+      <w:r>
+        <w:rPr>
+          <w:lang w:val="en-GB"/>
+        </w:rPr>
+        <w:t xml:space="preserve"> not existing. Making an additional validation needed.</w:t>
+      </w:r>
+    </w:p>
+    <w:p>
+      <w:pPr>
+        <w:rPr>
+          <w:lang w:val="en-GB"/>
+        </w:rPr>
+      </w:pPr>
+      <w:r>
+        <w:rPr>
+          <w:rStyle w:val="Ttulo4Car"/>
+          <w:lang w:val="en-GB"/>
+        </w:rPr>
+        <w:t>Solution</w:t>
+      </w:r>
+      <w:r>
+        <w:rPr>
+          <w:rStyle w:val="Ttulo4Car"/>
+          <w:lang w:val="en-GB"/>
+        </w:rPr>
+        <w:t xml:space="preserve"> </w:t>
+      </w:r>
+      <w:r>
+        <w:rPr>
+          <w:rStyle w:val="Ttulo4Car"/>
+          <w:lang w:val="en-GB"/>
+        </w:rPr>
+        <w:t>4</w:t>
+      </w:r>
+      <w:r>
+        <w:rPr>
+          <w:rStyle w:val="Ttulo4Car"/>
+          <w:lang w:val="en-GB"/>
+        </w:rPr>
+        <w:t>.a:</w:t>
+      </w:r>
+      <w:r>
+        <w:rPr>
+          <w:lang w:val="en-GB"/>
+        </w:rPr>
+        <w:t xml:space="preserve"> </w:t>
+      </w:r>
+      <w:r>
+        <w:rPr>
+          <w:lang w:val="en-GB"/>
+        </w:rPr>
+        <w:t>Make the additional validation only when creating the object and not in modification, where the id is needed.</w:t>
+      </w:r>
+    </w:p>
+    <w:p>
+      <w:pPr>
+        <w:rPr>
+          <w:b/>
+          <w:bCs/>
+          <w:lang w:val="en-GB"/>
+        </w:rPr>
+      </w:pPr>
+      <w:r>
+        <w:rPr>
+          <w:b/>
+          <w:bCs/>
+          <w:lang w:val="en-GB"/>
+        </w:rPr>
+        <w:t>Advantages</w:t>
+      </w:r>
+      <w:r>
+        <w:rPr>
+          <w:b/>
+          <w:bCs/>
+          <w:lang w:val="en-GB"/>
+        </w:rPr>
+        <w:t>:</w:t>
+      </w:r>
+    </w:p>
+    <w:p>
+      <w:pPr>
+        <w:pStyle w:val="Prrafodelista"/>
+        <w:numPr>
+          <w:ilvl w:val="0"/>
+          <w:numId w:val="4"/>
+        </w:numPr>
+        <w:rPr>
+          <w:lang w:val="en-GB"/>
+        </w:rPr>
+      </w:pPr>
+      <w:r>
+        <w:rPr>
+          <w:lang w:val="en-GB"/>
+        </w:rPr>
+        <w:t>Only valid function would be necessary.</w:t>
+      </w:r>
+    </w:p>
+    <w:p>
+      <w:pPr>
+        <w:pStyle w:val="Prrafodelista"/>
+        <w:rPr>
+          <w:lang w:val="en-GB"/>
+        </w:rPr>
+      </w:pPr>
+    </w:p>
+    <w:p>
+      <w:pPr>
+        <w:rPr>
+          <w:b/>
+          <w:bCs/>
+          <w:lang w:val="en-GB"/>
+        </w:rPr>
+      </w:pPr>
+      <w:r>
+        <w:rPr>
+          <w:b/>
+          <w:bCs/>
+          <w:lang w:val="en-GB"/>
+        </w:rPr>
+        <w:t>Disadvantages</w:t>
+      </w:r>
+      <w:r>
+        <w:rPr>
+          <w:b/>
+          <w:bCs/>
+          <w:lang w:val="en-GB"/>
+        </w:rPr>
+        <w:t xml:space="preserve">: </w:t>
+      </w:r>
+    </w:p>
+    <w:p>
+      <w:pPr>
+        <w:pStyle w:val="Prrafodelista"/>
+        <w:numPr>
+          <w:ilvl w:val="0"/>
+          <w:numId w:val="4"/>
+        </w:numPr>
+        <w:rPr>
+          <w:lang w:val="en-GB"/>
+        </w:rPr>
+      </w:pPr>
+      <w:r>
+        <w:rPr>
+          <w:lang w:val="en-GB"/>
+        </w:rPr>
+        <w:t>In case the rule is broken, an error would appear in the database which would cause the app</w:t>
+      </w:r>
+      <w:r>
+        <w:rPr>
+          <w:lang w:val="en-GB"/>
+        </w:rPr>
+        <w:t xml:space="preserve"> to stop the process</w:t>
+      </w:r>
+      <w:r>
+        <w:rPr>
+          <w:lang w:val="en-GB"/>
+        </w:rPr>
+        <w:t xml:space="preserve">. </w:t>
+      </w:r>
+    </w:p>
+    <w:p>
+      <w:pPr>
+        <w:pStyle w:val="Prrafodelista"/>
+        <w:numPr>
+          <w:ilvl w:val="0"/>
+          <w:numId w:val="4"/>
+        </w:numPr>
+        <w:rPr>
+          <w:lang w:val="en-GB"/>
+        </w:rPr>
+      </w:pPr>
+      <w:r>
+        <w:rPr>
+          <w:lang w:val="en-GB"/>
+        </w:rPr>
+        <w:t>The form validation would be incomplete.</w:t>
+      </w:r>
+    </w:p>
+    <w:p>
+      <w:pPr>
+        <w:pStyle w:val="Prrafodelista"/>
+        <w:numPr>
+          <w:ilvl w:val="0"/>
+          <w:numId w:val="4"/>
+        </w:numPr>
+        <w:rPr>
+          <w:lang w:val="en-GB"/>
+        </w:rPr>
+      </w:pPr>
+      <w:r>
+        <w:rPr>
+          <w:lang w:val="en-GB"/>
+        </w:rPr>
+        <w:t>D</w:t>
+      </w:r>
+      <w:r>
+        <w:rPr>
+          <w:lang w:val="en-GB"/>
+        </w:rPr>
+        <w:t>i</w:t>
+      </w:r>
+      <w:r>
+        <w:rPr>
+          <w:lang w:val="en-GB"/>
+        </w:rPr>
+        <w:t>f</w:t>
+      </w:r>
+      <w:r>
+        <w:rPr>
+          <w:lang w:val="en-GB"/>
+        </w:rPr>
+        <w:t>f</w:t>
+      </w:r>
+      <w:r>
+        <w:rPr>
+          <w:lang w:val="en-GB"/>
+        </w:rPr>
+        <w:t>erent validation when creating and updating.</w:t>
+      </w:r>
+    </w:p>
+    <w:p>
+      <w:pPr>
+        <w:pStyle w:val="Prrafodelista"/>
+        <w:rPr>
+          <w:lang w:val="en-GB"/>
+        </w:rPr>
+      </w:pPr>
+    </w:p>
+    <w:p>
+      <w:pPr>
+        <w:rPr>
+          <w:lang w:val="en-GB"/>
+        </w:rPr>
+      </w:pPr>
+      <w:r>
+        <w:rPr>
+          <w:rStyle w:val="Ttulo4Car"/>
+          <w:lang w:val="en-GB"/>
+        </w:rPr>
+        <w:lastRenderedPageBreak/>
+        <w:t xml:space="preserve">Solution </w:t>
+      </w:r>
+      <w:r>
+        <w:rPr>
+          <w:rStyle w:val="Ttulo4Car"/>
+          <w:lang w:val="en-GB"/>
+        </w:rPr>
+        <w:t>4</w:t>
+      </w:r>
+      <w:r>
+        <w:rPr>
+          <w:rStyle w:val="Ttulo4Car"/>
+          <w:lang w:val="en-GB"/>
+        </w:rPr>
+        <w:t>.b:</w:t>
+      </w:r>
+      <w:r>
+        <w:rPr>
+          <w:lang w:val="en-GB"/>
+        </w:rPr>
+        <w:t xml:space="preserve"> </w:t>
+      </w:r>
+      <w:r>
+        <w:rPr>
+          <w:lang w:val="en-GB"/>
+        </w:rPr>
+        <w:t>Have an automatic and not modifiable field corresponding to the object’s i</w:t>
+      </w:r>
+      <w:r>
+        <w:rPr>
+          <w:lang w:val="en-GB"/>
+        </w:rPr>
+        <w:t>d</w:t>
+      </w:r>
+      <w:r>
+        <w:rPr>
+          <w:lang w:val="en-GB"/>
+        </w:rPr>
+        <w:t>.</w:t>
+      </w:r>
+    </w:p>
+    <w:p>
+      <w:pPr>
+        <w:rPr>
+          <w:b/>
+          <w:bCs/>
+          <w:lang w:val="en-GB"/>
+        </w:rPr>
+      </w:pPr>
+      <w:r>
+        <w:rPr>
+          <w:b/>
+          <w:bCs/>
+          <w:lang w:val="en-GB"/>
+        </w:rPr>
+        <w:t>Advantages</w:t>
+      </w:r>
+      <w:r>
+        <w:rPr>
+          <w:b/>
+          <w:bCs/>
+          <w:lang w:val="en-GB"/>
+        </w:rPr>
+        <w:t>:</w:t>
+      </w:r>
+    </w:p>
+    <w:p>
+      <w:pPr>
+        <w:pStyle w:val="Prrafodelista"/>
+        <w:numPr>
+          <w:ilvl w:val="0"/>
+          <w:numId w:val="4"/>
+        </w:numPr>
+        <w:rPr>
+          <w:lang w:val="en-GB"/>
+        </w:rPr>
+      </w:pPr>
+      <w:r>
+        <w:rPr>
+          <w:lang w:val="en-GB"/>
+        </w:rPr>
+        <w:t xml:space="preserve">Does the additional validation in the valid </w:t>
+      </w:r>
+      <w:proofErr w:type="gramStart"/>
+      <w:r>
+        <w:rPr>
+          <w:lang w:val="en-GB"/>
+        </w:rPr>
+        <w:t>function.</w:t>
+      </w:r>
+      <w:proofErr w:type="gramEnd"/>
+    </w:p>
+    <w:p>
+      <w:pPr>
+        <w:pStyle w:val="Prrafodelista"/>
+        <w:rPr>
+          <w:lang w:val="en-GB"/>
+        </w:rPr>
+      </w:pPr>
+    </w:p>
+    <w:p>
+      <w:pPr>
+        <w:rPr>
+          <w:b/>
+          <w:bCs/>
+          <w:lang w:val="en-GB"/>
+        </w:rPr>
+      </w:pPr>
+      <w:r>
+        <w:rPr>
+          <w:b/>
+          <w:bCs/>
+          <w:lang w:val="en-GB"/>
+        </w:rPr>
+        <w:t>Disadvantages</w:t>
+      </w:r>
+      <w:r>
+        <w:rPr>
+          <w:b/>
+          <w:bCs/>
+          <w:lang w:val="en-GB"/>
+        </w:rPr>
+        <w:t xml:space="preserve">: </w:t>
+      </w:r>
+    </w:p>
+    <w:p>
+      <w:pPr>
+        <w:pStyle w:val="Prrafodelista"/>
+        <w:numPr>
+          <w:ilvl w:val="0"/>
+          <w:numId w:val="4"/>
+        </w:numPr>
+        <w:rPr>
+          <w:lang w:val="en-GB"/>
+        </w:rPr>
+      </w:pPr>
+      <w:r>
+        <w:rPr>
+          <w:lang w:val="en-GB"/>
+        </w:rPr>
+        <w:t xml:space="preserve">Requires that more elements </w:t>
+      </w:r>
+      <w:proofErr w:type="gramStart"/>
+      <w:r>
+        <w:rPr>
+          <w:lang w:val="en-GB"/>
+        </w:rPr>
+        <w:t>are</w:t>
+      </w:r>
+      <w:proofErr w:type="gramEnd"/>
+      <w:r>
+        <w:rPr>
+          <w:lang w:val="en-GB"/>
+        </w:rPr>
+        <w:t xml:space="preserve"> added to the form</w:t>
+      </w:r>
+      <w:r>
+        <w:rPr>
+          <w:lang w:val="en-GB"/>
+        </w:rPr>
+        <w:t>.</w:t>
+      </w:r>
+    </w:p>
+    <w:p>
+      <w:pPr>
+        <w:pStyle w:val="Prrafodelista"/>
+        <w:numPr>
+          <w:ilvl w:val="0"/>
+          <w:numId w:val="4"/>
+        </w:numPr>
+        <w:rPr>
+          <w:lang w:val="en-GB"/>
+        </w:rPr>
+      </w:pPr>
+      <w:r>
+        <w:rPr>
+          <w:lang w:val="en-GB"/>
+        </w:rPr>
+        <w:t xml:space="preserve">In creation, the id field would be an empty </w:t>
+      </w:r>
+      <w:proofErr w:type="gramStart"/>
+      <w:r>
+        <w:rPr>
+          <w:lang w:val="en-GB"/>
+        </w:rPr>
+        <w:t>field</w:t>
+      </w:r>
+      <w:proofErr w:type="gramEnd"/>
+      <w:r>
+        <w:rPr>
+          <w:lang w:val="en-GB"/>
+        </w:rPr>
+        <w:t xml:space="preserve"> or an id should be created prior to the form (without letting spring manage it).</w:t>
+      </w:r>
+    </w:p>
+    <w:p>
+      <w:pPr>
+        <w:pStyle w:val="Prrafodelista"/>
+        <w:numPr>
+          <w:ilvl w:val="0"/>
+          <w:numId w:val="4"/>
+        </w:numPr>
+        <w:rPr>
+          <w:lang w:val="en-GB"/>
+        </w:rPr>
+      </w:pPr>
+      <w:r>
+        <w:rPr>
+          <w:lang w:val="en-GB"/>
+        </w:rPr>
+        <w:t>Spring must use the id that is given by us, and not the one it creates</w:t>
+      </w:r>
+      <w:r>
+        <w:rPr>
+          <w:lang w:val="en-GB"/>
+        </w:rPr>
+        <w:t>.</w:t>
+      </w:r>
+    </w:p>
+    <w:p>
+      <w:pPr>
+        <w:rPr>
+          <w:lang w:val="en-GB"/>
+        </w:rPr>
+      </w:pPr>
+    </w:p>
+    <w:p>
+      <w:pPr>
+        <w:rPr>
+          <w:lang w:val="en-GB"/>
+        </w:rPr>
+      </w:pPr>
+      <w:r>
+        <w:rPr>
+          <w:rStyle w:val="Ttulo4Car"/>
+          <w:lang w:val="en-GB"/>
+        </w:rPr>
+        <w:t xml:space="preserve">Solution </w:t>
+      </w:r>
+      <w:r>
+        <w:rPr>
+          <w:rStyle w:val="Ttulo4Car"/>
+          <w:lang w:val="en-GB"/>
+        </w:rPr>
+        <w:t>4</w:t>
+      </w:r>
+      <w:r>
+        <w:rPr>
+          <w:rStyle w:val="Ttulo4Car"/>
+          <w:lang w:val="en-GB"/>
+        </w:rPr>
+        <w:t>.</w:t>
+      </w:r>
+      <w:r>
+        <w:rPr>
+          <w:rStyle w:val="Ttulo4Car"/>
+          <w:lang w:val="en-GB"/>
+        </w:rPr>
+        <w:t>c</w:t>
+      </w:r>
+      <w:r>
+        <w:rPr>
+          <w:rStyle w:val="Ttulo4Car"/>
+          <w:lang w:val="en-GB"/>
+        </w:rPr>
+        <w:t>:</w:t>
+      </w:r>
+      <w:r>
+        <w:rPr>
+          <w:lang w:val="en-GB"/>
+        </w:rPr>
+        <w:t xml:space="preserve"> </w:t>
+      </w:r>
+      <w:r>
+        <w:rPr>
+          <w:lang w:val="en-GB"/>
+        </w:rPr>
+        <w:t xml:space="preserve">Use the </w:t>
+      </w:r>
+      <w:proofErr w:type="spellStart"/>
+      <w:r>
+        <w:rPr>
+          <w:lang w:val="en-GB"/>
+        </w:rPr>
+        <w:t>setId</w:t>
+      </w:r>
+      <w:proofErr w:type="spellEnd"/>
+      <w:r>
+        <w:rPr>
+          <w:lang w:val="en-GB"/>
+        </w:rPr>
+        <w:t xml:space="preserve"> that is already on the updates and make the validation afterwards, when the object has an id, by making a call to the function in the validator.</w:t>
+      </w:r>
+    </w:p>
+    <w:p>
+      <w:pPr>
+        <w:rPr>
+          <w:b/>
+          <w:bCs/>
+          <w:lang w:val="en-GB"/>
+        </w:rPr>
+      </w:pPr>
+      <w:r>
+        <w:rPr>
+          <w:b/>
+          <w:bCs/>
+          <w:lang w:val="en-GB"/>
+        </w:rPr>
+        <w:t>Advantages</w:t>
+      </w:r>
+      <w:r>
+        <w:rPr>
+          <w:b/>
+          <w:bCs/>
+          <w:lang w:val="en-GB"/>
+        </w:rPr>
+        <w:t>:</w:t>
+      </w:r>
+    </w:p>
+    <w:p>
+      <w:pPr>
+        <w:pStyle w:val="Prrafodelista"/>
+        <w:numPr>
+          <w:ilvl w:val="0"/>
+          <w:numId w:val="4"/>
+        </w:numPr>
+        <w:rPr>
+          <w:lang w:val="en-GB"/>
+        </w:rPr>
+      </w:pPr>
+      <w:r>
+        <w:rPr>
+          <w:lang w:val="en-GB"/>
+        </w:rPr>
+        <w:t>No eleme</w:t>
+      </w:r>
+      <w:r>
+        <w:rPr>
+          <w:lang w:val="en-GB"/>
+        </w:rPr>
+        <w:t>n</w:t>
+      </w:r>
+      <w:r>
+        <w:rPr>
+          <w:lang w:val="en-GB"/>
+        </w:rPr>
+        <w:t>ts are added to the form</w:t>
+      </w:r>
+      <w:r>
+        <w:rPr>
+          <w:lang w:val="en-GB"/>
+        </w:rPr>
+        <w:t>.</w:t>
+      </w:r>
+    </w:p>
+    <w:p>
+      <w:pPr>
+        <w:pStyle w:val="Prrafodelista"/>
+        <w:numPr>
+          <w:ilvl w:val="0"/>
+          <w:numId w:val="4"/>
+        </w:numPr>
+        <w:rPr>
+          <w:lang w:val="en-GB"/>
+        </w:rPr>
+      </w:pPr>
+      <w:r>
+        <w:rPr>
+          <w:lang w:val="en-GB"/>
+        </w:rPr>
+        <w:t>No modifica</w:t>
+      </w:r>
+      <w:r>
+        <w:rPr>
+          <w:lang w:val="en-GB"/>
+        </w:rPr>
+        <w:t>t</w:t>
+      </w:r>
+      <w:r>
+        <w:rPr>
+          <w:lang w:val="en-GB"/>
+        </w:rPr>
+        <w:t>ion of valid function</w:t>
+      </w:r>
+      <w:r>
+        <w:rPr>
+          <w:lang w:val="en-GB"/>
+        </w:rPr>
+        <w:t>.</w:t>
+      </w:r>
+    </w:p>
+    <w:p>
+      <w:pPr>
+        <w:pStyle w:val="Prrafodelista"/>
+        <w:numPr>
+          <w:ilvl w:val="0"/>
+          <w:numId w:val="4"/>
+        </w:numPr>
+        <w:rPr>
+          <w:lang w:val="en-GB"/>
+        </w:rPr>
+      </w:pPr>
+      <w:r>
+        <w:rPr>
+          <w:lang w:val="en-GB"/>
+        </w:rPr>
+        <w:t>Error is captured and a user</w:t>
+      </w:r>
+      <w:r>
+        <w:rPr>
+          <w:lang w:val="en-GB"/>
+        </w:rPr>
+        <w:t>-</w:t>
+      </w:r>
+      <w:r>
+        <w:rPr>
+          <w:lang w:val="en-GB"/>
+        </w:rPr>
+        <w:t>friendly message is shown</w:t>
+      </w:r>
+      <w:r>
+        <w:rPr>
+          <w:lang w:val="en-GB"/>
+        </w:rPr>
+        <w:t>.</w:t>
+      </w:r>
+    </w:p>
+    <w:p>
+      <w:pPr>
+        <w:pStyle w:val="Prrafodelista"/>
+        <w:numPr>
+          <w:ilvl w:val="0"/>
+          <w:numId w:val="4"/>
+        </w:numPr>
+        <w:rPr>
+          <w:lang w:val="en-GB"/>
+        </w:rPr>
+      </w:pPr>
+      <w:r>
+        <w:rPr>
+          <w:lang w:val="en-GB"/>
+        </w:rPr>
+        <w:t>It allows more Independence between validations</w:t>
+      </w:r>
+      <w:r>
+        <w:rPr>
+          <w:lang w:val="en-GB"/>
+        </w:rPr>
+        <w:t>.</w:t>
+      </w:r>
+    </w:p>
+    <w:p>
+      <w:pPr>
+        <w:pStyle w:val="Prrafodelista"/>
+        <w:rPr>
+          <w:lang w:val="en-GB"/>
+        </w:rPr>
+      </w:pPr>
+    </w:p>
+    <w:p>
+      <w:pPr>
+        <w:rPr>
+          <w:b/>
+          <w:bCs/>
+          <w:lang w:val="en-GB"/>
+        </w:rPr>
+      </w:pPr>
+      <w:r>
+        <w:rPr>
+          <w:b/>
+          <w:bCs/>
+          <w:lang w:val="en-GB"/>
+        </w:rPr>
+        <w:t>Disadvantages</w:t>
+      </w:r>
+      <w:r>
+        <w:rPr>
+          <w:b/>
+          <w:bCs/>
+          <w:lang w:val="en-GB"/>
+        </w:rPr>
+        <w:t xml:space="preserve">: </w:t>
+      </w:r>
+    </w:p>
+    <w:p>
+      <w:pPr>
+        <w:pStyle w:val="Prrafodelista"/>
+        <w:numPr>
+          <w:ilvl w:val="0"/>
+          <w:numId w:val="4"/>
+        </w:numPr>
+        <w:rPr>
+          <w:lang w:val="en-GB"/>
+        </w:rPr>
+      </w:pPr>
+      <w:r>
+        <w:rPr>
+          <w:lang w:val="en-GB"/>
+        </w:rPr>
+        <w:t>More code</w:t>
+      </w:r>
+      <w:r>
+        <w:rPr>
+          <w:lang w:val="en-GB"/>
+        </w:rPr>
+        <w:t>.</w:t>
+      </w:r>
+    </w:p>
+    <w:p>
+      <w:pPr>
+        <w:pStyle w:val="Prrafodelista"/>
+        <w:numPr>
+          <w:ilvl w:val="0"/>
+          <w:numId w:val="4"/>
+        </w:numPr>
+        <w:rPr>
+          <w:lang w:val="en-GB"/>
+        </w:rPr>
+      </w:pPr>
+      <w:r>
+        <w:rPr>
+          <w:lang w:val="en-GB"/>
+        </w:rPr>
+        <w:t>Updates have more conditions in them</w:t>
+      </w:r>
+      <w:r>
+        <w:rPr>
+          <w:lang w:val="en-GB"/>
+        </w:rPr>
+        <w:t>.</w:t>
+      </w:r>
+    </w:p>
+    <w:p>
+      <w:pPr>
+        <w:rPr>
+          <w:lang w:val="en-GB"/>
+        </w:rPr>
+      </w:pPr>
+    </w:p>
+    <w:p>
+      <w:pPr>
+        <w:pStyle w:val="Ttulo3"/>
+        <w:rPr>
+          <w:lang w:val="en-GB"/>
+        </w:rPr>
+      </w:pPr>
+      <w:r>
+        <w:rPr>
+          <w:lang w:val="en-GB"/>
+        </w:rPr>
+        <w:t>Justification of chosen solution</w:t>
+      </w:r>
+    </w:p>
+    <w:p>
+      <w:pPr>
+        <w:rPr>
+          <w:lang w:val="en-GB"/>
+        </w:rPr>
+      </w:pPr>
+      <w:r>
+        <w:rPr>
+          <w:lang w:val="en-GB"/>
+        </w:rPr>
+        <w:t xml:space="preserve">We have chosen the solution </w:t>
+      </w:r>
+      <w:r>
+        <w:rPr>
+          <w:lang w:val="en-GB"/>
+        </w:rPr>
+        <w:t>4</w:t>
+      </w:r>
+      <w:r>
+        <w:rPr>
+          <w:lang w:val="en-GB"/>
+        </w:rPr>
+        <w:t xml:space="preserve">.c because it was easy to implement and did not interfere with the valid function. Also, the additional validations are done the same way in creation and updates, even when it could be done only with the valid function while creating an object. This was done so post functions of creation and update are more alike and to keep the valid function the same for </w:t>
+      </w:r>
+      <w:proofErr w:type="gramStart"/>
+      <w:r>
+        <w:rPr>
+          <w:lang w:val="en-GB"/>
+        </w:rPr>
+        <w:t>both of them</w:t>
+      </w:r>
+      <w:proofErr w:type="gramEnd"/>
+      <w:r>
+        <w:rPr>
+          <w:lang w:val="en-GB"/>
+        </w:rPr>
+        <w:t>.</w:t>
+      </w:r>
+    </w:p>
+    <w:p>
+      <w:pPr>
+        <w:rPr>
+          <w:lang w:val="en-GB"/>
+        </w:rPr>
+      </w:pPr>
+    </w:p>
+    <w:p>
+      <w:pPr>
+        <w:pStyle w:val="Ttulo2"/>
+        <w:rPr>
+          <w:lang w:val="en-GB"/>
+        </w:rPr>
+      </w:pPr>
+      <w:r>
+        <w:rPr>
+          <w:lang w:val="en-GB"/>
+        </w:rPr>
+        <w:t xml:space="preserve">Decision </w:t>
+      </w:r>
+      <w:r>
+        <w:rPr>
+          <w:lang w:val="en-GB"/>
+        </w:rPr>
+        <w:t>6</w:t>
+      </w:r>
+      <w:r>
+        <w:rPr>
+          <w:lang w:val="en-GB"/>
+        </w:rPr>
+        <w:t xml:space="preserve">: </w:t>
+      </w:r>
+      <w:r>
+        <w:rPr>
+          <w:lang w:val="en-GB"/>
+        </w:rPr>
+        <w:t>Showing incomes from slot machines.</w:t>
+      </w:r>
+    </w:p>
+    <w:p>
+      <w:pPr>
+        <w:pStyle w:val="Ttulo3"/>
+        <w:rPr>
+          <w:lang w:val="en-GB"/>
+        </w:rPr>
+      </w:pPr>
+      <w:r>
+        <w:rPr>
+          <w:lang w:val="en-GB"/>
+        </w:rPr>
+        <w:t>Problem description:</w:t>
+      </w:r>
+    </w:p>
+    <w:p>
+      <w:pPr>
+        <w:rPr>
+          <w:lang w:val="en-GB"/>
+        </w:rPr>
+      </w:pPr>
+      <w:r>
+        <w:rPr>
+          <w:lang w:val="en-GB"/>
+        </w:rPr>
+        <w:t>Each slot machine has a different set of gains with each day they are in use</w:t>
+      </w:r>
+      <w:r>
+        <w:rPr>
+          <w:lang w:val="en-GB"/>
+        </w:rPr>
+        <w:t>.</w:t>
+      </w:r>
+      <w:r>
+        <w:rPr>
+          <w:lang w:val="en-GB"/>
+        </w:rPr>
+        <w:t xml:space="preserve"> In other words, each day a slot machine earns a different amount of money that is saved by the system. The idea is to be able to show the gain of one slot machine from one specific day.</w:t>
+      </w:r>
+    </w:p>
+    <w:p>
+      <w:pPr>
+        <w:rPr>
+          <w:lang w:val="en-GB"/>
+        </w:rPr>
+      </w:pPr>
+      <w:r>
+        <w:rPr>
+          <w:rStyle w:val="Ttulo4Car"/>
+          <w:lang w:val="en-GB"/>
+        </w:rPr>
+        <w:t xml:space="preserve">Solution </w:t>
+      </w:r>
+      <w:r>
+        <w:rPr>
+          <w:rStyle w:val="Ttulo4Car"/>
+          <w:lang w:val="en-GB"/>
+        </w:rPr>
+        <w:t>6</w:t>
+      </w:r>
+      <w:r>
+        <w:rPr>
+          <w:rStyle w:val="Ttulo4Car"/>
+          <w:lang w:val="en-GB"/>
+        </w:rPr>
+        <w:t>.</w:t>
+      </w:r>
+      <w:r>
+        <w:rPr>
+          <w:rStyle w:val="Ttulo4Car"/>
+          <w:lang w:val="en-GB"/>
+        </w:rPr>
+        <w:t>a</w:t>
+      </w:r>
+      <w:r>
+        <w:rPr>
+          <w:rStyle w:val="Ttulo4Car"/>
+          <w:lang w:val="en-GB"/>
+        </w:rPr>
+        <w:t>:</w:t>
+      </w:r>
+      <w:r>
+        <w:rPr>
+          <w:lang w:val="en-GB"/>
+        </w:rPr>
+        <w:t xml:space="preserve"> </w:t>
+      </w:r>
+      <w:r>
+        <w:rPr>
+          <w:lang w:val="en-GB"/>
+        </w:rPr>
+        <w:t>Make an additional view for each slot machine were all its gains are listed, or with a selector to pick the date</w:t>
+      </w:r>
+      <w:r>
+        <w:rPr>
+          <w:lang w:val="en-GB"/>
+        </w:rPr>
+        <w:t>.</w:t>
+      </w:r>
+    </w:p>
+    <w:p>
+      <w:pPr>
+        <w:rPr>
+          <w:b/>
+          <w:bCs/>
+          <w:lang w:val="en-GB"/>
+        </w:rPr>
+      </w:pPr>
+      <w:r>
+        <w:rPr>
+          <w:b/>
+          <w:bCs/>
+          <w:lang w:val="en-GB"/>
+        </w:rPr>
+        <w:t>Advantages:</w:t>
+      </w:r>
+    </w:p>
+    <w:p>
+      <w:pPr>
+        <w:pStyle w:val="Prrafodelista"/>
+        <w:numPr>
+          <w:ilvl w:val="0"/>
+          <w:numId w:val="4"/>
+        </w:numPr>
+        <w:rPr>
+          <w:lang w:val="en-GB"/>
+        </w:rPr>
+      </w:pPr>
+      <w:r>
+        <w:rPr>
+          <w:lang w:val="en-GB"/>
+        </w:rPr>
+        <w:lastRenderedPageBreak/>
+        <w:t>Easy to code</w:t>
+      </w:r>
+      <w:r>
+        <w:rPr>
+          <w:lang w:val="en-GB"/>
+        </w:rPr>
+        <w:t>.</w:t>
+      </w:r>
+    </w:p>
+    <w:p>
+      <w:pPr>
+        <w:pStyle w:val="Prrafodelista"/>
+        <w:numPr>
+          <w:ilvl w:val="0"/>
+          <w:numId w:val="4"/>
+        </w:numPr>
+        <w:rPr>
+          <w:lang w:val="en-GB"/>
+        </w:rPr>
+      </w:pPr>
+      <w:r>
+        <w:rPr>
+          <w:lang w:val="en-GB"/>
+        </w:rPr>
+        <w:t xml:space="preserve">Is </w:t>
+      </w:r>
+      <w:proofErr w:type="gramStart"/>
+      <w:r>
+        <w:rPr>
+          <w:lang w:val="en-GB"/>
+        </w:rPr>
+        <w:t>similar to</w:t>
+      </w:r>
+      <w:proofErr w:type="gramEnd"/>
+      <w:r>
+        <w:rPr>
+          <w:lang w:val="en-GB"/>
+        </w:rPr>
+        <w:t xml:space="preserve"> other code that is already in the project</w:t>
+      </w:r>
+      <w:r>
+        <w:rPr>
+          <w:lang w:val="en-GB"/>
+        </w:rPr>
+        <w:t>.</w:t>
+      </w:r>
+    </w:p>
+    <w:p>
+      <w:pPr>
+        <w:pStyle w:val="Prrafodelista"/>
+        <w:rPr>
+          <w:lang w:val="en-GB"/>
+        </w:rPr>
+      </w:pPr>
+    </w:p>
+    <w:p>
+      <w:pPr>
+        <w:rPr>
+          <w:b/>
+          <w:bCs/>
+          <w:lang w:val="en-GB"/>
+        </w:rPr>
+      </w:pPr>
+      <w:r>
+        <w:rPr>
+          <w:b/>
+          <w:bCs/>
+          <w:lang w:val="en-GB"/>
+        </w:rPr>
+        <w:t xml:space="preserve">Disadvantages: </w:t>
+      </w:r>
+    </w:p>
+    <w:p>
+      <w:pPr>
+        <w:pStyle w:val="Prrafodelista"/>
+        <w:numPr>
+          <w:ilvl w:val="0"/>
+          <w:numId w:val="4"/>
+        </w:numPr>
+        <w:rPr>
+          <w:lang w:val="en-GB"/>
+        </w:rPr>
+      </w:pPr>
+      <w:r>
+        <w:rPr>
+          <w:lang w:val="en-GB"/>
+        </w:rPr>
+        <w:t>One must change views to view the gains of a slot</w:t>
+      </w:r>
+      <w:r>
+        <w:rPr>
+          <w:lang w:val="en-GB"/>
+        </w:rPr>
+        <w:t>.</w:t>
+      </w:r>
+    </w:p>
+    <w:p>
+      <w:pPr>
+        <w:pStyle w:val="Prrafodelista"/>
+        <w:numPr>
+          <w:ilvl w:val="0"/>
+          <w:numId w:val="4"/>
+        </w:numPr>
+        <w:rPr>
+          <w:lang w:val="en-GB"/>
+        </w:rPr>
+      </w:pPr>
+      <w:r>
+        <w:rPr>
+          <w:lang w:val="en-GB"/>
+        </w:rPr>
+        <w:t>Is not original, just another list of numbers</w:t>
+      </w:r>
+      <w:r>
+        <w:rPr>
+          <w:lang w:val="en-GB"/>
+        </w:rPr>
+        <w:t>.</w:t>
+      </w:r>
+    </w:p>
+    <w:p>
+      <w:pPr>
+        <w:pStyle w:val="Prrafodelista"/>
+        <w:numPr>
+          <w:ilvl w:val="0"/>
+          <w:numId w:val="4"/>
+        </w:numPr>
+        <w:rPr>
+          <w:lang w:val="en-GB"/>
+        </w:rPr>
+      </w:pPr>
+      <w:r>
+        <w:rPr>
+          <w:lang w:val="en-GB"/>
+        </w:rPr>
+        <w:t>Uncomfortable if someone wants to check different amounts from different slots</w:t>
+      </w:r>
+    </w:p>
+    <w:p>
+      <w:pPr>
+        <w:rPr>
+          <w:lang w:val="en-GB"/>
+        </w:rPr>
+      </w:pPr>
+    </w:p>
+    <w:p>
+      <w:pPr>
+        <w:rPr>
+          <w:lang w:val="en-GB"/>
+        </w:rPr>
+      </w:pPr>
+      <w:r>
+        <w:rPr>
+          <w:rStyle w:val="Ttulo4Car"/>
+          <w:lang w:val="en-GB"/>
+        </w:rPr>
+        <w:t xml:space="preserve">Solution </w:t>
+      </w:r>
+      <w:r>
+        <w:rPr>
+          <w:rStyle w:val="Ttulo4Car"/>
+          <w:lang w:val="en-GB"/>
+        </w:rPr>
+        <w:t>6</w:t>
+      </w:r>
+      <w:r>
+        <w:rPr>
+          <w:rStyle w:val="Ttulo4Car"/>
+          <w:lang w:val="en-GB"/>
+        </w:rPr>
+        <w:t>.</w:t>
+      </w:r>
+      <w:r>
+        <w:rPr>
+          <w:rStyle w:val="Ttulo4Car"/>
+          <w:lang w:val="en-GB"/>
+        </w:rPr>
+        <w:t>b</w:t>
+      </w:r>
+      <w:r>
+        <w:rPr>
+          <w:rStyle w:val="Ttulo4Car"/>
+          <w:lang w:val="en-GB"/>
+        </w:rPr>
+        <w:t>:</w:t>
+      </w:r>
+      <w:r>
+        <w:rPr>
+          <w:lang w:val="en-GB"/>
+        </w:rPr>
+        <w:t xml:space="preserve"> </w:t>
+      </w:r>
+      <w:r>
+        <w:rPr>
+          <w:lang w:val="en-GB"/>
+        </w:rPr>
+        <w:t xml:space="preserve">Add a selector with dates to each slot machine in the </w:t>
+      </w:r>
+      <w:proofErr w:type="spellStart"/>
+      <w:r>
+        <w:rPr>
+          <w:lang w:val="en-GB"/>
+        </w:rPr>
+        <w:t>slotMachineList</w:t>
+      </w:r>
+      <w:proofErr w:type="spellEnd"/>
+      <w:r>
+        <w:rPr>
+          <w:lang w:val="en-GB"/>
+        </w:rPr>
+        <w:t xml:space="preserve"> view, so when selecting the date of a gain of </w:t>
+      </w:r>
+      <w:proofErr w:type="gramStart"/>
+      <w:r>
+        <w:rPr>
+          <w:lang w:val="en-GB"/>
+        </w:rPr>
+        <w:t>an</w:t>
+      </w:r>
+      <w:proofErr w:type="gramEnd"/>
+      <w:r>
+        <w:rPr>
+          <w:lang w:val="en-GB"/>
+        </w:rPr>
+        <w:t xml:space="preserve"> specific slot, the amount that it earned that day is shown in the next column</w:t>
+      </w:r>
+      <w:r>
+        <w:rPr>
+          <w:lang w:val="en-GB"/>
+        </w:rPr>
+        <w:t>.</w:t>
+      </w:r>
+    </w:p>
+    <w:p>
+      <w:pPr>
+        <w:rPr>
+          <w:b/>
+          <w:bCs/>
+          <w:lang w:val="en-GB"/>
+        </w:rPr>
+      </w:pPr>
+      <w:r>
+        <w:rPr>
+          <w:b/>
+          <w:bCs/>
+          <w:lang w:val="en-GB"/>
+        </w:rPr>
+        <w:t>Advantages:</w:t>
+      </w:r>
+    </w:p>
+    <w:p>
+      <w:pPr>
+        <w:pStyle w:val="Prrafodelista"/>
+        <w:numPr>
+          <w:ilvl w:val="0"/>
+          <w:numId w:val="4"/>
+        </w:numPr>
+        <w:rPr>
+          <w:lang w:val="en-GB"/>
+        </w:rPr>
+      </w:pPr>
+      <w:r>
+        <w:rPr>
+          <w:lang w:val="en-GB"/>
+        </w:rPr>
+        <w:t>Easy to use</w:t>
+      </w:r>
+      <w:r>
+        <w:rPr>
+          <w:lang w:val="en-GB"/>
+        </w:rPr>
+        <w:t>.</w:t>
+      </w:r>
+    </w:p>
+    <w:p>
+      <w:pPr>
+        <w:pStyle w:val="Prrafodelista"/>
+        <w:numPr>
+          <w:ilvl w:val="0"/>
+          <w:numId w:val="4"/>
+        </w:numPr>
+        <w:rPr>
+          <w:lang w:val="en-GB"/>
+        </w:rPr>
+      </w:pPr>
+      <w:r>
+        <w:rPr>
+          <w:lang w:val="en-GB"/>
+        </w:rPr>
+        <w:t>Comfortable for the user</w:t>
+      </w:r>
+      <w:r>
+        <w:rPr>
+          <w:lang w:val="en-GB"/>
+        </w:rPr>
+        <w:t>.</w:t>
+      </w:r>
+    </w:p>
+    <w:p>
+      <w:pPr>
+        <w:pStyle w:val="Prrafodelista"/>
+        <w:numPr>
+          <w:ilvl w:val="0"/>
+          <w:numId w:val="4"/>
+        </w:numPr>
+        <w:rPr>
+          <w:lang w:val="en-GB"/>
+        </w:rPr>
+      </w:pPr>
+      <w:r>
+        <w:rPr>
+          <w:lang w:val="en-GB"/>
+        </w:rPr>
+        <w:t>Does not show unimportant information to the user.</w:t>
+      </w:r>
+    </w:p>
+    <w:p>
+      <w:pPr>
+        <w:pStyle w:val="Prrafodelista"/>
+        <w:numPr>
+          <w:ilvl w:val="0"/>
+          <w:numId w:val="4"/>
+        </w:numPr>
+        <w:rPr>
+          <w:lang w:val="en-GB"/>
+        </w:rPr>
+      </w:pPr>
+      <w:r>
+        <w:rPr>
+          <w:lang w:val="en-GB"/>
+        </w:rPr>
+        <w:t>All the information is in one view.</w:t>
+      </w:r>
+    </w:p>
+    <w:p>
+      <w:pPr>
+        <w:pStyle w:val="Prrafodelista"/>
+        <w:rPr>
+          <w:lang w:val="en-GB"/>
+        </w:rPr>
+      </w:pPr>
+    </w:p>
+    <w:p>
+      <w:pPr>
+        <w:rPr>
+          <w:b/>
+          <w:bCs/>
+          <w:lang w:val="en-GB"/>
+        </w:rPr>
+      </w:pPr>
+      <w:r>
+        <w:rPr>
+          <w:b/>
+          <w:bCs/>
+          <w:lang w:val="en-GB"/>
+        </w:rPr>
+        <w:t xml:space="preserve">Disadvantages: </w:t>
+      </w:r>
+    </w:p>
+    <w:p>
+      <w:pPr>
+        <w:pStyle w:val="Prrafodelista"/>
+        <w:numPr>
+          <w:ilvl w:val="0"/>
+          <w:numId w:val="4"/>
+        </w:numPr>
+        <w:rPr>
+          <w:lang w:val="en-GB"/>
+        </w:rPr>
+      </w:pPr>
+      <w:r>
+        <w:rPr>
+          <w:lang w:val="en-GB"/>
+        </w:rPr>
+        <w:t>Very complex ajax coding (</w:t>
+      </w:r>
+      <w:r>
+        <w:rPr>
+          <w:lang w:val="en-GB"/>
+        </w:rPr>
+        <w:t>a selector for each slot with different options in each selector</w:t>
+      </w:r>
+      <w:r>
+        <w:rPr>
+          <w:lang w:val="en-GB"/>
+        </w:rPr>
+        <w:t>)</w:t>
+      </w:r>
+      <w:r>
+        <w:rPr>
+          <w:lang w:val="en-GB"/>
+        </w:rPr>
+        <w:t>.</w:t>
+      </w:r>
+    </w:p>
+    <w:p>
+      <w:pPr>
+        <w:pStyle w:val="Prrafodelista"/>
+        <w:numPr>
+          <w:ilvl w:val="0"/>
+          <w:numId w:val="4"/>
+        </w:numPr>
+        <w:rPr>
+          <w:lang w:val="en-GB"/>
+        </w:rPr>
+      </w:pPr>
+      <w:r>
+        <w:rPr>
+          <w:lang w:val="en-GB"/>
+        </w:rPr>
+        <w:t>Needs more functions in the controller/service to work.</w:t>
+      </w:r>
+    </w:p>
+    <w:p>
+      <w:pPr>
+        <w:rPr>
+          <w:lang w:val="en-GB"/>
+        </w:rPr>
+      </w:pPr>
+    </w:p>
+    <w:p>
+      <w:pPr>
+        <w:pStyle w:val="Ttulo3"/>
+        <w:rPr>
+          <w:lang w:val="en-GB"/>
+        </w:rPr>
+      </w:pPr>
+      <w:r>
+        <w:rPr>
+          <w:lang w:val="en-GB"/>
+        </w:rPr>
+        <w:t>Justification of chosen solution</w:t>
+      </w:r>
+    </w:p>
+    <w:p>
+      <w:pPr>
+        <w:rPr>
+          <w:lang w:val="en-GB"/>
+        </w:rPr>
+      </w:pPr>
+      <w:r>
+        <w:rPr>
+          <w:lang w:val="en-GB"/>
+        </w:rPr>
+        <w:t xml:space="preserve">We have chosen the solution </w:t>
+      </w:r>
+      <w:r>
+        <w:rPr>
+          <w:lang w:val="en-GB"/>
+        </w:rPr>
+        <w:t>6.b, although we knew it was quite a difficult task to perform, we faced it as a fun challenge and after quite a bit of research and not few mistakes we managed to get the most optimal solution for this problem working</w:t>
+      </w:r>
+      <w:r>
+        <w:rPr>
+          <w:lang w:val="en-GB"/>
+        </w:rPr>
+        <w:t>.</w:t>
+      </w:r>
+      <w:r>
+        <w:rPr>
+          <w:lang w:val="en-GB"/>
+        </w:rPr>
+        <w:t xml:space="preserve"> Being the coding difficulty the only disadvantage, after we solved it, all that was left were advantages for the final user.</w:t>
+      </w:r>
+    </w:p>
+    <w:bookmarkEnd w:id="11"/>
+    <w:p>
+      <w:pPr>
+        <w:rPr>
+          <w:lang w:val="en-GB"/>
+        </w:rPr>
+      </w:pPr>
+    </w:p>
+    <w:p>
+      <w:pPr>
+        <w:rPr>
+          <w:lang w:val="en-GB"/>
+        </w:rPr>
+      </w:pPr>
+    </w:p>
+    <w:p>
+      <w:pPr>
+        <w:rPr>
+          <w:lang w:val="es-ES"/>
+        </w:rPr>
+      </w:pPr>
+    </w:p>
+    <w:p>
+      <w:pPr>
+        <w:rPr>
+          <w:lang w:val="es-ES"/>
+        </w:rPr>
+      </w:pPr>
+    </w:p>
+    <w:p>
+      <w:pPr>
+        <w:rPr>
+          <w:lang w:val="es-ES"/>
+        </w:rPr>
+      </w:pPr>
+    </w:p>
+    <w:p>
+      <w:pPr>
+        <w:rPr>
+          <w:lang w:val="es-ES"/>
+        </w:rPr>
+      </w:pPr>
+    </w:p>
+    <w:p>
+      <w:pPr>
+        <w:rPr>
+          <w:lang w:val="es-ES"/>
+        </w:rPr>
+      </w:pPr>
+    </w:p>
+    <w:p>
+      <w:pPr>
+        <w:rPr>
+          <w:lang w:val="es-ES"/>
+        </w:rPr>
+      </w:pPr>
     </w:p>
     <w:p>
       <w:pPr>
@@ -3537,7 +6274,7 @@
 <w:hdr xmlns:wpc="http://schemas.microsoft.com/office/word/2010/wordprocessingCanvas" xmlns:cx="http://schemas.microsoft.com/office/drawing/2014/chartex" xmlns:cx1="http://schemas.microsoft.com/office/drawing/2015/9/8/chartex" xmlns:cx2="http://schemas.microsoft.com/office/drawing/2015/10/21/chartex" xmlns:cx3="http://schemas.microsoft.com/office/drawing/2016/5/9/chartex" xmlns:cx4="http://schemas.microsoft.com/office/drawing/2016/5/10/chartex" xmlns:cx5="http://schemas.microsoft.com/office/drawing/2016/5/11/chartex" xmlns:cx6="http://schemas.microsoft.com/office/drawing/2016/5/12/chartex" xmlns:cx7="http://schemas.microsoft.com/office/drawing/2016/5/13/chartex" xmlns:cx8="http://schemas.microsoft.com/office/drawing/2016/5/14/chartex" xmlns:mc="http://schemas.openxmlformats.org/markup-compatibility/2006" xmlns:aink="http://schemas.microsoft.com/office/drawing/2016/ink" xmlns:am3d="http://schemas.microsoft.com/office/drawing/2017/model3d" xmlns:o="urn:schemas-microsoft-com:office:office" xmlns:r="http://schemas.openxmlformats.org/officeDocument/2006/relationships" xmlns:m="http://schemas.openxmlformats.org/officeDocument/2006/math" xmlns:v="urn:schemas-microsoft-com:vml" xmlns:wp14="http://schemas.microsoft.com/office/word/2010/wordprocessingDrawing" xmlns:wp="http://schemas.openxmlformats.org/drawingml/2006/wordprocessingDrawing" xmlns:w10="urn:schemas-microsoft-com:office:word" xmlns:w="http://schemas.openxmlformats.org/wordprocessingml/2006/main" xmlns:w14="http://schemas.microsoft.com/office/word/2010/wordml" xmlns:w15="http://schemas.microsoft.com/office/word/2012/wordml" xmlns:w16cex="http://schemas.microsoft.com/office/word/2018/wordml/cex" xmlns:w16cid="http://schemas.microsoft.com/office/word/2016/wordml/cid" xmlns:w16="http://schemas.microsoft.com/office/word/2018/wordml" xmlns:w16se="http://schemas.microsoft.com/office/word/2015/wordml/symex" xmlns:wpg="http://schemas.microsoft.com/office/word/2010/wordprocessingGroup" xmlns:wpi="http://schemas.microsoft.com/office/word/2010/wordprocessingInk" xmlns:wne="http://schemas.microsoft.com/office/word/2006/wordml" xmlns:wps="http://schemas.microsoft.com/office/word/2010/wordprocessingShape" mc:Ignorable="w14 w15 w16se w16cid w16 w16cex wp14">
   <w:p>
     <w:pPr>
-      <w:pStyle w:val="Header"/>
+      <w:pStyle w:val="Encabezado"/>
       <w:rPr>
         <w:lang w:val="es-ES"/>
       </w:rPr>
@@ -3551,7 +6288,7 @@
   </w:p>
   <w:p>
     <w:pPr>
-      <w:pStyle w:val="Header"/>
+      <w:pStyle w:val="Encabezado"/>
       <w:rPr>
         <w:lang w:val="es-ES"/>
       </w:rPr>
@@ -3578,7 +6315,7 @@
   </w:p>
   <w:p>
     <w:pPr>
-      <w:pStyle w:val="Header"/>
+      <w:pStyle w:val="Encabezado"/>
       <w:rPr>
         <w:lang w:val="es-ES"/>
       </w:rPr>
@@ -4455,11 +7192,11 @@
     <w:name w:val="Normal"/>
     <w:qFormat/>
   </w:style>
-  <w:style w:type="paragraph" w:styleId="Heading1">
+  <w:style w:type="paragraph" w:styleId="Ttulo1">
     <w:name w:val="heading 1"/>
     <w:basedOn w:val="Normal"/>
     <w:next w:val="Normal"/>
-    <w:link w:val="Heading1Char"/>
+    <w:link w:val="Ttulo1Car"/>
     <w:uiPriority w:val="9"/>
     <w:qFormat/>
     <w:rsid w:val="00980030"/>
@@ -4476,11 +7213,11 @@
       <w:szCs w:val="32"/>
     </w:rPr>
   </w:style>
-  <w:style w:type="paragraph" w:styleId="Heading2">
+  <w:style w:type="paragraph" w:styleId="Ttulo2">
     <w:name w:val="heading 2"/>
     <w:basedOn w:val="Normal"/>
     <w:next w:val="Normal"/>
-    <w:link w:val="Heading2Char"/>
+    <w:link w:val="Ttulo2Car"/>
     <w:uiPriority w:val="9"/>
     <w:unhideWhenUsed/>
     <w:qFormat/>
@@ -4498,11 +7235,11 @@
       <w:szCs w:val="26"/>
     </w:rPr>
   </w:style>
-  <w:style w:type="paragraph" w:styleId="Heading3">
+  <w:style w:type="paragraph" w:styleId="Ttulo3">
     <w:name w:val="heading 3"/>
     <w:basedOn w:val="Normal"/>
     <w:next w:val="Normal"/>
-    <w:link w:val="Heading3Char"/>
+    <w:link w:val="Ttulo3Car"/>
     <w:uiPriority w:val="9"/>
     <w:unhideWhenUsed/>
     <w:qFormat/>
@@ -4520,11 +7257,11 @@
       <w:szCs w:val="24"/>
     </w:rPr>
   </w:style>
-  <w:style w:type="paragraph" w:styleId="Heading4">
+  <w:style w:type="paragraph" w:styleId="Ttulo4">
     <w:name w:val="heading 4"/>
     <w:basedOn w:val="Normal"/>
     <w:next w:val="Normal"/>
-    <w:link w:val="Heading4Char"/>
+    <w:link w:val="Ttulo4Car"/>
     <w:uiPriority w:val="9"/>
     <w:unhideWhenUsed/>
     <w:qFormat/>
@@ -4542,13 +7279,13 @@
       <w:color w:val="2F5496" w:themeColor="accent1" w:themeShade="BF"/>
     </w:rPr>
   </w:style>
-  <w:style w:type="character" w:default="1" w:styleId="DefaultParagraphFont">
+  <w:style w:type="character" w:default="1" w:styleId="Fuentedeprrafopredeter">
     <w:name w:val="Default Paragraph Font"/>
     <w:uiPriority w:val="1"/>
     <w:semiHidden/>
     <w:unhideWhenUsed/>
   </w:style>
-  <w:style w:type="table" w:default="1" w:styleId="TableNormal">
+  <w:style w:type="table" w:default="1" w:styleId="Tablanormal">
     <w:name w:val="Normal Table"/>
     <w:uiPriority w:val="99"/>
     <w:semiHidden/>
@@ -4563,16 +7300,16 @@
       </w:tblCellMar>
     </w:tblPr>
   </w:style>
-  <w:style w:type="numbering" w:default="1" w:styleId="NoList">
+  <w:style w:type="numbering" w:default="1" w:styleId="Sinlista">
     <w:name w:val="No List"/>
     <w:uiPriority w:val="99"/>
     <w:semiHidden/>
     <w:unhideWhenUsed/>
   </w:style>
-  <w:style w:type="character" w:customStyle="1" w:styleId="Heading1Char">
-    <w:name w:val="Heading 1 Char"/>
-    <w:basedOn w:val="DefaultParagraphFont"/>
-    <w:link w:val="Heading1"/>
+  <w:style w:type="character" w:customStyle="1" w:styleId="Ttulo1Car">
+    <w:name w:val="Título 1 Car"/>
+    <w:basedOn w:val="Fuentedeprrafopredeter"/>
+    <w:link w:val="Ttulo1"/>
     <w:uiPriority w:val="9"/>
     <w:rsid w:val="00980030"/>
     <w:rPr>
@@ -4582,10 +7319,10 @@
       <w:szCs w:val="32"/>
     </w:rPr>
   </w:style>
-  <w:style w:type="character" w:customStyle="1" w:styleId="Heading2Char">
-    <w:name w:val="Heading 2 Char"/>
-    <w:basedOn w:val="DefaultParagraphFont"/>
-    <w:link w:val="Heading2"/>
+  <w:style w:type="character" w:customStyle="1" w:styleId="Ttulo2Car">
+    <w:name w:val="Título 2 Car"/>
+    <w:basedOn w:val="Fuentedeprrafopredeter"/>
+    <w:link w:val="Ttulo2"/>
     <w:uiPriority w:val="9"/>
     <w:rsid w:val="00980030"/>
     <w:rPr>
@@ -4595,7 +7332,7 @@
       <w:szCs w:val="26"/>
     </w:rPr>
   </w:style>
-  <w:style w:type="paragraph" w:styleId="ListParagraph">
+  <w:style w:type="paragraph" w:styleId="Prrafodelista">
     <w:name w:val="List Paragraph"/>
     <w:basedOn w:val="Normal"/>
     <w:uiPriority w:val="34"/>
@@ -4611,10 +7348,10 @@
       <w:szCs w:val="24"/>
     </w:rPr>
   </w:style>
-  <w:style w:type="paragraph" w:styleId="Header">
+  <w:style w:type="paragraph" w:styleId="Encabezado">
     <w:name w:val="header"/>
     <w:basedOn w:val="Normal"/>
-    <w:link w:val="HeaderChar"/>
+    <w:link w:val="EncabezadoCar"/>
     <w:uiPriority w:val="99"/>
     <w:unhideWhenUsed/>
     <w:rsid w:val="00D06CEB"/>
@@ -4626,17 +7363,17 @@
       <w:spacing w:after="0" w:line="240" w:lineRule="auto"/>
     </w:pPr>
   </w:style>
-  <w:style w:type="character" w:customStyle="1" w:styleId="HeaderChar">
-    <w:name w:val="Header Char"/>
-    <w:basedOn w:val="DefaultParagraphFont"/>
-    <w:link w:val="Header"/>
+  <w:style w:type="character" w:customStyle="1" w:styleId="EncabezadoCar">
+    <w:name w:val="Encabezado Car"/>
+    <w:basedOn w:val="Fuentedeprrafopredeter"/>
+    <w:link w:val="Encabezado"/>
     <w:uiPriority w:val="99"/>
     <w:rsid w:val="00D06CEB"/>
   </w:style>
-  <w:style w:type="paragraph" w:styleId="Footer">
+  <w:style w:type="paragraph" w:styleId="Piedepgina">
     <w:name w:val="footer"/>
     <w:basedOn w:val="Normal"/>
-    <w:link w:val="FooterChar"/>
+    <w:link w:val="PiedepginaCar"/>
     <w:uiPriority w:val="99"/>
     <w:unhideWhenUsed/>
     <w:rsid w:val="00D06CEB"/>
@@ -4648,17 +7385,17 @@
       <w:spacing w:after="0" w:line="240" w:lineRule="auto"/>
     </w:pPr>
   </w:style>
-  <w:style w:type="character" w:customStyle="1" w:styleId="FooterChar">
-    <w:name w:val="Footer Char"/>
-    <w:basedOn w:val="DefaultParagraphFont"/>
-    <w:link w:val="Footer"/>
+  <w:style w:type="character" w:customStyle="1" w:styleId="PiedepginaCar">
+    <w:name w:val="Pie de página Car"/>
+    <w:basedOn w:val="Fuentedeprrafopredeter"/>
+    <w:link w:val="Piedepgina"/>
     <w:uiPriority w:val="99"/>
     <w:rsid w:val="00D06CEB"/>
   </w:style>
-  <w:style w:type="character" w:customStyle="1" w:styleId="Heading3Char">
-    <w:name w:val="Heading 3 Char"/>
-    <w:basedOn w:val="DefaultParagraphFont"/>
-    <w:link w:val="Heading3"/>
+  <w:style w:type="character" w:customStyle="1" w:styleId="Ttulo3Car">
+    <w:name w:val="Título 3 Car"/>
+    <w:basedOn w:val="Fuentedeprrafopredeter"/>
+    <w:link w:val="Ttulo3"/>
     <w:uiPriority w:val="9"/>
     <w:rsid w:val="00161313"/>
     <w:rPr>
@@ -4668,9 +7405,9 @@
       <w:szCs w:val="24"/>
     </w:rPr>
   </w:style>
-  <w:style w:type="table" w:styleId="TableGrid">
+  <w:style w:type="table" w:styleId="Tablaconcuadrcula">
     <w:name w:val="Table Grid"/>
-    <w:basedOn w:val="TableNormal"/>
+    <w:basedOn w:val="Tablanormal"/>
     <w:uiPriority w:val="39"/>
     <w:rsid w:val="00443565"/>
     <w:pPr>
@@ -4691,9 +7428,9 @@
       </w:tblBorders>
     </w:tblPr>
   </w:style>
-  <w:style w:type="paragraph" w:styleId="TOCHeading">
+  <w:style w:type="paragraph" w:styleId="TtuloTDC">
     <w:name w:val="TOC Heading"/>
-    <w:basedOn w:val="Heading1"/>
+    <w:basedOn w:val="Ttulo1"/>
     <w:next w:val="Normal"/>
     <w:uiPriority w:val="39"/>
     <w:unhideWhenUsed/>
@@ -4703,7 +7440,7 @@
       <w:outlineLvl w:val="9"/>
     </w:pPr>
   </w:style>
-  <w:style w:type="paragraph" w:styleId="TOC2">
+  <w:style w:type="paragraph" w:styleId="TDC2">
     <w:name w:val="toc 2"/>
     <w:basedOn w:val="Normal"/>
     <w:next w:val="Normal"/>
@@ -4716,7 +7453,7 @@
       <w:ind w:left="220"/>
     </w:pPr>
   </w:style>
-  <w:style w:type="paragraph" w:styleId="TOC1">
+  <w:style w:type="paragraph" w:styleId="TDC1">
     <w:name w:val="toc 1"/>
     <w:basedOn w:val="Normal"/>
     <w:next w:val="Normal"/>
@@ -4728,7 +7465,7 @@
       <w:spacing w:after="100"/>
     </w:pPr>
   </w:style>
-  <w:style w:type="paragraph" w:styleId="TOC3">
+  <w:style w:type="paragraph" w:styleId="TDC3">
     <w:name w:val="toc 3"/>
     <w:basedOn w:val="Normal"/>
     <w:next w:val="Normal"/>
@@ -4741,9 +7478,9 @@
       <w:ind w:left="440"/>
     </w:pPr>
   </w:style>
-  <w:style w:type="character" w:styleId="Hyperlink">
+  <w:style w:type="character" w:styleId="Hipervnculo">
     <w:name w:val="Hyperlink"/>
-    <w:basedOn w:val="DefaultParagraphFont"/>
+    <w:basedOn w:val="Fuentedeprrafopredeter"/>
     <w:uiPriority w:val="99"/>
     <w:unhideWhenUsed/>
     <w:rsid w:val="008F178C"/>
@@ -4752,10 +7489,10 @@
       <w:u w:val="single"/>
     </w:rPr>
   </w:style>
-  <w:style w:type="character" w:customStyle="1" w:styleId="Heading4Char">
-    <w:name w:val="Heading 4 Char"/>
-    <w:basedOn w:val="DefaultParagraphFont"/>
-    <w:link w:val="Heading4"/>
+  <w:style w:type="character" w:customStyle="1" w:styleId="Ttulo4Car">
+    <w:name w:val="Título 4 Car"/>
+    <w:basedOn w:val="Fuentedeprrafopredeter"/>
+    <w:link w:val="Ttulo4"/>
     <w:uiPriority w:val="9"/>
     <w:rsid w:val="004D4FB9"/>
     <w:rPr>
@@ -5064,10 +7801,6 @@
 </file>
 
 <file path=customXml/item1.xml><?xml version="1.0" encoding="utf-8"?>
-<b:Sources xmlns:b="http://schemas.openxmlformats.org/officeDocument/2006/bibliography" xmlns="http://schemas.openxmlformats.org/officeDocument/2006/bibliography" SelectedStyle="\APASixthEditionOfficeOnline.xsl" StyleName="APA" Version="6"/>
-</file>
-
-<file path=customXml/item2.xml><?xml version="1.0" encoding="utf-8"?>
 <?mso-contentType ?>
 <FormTemplates xmlns="http://schemas.microsoft.com/sharepoint/v3/contenttype/forms">
   <Display>DocumentLibraryForm</Display>
@@ -5076,13 +7809,11 @@
 </FormTemplates>
 </file>
 
-<file path=customXml/item3.xml><?xml version="1.0" encoding="utf-8"?>
-<p:properties xmlns:p="http://schemas.microsoft.com/office/2006/metadata/properties" xmlns:xsi="http://www.w3.org/2001/XMLSchema-instance" xmlns:pc="http://schemas.microsoft.com/office/infopath/2007/PartnerControls">
-  <documentManagement/>
-</p:properties>
+<file path=customXml/item2.xml><?xml version="1.0" encoding="utf-8"?>
+<b:Sources xmlns:b="http://schemas.openxmlformats.org/officeDocument/2006/bibliography" xmlns="http://schemas.openxmlformats.org/officeDocument/2006/bibliography" SelectedStyle="\APASixthEditionOfficeOnline.xsl" StyleName="APA" Version="6"/>
 </file>
 
-<file path=customXml/item4.xml><?xml version="1.0" encoding="utf-8"?>
+<file path=customXml/item3.xml><?xml version="1.0" encoding="utf-8"?>
 <ct:contentTypeSchema xmlns:ct="http://schemas.microsoft.com/office/2006/metadata/contentType" xmlns:ma="http://schemas.microsoft.com/office/2006/metadata/properties/metaAttributes" ct:_="" ma:_="" ma:contentTypeName="Document" ma:contentTypeID="0x01010031BC642E4B20824EA6078B1C39E23625" ma:contentTypeVersion="10" ma:contentTypeDescription="Create a new document." ma:contentTypeScope="" ma:versionID="1583cb1547aa66bb2b3d3f964fdeab3e">
   <xsd:schema xmlns:xsd="http://www.w3.org/2001/XMLSchema" xmlns:xs="http://www.w3.org/2001/XMLSchema" xmlns:p="http://schemas.microsoft.com/office/2006/metadata/properties" xmlns:ns2="2ac9901a-f2b7-4a00-b8a6-a48c20084dcb" targetNamespace="http://schemas.microsoft.com/office/2006/metadata/properties" ma:root="true" ma:fieldsID="cce32c6085dbc83847f7fc21d150813f" ns2:_="">
     <xsd:import namespace="2ac9901a-f2b7-4a00-b8a6-a48c20084dcb"/>
@@ -5266,7 +7997,21 @@
 </ct:contentTypeSchema>
 </file>
 
+<file path=customXml/item4.xml><?xml version="1.0" encoding="utf-8"?>
+<p:properties xmlns:p="http://schemas.microsoft.com/office/2006/metadata/properties" xmlns:xsi="http://www.w3.org/2001/XMLSchema-instance" xmlns:pc="http://schemas.microsoft.com/office/infopath/2007/PartnerControls">
+  <documentManagement/>
+</p:properties>
+</file>
+
 <file path=customXml/itemProps1.xml><?xml version="1.0" encoding="utf-8"?>
+<ds:datastoreItem xmlns:ds="http://schemas.openxmlformats.org/officeDocument/2006/customXml" ds:itemID="{6C2EDCC3-C7B5-4E94-871F-572D5C0EE441}">
+  <ds:schemaRefs>
+    <ds:schemaRef ds:uri="http://schemas.microsoft.com/sharepoint/v3/contenttype/forms"/>
+  </ds:schemaRefs>
+</ds:datastoreItem>
+</file>
+
+<file path=customXml/itemProps2.xml><?xml version="1.0" encoding="utf-8"?>
 <ds:datastoreItem xmlns:ds="http://schemas.openxmlformats.org/officeDocument/2006/customXml" ds:itemID="{C4BCD837-5452-4BEA-84F9-63B294809213}">
   <ds:schemaRefs>
     <ds:schemaRef ds:uri="http://schemas.openxmlformats.org/officeDocument/2006/bibliography"/>
@@ -5274,24 +8019,7 @@
 </ds:datastoreItem>
 </file>
 
-<file path=customXml/itemProps2.xml><?xml version="1.0" encoding="utf-8"?>
-<ds:datastoreItem xmlns:ds="http://schemas.openxmlformats.org/officeDocument/2006/customXml" ds:itemID="{6C2EDCC3-C7B5-4E94-871F-572D5C0EE441}">
-  <ds:schemaRefs>
-    <ds:schemaRef ds:uri="http://schemas.microsoft.com/sharepoint/v3/contenttype/forms"/>
-  </ds:schemaRefs>
-</ds:datastoreItem>
-</file>
-
 <file path=customXml/itemProps3.xml><?xml version="1.0" encoding="utf-8"?>
-<ds:datastoreItem xmlns:ds="http://schemas.openxmlformats.org/officeDocument/2006/customXml" ds:itemID="{881E4EBD-0649-4424-AEDA-9B7C2646F47E}">
-  <ds:schemaRefs>
-    <ds:schemaRef ds:uri="http://schemas.microsoft.com/office/2006/metadata/properties"/>
-    <ds:schemaRef ds:uri="http://schemas.microsoft.com/office/infopath/2007/PartnerControls"/>
-  </ds:schemaRefs>
-</ds:datastoreItem>
-</file>
-
-<file path=customXml/itemProps4.xml><?xml version="1.0" encoding="utf-8"?>
 <ds:datastoreItem xmlns:ds="http://schemas.openxmlformats.org/officeDocument/2006/customXml" ds:itemID="{FC09E85B-5CAE-4AE3-AE30-C1FAC1AEBA82}">
   <ds:schemaRefs>
     <ds:schemaRef ds:uri="http://schemas.microsoft.com/office/2006/metadata/contentType"/>
@@ -5307,4 +8035,13 @@
     <ds:schemaRef ds:uri="http://schemas.microsoft.com/internal/obd"/>
   </ds:schemaRefs>
 </ds:datastoreItem>
+</file>
+
+<file path=customXml/itemProps4.xml><?xml version="1.0" encoding="utf-8"?>
+<ds:datastoreItem xmlns:ds="http://schemas.openxmlformats.org/officeDocument/2006/customXml" ds:itemID="{881E4EBD-0649-4424-AEDA-9B7C2646F47E}">
+  <ds:schemaRefs>
+    <ds:schemaRef ds:uri="http://schemas.microsoft.com/office/2006/metadata/properties"/>
+    <ds:schemaRef ds:uri="http://schemas.microsoft.com/office/infopath/2007/PartnerControls"/>
+  </ds:schemaRefs>
+</ds:datastoreItem>
 </file>
</xml_diff>

<commit_message>
Added loggers policy decision and updated UML files
</commit_message>
<xml_diff>
--- a/documents/DP1-G1-7 - Document of System Design.docx
+++ b/documents/DP1-G1-7 - Document of System Design.docx
@@ -4815,54 +4815,34 @@
     </w:p>
     <w:p>
       <w:pPr>
-        <w:jc w:val="both"/>
         <w:rPr>
           <w:rFonts w:ascii="Calibri" w:eastAsia="Calibri" w:hAnsi="Calibri" w:cs="Calibri"/>
           <w:sz w:val="24"/>
           <w:szCs w:val="24"/>
         </w:rPr>
       </w:pPr>
-    </w:p>
-    <w:p>
-      <w:pPr>
-        <w:jc w:val="both"/>
+      <w:r>
         <w:rPr>
           <w:rFonts w:ascii="Calibri" w:eastAsia="Calibri" w:hAnsi="Calibri" w:cs="Calibri"/>
           <w:sz w:val="24"/>
           <w:szCs w:val="24"/>
         </w:rPr>
-      </w:pPr>
-    </w:p>
-    <w:p>
-      <w:pPr>
-        <w:jc w:val="both"/>
-      </w:pPr>
+        <w:br w:type="page"/>
+      </w:r>
     </w:p>
     <w:p>
       <w:pPr>
         <w:pStyle w:val="Ttulo1"/>
-        <w:rPr>
-          <w:lang w:val="es-ES"/>
-        </w:rPr>
       </w:pPr>
       <w:bookmarkStart w:id="5" w:name="_Toc61143635"/>
       <w:r>
-        <w:rPr>
-          <w:lang w:val="es-ES"/>
-        </w:rPr>
         <w:lastRenderedPageBreak/>
         <w:t>UML</w:t>
       </w:r>
       <w:r>
-        <w:rPr>
-          <w:lang w:val="es-ES"/>
-        </w:rPr>
         <w:t xml:space="preserve"> Diagrams</w:t>
       </w:r>
       <w:r>
-        <w:rPr>
-          <w:lang w:val="es-ES"/>
-        </w:rPr>
         <w:t>:</w:t>
       </w:r>
       <w:bookmarkEnd w:id="5"/>
@@ -4870,35 +4850,24 @@
     <w:p>
       <w:pPr>
         <w:pStyle w:val="Ttulo2"/>
-        <w:rPr>
-          <w:lang w:val="es-ES"/>
-        </w:rPr>
       </w:pPr>
       <w:bookmarkStart w:id="6" w:name="_Toc61143636"/>
       <w:r>
-        <w:rPr>
-          <w:lang w:val="es-ES"/>
-        </w:rPr>
         <w:t>D</w:t>
       </w:r>
       <w:r>
-        <w:rPr>
-          <w:lang w:val="es-ES"/>
-        </w:rPr>
         <w:t>omain Diagram</w:t>
       </w:r>
       <w:bookmarkEnd w:id="6"/>
-    </w:p>
-    <w:p>
       <w:r>
         <w:rPr>
           <w:noProof/>
         </w:rPr>
         <w:drawing>
-          <wp:inline distT="0" distB="0" distL="0" distR="0" wp14:anchorId="0F901194" wp14:editId="48A20624">
-            <wp:extent cx="5962652" cy="2124194"/>
-            <wp:effectExtent l="0" t="0" r="0" b="0"/>
-            <wp:docPr id="1107039973" name="Imagen 1107039973"/>
+          <wp:inline distT="0" distB="0" distL="0" distR="0" wp14:anchorId="71321246" wp14:editId="09D7028D">
+            <wp:extent cx="5943600" cy="3651885"/>
+            <wp:effectExtent l="0" t="0" r="0" b="5715"/>
+            <wp:docPr id="1" name="Imagen 1" descr="Diagrama&#10;&#10;Descripción generada automáticamente"/>
             <wp:cNvGraphicFramePr>
               <a:graphicFrameLocks xmlns:a="http://schemas.openxmlformats.org/drawingml/2006/main" noChangeAspect="1"/>
             </wp:cNvGraphicFramePr>
@@ -4906,11 +4875,11 @@
               <a:graphicData uri="http://schemas.openxmlformats.org/drawingml/2006/picture">
                 <pic:pic xmlns:pic="http://schemas.openxmlformats.org/drawingml/2006/picture">
                   <pic:nvPicPr>
-                    <pic:cNvPr id="0" name="Imagen 1107039973"/>
+                    <pic:cNvPr id="1" name="Imagen 1" descr="Diagrama&#10;&#10;Descripción generada automáticamente"/>
                     <pic:cNvPicPr/>
                   </pic:nvPicPr>
                   <pic:blipFill>
-                    <a:blip r:embed="rId12">
+                    <a:blip r:embed="rId12" cstate="print">
                       <a:extLst>
                         <a:ext uri="{28A0092B-C50C-407E-A947-70E740481C1C}">
                           <a14:useLocalDpi xmlns:a14="http://schemas.microsoft.com/office/drawing/2010/main" val="0"/>
@@ -4924,7 +4893,7 @@
                   <pic:spPr>
                     <a:xfrm>
                       <a:off x="0" y="0"/>
-                      <a:ext cx="5962652" cy="2124194"/>
+                      <a:ext cx="5943600" cy="3651885"/>
                     </a:xfrm>
                     <a:prstGeom prst="rect">
                       <a:avLst/>
@@ -4942,11 +4911,12 @@
         <w:rPr>
           <w:noProof/>
         </w:rPr>
+        <w:lastRenderedPageBreak/>
         <w:drawing>
-          <wp:inline distT="0" distB="0" distL="0" distR="0" wp14:anchorId="147E1465" wp14:editId="5CD0E757">
-            <wp:extent cx="5684520" cy="3209385"/>
-            <wp:effectExtent l="0" t="0" r="0" b="0"/>
-            <wp:docPr id="582864845" name="Imagen 582864845"/>
+          <wp:inline distT="0" distB="0" distL="0" distR="0" wp14:anchorId="3E85ED58" wp14:editId="74EE4D70">
+            <wp:extent cx="5943600" cy="4984750"/>
+            <wp:effectExtent l="0" t="0" r="0" b="6350"/>
+            <wp:docPr id="2" name="Imagen 2" descr="Diagrama, Escala de tiempo&#10;&#10;Descripción generada automáticamente"/>
             <wp:cNvGraphicFramePr>
               <a:graphicFrameLocks xmlns:a="http://schemas.openxmlformats.org/drawingml/2006/main" noChangeAspect="1"/>
             </wp:cNvGraphicFramePr>
@@ -4954,7 +4924,7 @@
               <a:graphicData uri="http://schemas.openxmlformats.org/drawingml/2006/picture">
                 <pic:pic xmlns:pic="http://schemas.openxmlformats.org/drawingml/2006/picture">
                   <pic:nvPicPr>
-                    <pic:cNvPr id="0" name="Imagen 582864845"/>
+                    <pic:cNvPr id="2" name="Imagen 2" descr="Diagrama, Escala de tiempo&#10;&#10;Descripción generada automáticamente"/>
                     <pic:cNvPicPr/>
                   </pic:nvPicPr>
                   <pic:blipFill>
@@ -4972,7 +4942,7 @@
                   <pic:spPr>
                     <a:xfrm>
                       <a:off x="0" y="0"/>
-                      <a:ext cx="5696000" cy="3215866"/>
+                      <a:ext cx="5943600" cy="4984750"/>
                     </a:xfrm>
                     <a:prstGeom prst="rect">
                       <a:avLst/>
@@ -4986,20 +4956,15 @@
       </w:r>
     </w:p>
     <w:p>
-      <w:pPr>
-        <w:rPr>
-          <w:lang w:val="es-ES"/>
-        </w:rPr>
-      </w:pPr>
       <w:r>
         <w:rPr>
           <w:noProof/>
         </w:rPr>
         <w:drawing>
-          <wp:inline distT="0" distB="0" distL="0" distR="0" wp14:anchorId="65029477" wp14:editId="5CABF5AA">
-            <wp:extent cx="5562600" cy="1726723"/>
-            <wp:effectExtent l="0" t="0" r="0" b="6985"/>
-            <wp:docPr id="993149669" name="Imagen 993149669"/>
+          <wp:inline distT="0" distB="0" distL="0" distR="0" wp14:anchorId="17A800DA" wp14:editId="44C5F6FC">
+            <wp:extent cx="5943600" cy="1853565"/>
+            <wp:effectExtent l="0" t="0" r="0" b="0"/>
+            <wp:docPr id="6" name="Imagen 6" descr="Imagen que contiene Diagrama&#10;&#10;Descripción generada automáticamente"/>
             <wp:cNvGraphicFramePr>
               <a:graphicFrameLocks xmlns:a="http://schemas.openxmlformats.org/drawingml/2006/main" noChangeAspect="1"/>
             </wp:cNvGraphicFramePr>
@@ -5007,7 +4972,7 @@
               <a:graphicData uri="http://schemas.openxmlformats.org/drawingml/2006/picture">
                 <pic:pic xmlns:pic="http://schemas.openxmlformats.org/drawingml/2006/picture">
                   <pic:nvPicPr>
-                    <pic:cNvPr id="0" name="Imagen 993149669"/>
+                    <pic:cNvPr id="6" name="Imagen 6" descr="Imagen que contiene Diagrama&#10;&#10;Descripción generada automáticamente"/>
                     <pic:cNvPicPr/>
                   </pic:nvPicPr>
                   <pic:blipFill>
@@ -5025,7 +4990,7 @@
                   <pic:spPr>
                     <a:xfrm>
                       <a:off x="0" y="0"/>
-                      <a:ext cx="5572948" cy="1729935"/>
+                      <a:ext cx="5943600" cy="1853565"/>
                     </a:xfrm>
                     <a:prstGeom prst="rect">
                       <a:avLst/>
@@ -5041,10 +5006,6 @@
     <w:p>
       <w:pPr>
         <w:pStyle w:val="Descripcin"/>
-        <w:rPr>
-          <w:i w:val="0"/>
-          <w:iCs w:val="0"/>
-        </w:rPr>
       </w:pPr>
       <w:bookmarkStart w:id="7" w:name="_Toc61180458"/>
       <w:r>
@@ -5062,6 +5023,20 @@
         <w:t xml:space="preserve"> - Domain diagrams</w:t>
       </w:r>
       <w:bookmarkEnd w:id="7"/>
+    </w:p>
+    <w:p>
+      <w:pPr>
+        <w:rPr>
+          <w:i/>
+          <w:iCs/>
+          <w:color w:val="44546A" w:themeColor="text2"/>
+          <w:sz w:val="18"/>
+          <w:szCs w:val="18"/>
+        </w:rPr>
+      </w:pPr>
+      <w:r>
+        <w:br w:type="page"/>
+      </w:r>
     </w:p>
     <w:p>
       <w:pPr>
@@ -11675,6 +11650,782 @@
         </w:rPr>
         <w:t>.</w:t>
       </w:r>
+    </w:p>
+    <w:p>
+      <w:pPr>
+        <w:pStyle w:val="Ttulo2"/>
+        <w:rPr>
+          <w:rFonts w:ascii="Calibri Light" w:eastAsia="Calibri Light" w:hAnsi="Calibri Light" w:cs="Calibri Light"/>
+          <w:lang w:val="en-GB"/>
+        </w:rPr>
+      </w:pPr>
+      <w:r>
+        <w:rPr>
+          <w:rFonts w:ascii="Calibri Light" w:eastAsia="Calibri Light" w:hAnsi="Calibri Light" w:cs="Calibri Light"/>
+          <w:lang w:val="en-GB"/>
+        </w:rPr>
+        <w:lastRenderedPageBreak/>
+        <w:t xml:space="preserve">Decision </w:t>
+      </w:r>
+      <w:r>
+        <w:rPr>
+          <w:rFonts w:ascii="Calibri Light" w:eastAsia="Calibri Light" w:hAnsi="Calibri Light" w:cs="Calibri Light"/>
+          <w:lang w:val="en-GB"/>
+        </w:rPr>
+        <w:t>9</w:t>
+      </w:r>
+      <w:r>
+        <w:rPr>
+          <w:rFonts w:ascii="Calibri Light" w:eastAsia="Calibri Light" w:hAnsi="Calibri Light" w:cs="Calibri Light"/>
+          <w:lang w:val="en-GB"/>
+        </w:rPr>
+        <w:t xml:space="preserve">: </w:t>
+      </w:r>
+      <w:r>
+        <w:rPr>
+          <w:rFonts w:ascii="Calibri Light" w:eastAsia="Calibri Light" w:hAnsi="Calibri Light" w:cs="Calibri Light"/>
+          <w:lang w:val="en-GB"/>
+        </w:rPr>
+        <w:t>Applying the loggers policy</w:t>
+      </w:r>
+      <w:r>
+        <w:rPr>
+          <w:rFonts w:ascii="Calibri Light" w:eastAsia="Calibri Light" w:hAnsi="Calibri Light" w:cs="Calibri Light"/>
+          <w:lang w:val="en-GB"/>
+        </w:rPr>
+        <w:t>.</w:t>
+      </w:r>
+    </w:p>
+    <w:p>
+      <w:pPr>
+        <w:pStyle w:val="Ttulo3"/>
+      </w:pPr>
+      <w:r>
+        <w:rPr>
+          <w:rFonts w:ascii="Calibri Light" w:eastAsia="Calibri Light" w:hAnsi="Calibri Light" w:cs="Calibri Light"/>
+          <w:color w:val="1F3763"/>
+          <w:lang w:val="en-GB"/>
+        </w:rPr>
+        <w:t>Problem description:</w:t>
+      </w:r>
+    </w:p>
+    <w:p>
+      <w:pPr>
+        <w:spacing w:line="257" w:lineRule="auto"/>
+        <w:rPr>
+          <w:rFonts w:ascii="Calibri" w:eastAsia="Calibri" w:hAnsi="Calibri" w:cs="Calibri"/>
+          <w:lang w:val="en-GB"/>
+        </w:rPr>
+      </w:pPr>
+      <w:r>
+        <w:rPr>
+          <w:rFonts w:ascii="Calibri" w:eastAsia="Calibri" w:hAnsi="Calibri" w:cs="Calibri"/>
+          <w:lang w:val="en-GB"/>
+        </w:rPr>
+        <w:t xml:space="preserve">The system </w:t>
+      </w:r>
+      <w:r>
+        <w:rPr>
+          <w:rFonts w:ascii="Calibri" w:eastAsia="Calibri" w:hAnsi="Calibri" w:cs="Calibri"/>
+          <w:lang w:val="en-GB"/>
+        </w:rPr>
+        <w:t>must include logs of operations made in all service and controller classes.</w:t>
+      </w:r>
+    </w:p>
+    <w:p>
+      <w:pPr>
+        <w:spacing w:line="257" w:lineRule="auto"/>
+        <w:rPr>
+          <w:rFonts w:ascii="Calibri" w:eastAsia="Calibri" w:hAnsi="Calibri" w:cs="Calibri"/>
+          <w:lang w:val="en-GB"/>
+        </w:rPr>
+      </w:pPr>
+      <w:r>
+        <w:rPr>
+          <w:rFonts w:ascii="Calibri Light" w:eastAsia="Calibri Light" w:hAnsi="Calibri Light" w:cs="Calibri Light"/>
+          <w:i/>
+          <w:iCs/>
+          <w:color w:val="2F5496" w:themeColor="accent1" w:themeShade="BF"/>
+          <w:lang w:val="en-GB"/>
+        </w:rPr>
+        <w:t xml:space="preserve">Solution </w:t>
+      </w:r>
+      <w:r>
+        <w:rPr>
+          <w:rFonts w:ascii="Calibri Light" w:eastAsia="Calibri Light" w:hAnsi="Calibri Light" w:cs="Calibri Light"/>
+          <w:i/>
+          <w:iCs/>
+          <w:color w:val="2F5496" w:themeColor="accent1" w:themeShade="BF"/>
+          <w:lang w:val="en-GB"/>
+        </w:rPr>
+        <w:t>9</w:t>
+      </w:r>
+      <w:r>
+        <w:rPr>
+          <w:rFonts w:ascii="Calibri Light" w:eastAsia="Calibri Light" w:hAnsi="Calibri Light" w:cs="Calibri Light"/>
+          <w:i/>
+          <w:iCs/>
+          <w:color w:val="2F5496" w:themeColor="accent1" w:themeShade="BF"/>
+          <w:lang w:val="en-GB"/>
+        </w:rPr>
+        <w:t>.a:</w:t>
+      </w:r>
+      <w:r>
+        <w:rPr>
+          <w:rFonts w:ascii="Calibri" w:eastAsia="Calibri" w:hAnsi="Calibri" w:cs="Calibri"/>
+          <w:lang w:val="en-GB"/>
+        </w:rPr>
+        <w:t xml:space="preserve"> </w:t>
+      </w:r>
+      <w:r>
+        <w:rPr>
+          <w:rFonts w:ascii="Calibri" w:eastAsia="Calibri" w:hAnsi="Calibri" w:cs="Calibri"/>
+          <w:lang w:val="en-GB"/>
+        </w:rPr>
+        <w:t xml:space="preserve">Using </w:t>
+      </w:r>
+      <w:r>
+        <w:rPr>
+          <w:rFonts w:ascii="Calibri" w:eastAsia="Calibri" w:hAnsi="Calibri" w:cs="Calibri"/>
+          <w:lang w:val="en-GB"/>
+        </w:rPr>
+        <w:t>TRACE level logs with the ANSI plugin for Eclipse</w:t>
+      </w:r>
+      <w:r>
+        <w:rPr>
+          <w:rFonts w:ascii="Calibri" w:eastAsia="Calibri" w:hAnsi="Calibri" w:cs="Calibri"/>
+          <w:lang w:val="en-GB"/>
+        </w:rPr>
+        <w:t>.</w:t>
+      </w:r>
+    </w:p>
+    <w:p>
+      <w:pPr>
+        <w:spacing w:line="257" w:lineRule="auto"/>
+      </w:pPr>
+      <w:r>
+        <w:rPr>
+          <w:rFonts w:ascii="Calibri" w:eastAsia="Calibri" w:hAnsi="Calibri" w:cs="Calibri"/>
+          <w:b/>
+          <w:bCs/>
+          <w:lang w:val="en-GB"/>
+        </w:rPr>
+        <w:t>Advantages:</w:t>
+      </w:r>
+    </w:p>
+    <w:p>
+      <w:pPr>
+        <w:pStyle w:val="Prrafodelista"/>
+        <w:numPr>
+          <w:ilvl w:val="0"/>
+          <w:numId w:val="8"/>
+        </w:numPr>
+        <w:rPr>
+          <w:rFonts w:eastAsiaTheme="minorEastAsia"/>
+          <w:sz w:val="22"/>
+          <w:szCs w:val="22"/>
+          <w:lang w:val="en-GB"/>
+        </w:rPr>
+      </w:pPr>
+      <w:r>
+        <w:rPr>
+          <w:rFonts w:ascii="Calibri" w:eastAsia="Calibri" w:hAnsi="Calibri" w:cs="Calibri"/>
+          <w:lang w:val="en-GB"/>
+        </w:rPr>
+        <w:t>Correct implementation, r</w:t>
+      </w:r>
+      <w:r>
+        <w:rPr>
+          <w:rFonts w:ascii="Calibri" w:eastAsia="Calibri" w:hAnsi="Calibri" w:cs="Calibri"/>
+          <w:lang w:val="en-GB"/>
+        </w:rPr>
+        <w:t>ecommended level of severity.</w:t>
+      </w:r>
+    </w:p>
+    <w:p>
+      <w:pPr>
+        <w:pStyle w:val="Prrafodelista"/>
+        <w:numPr>
+          <w:ilvl w:val="0"/>
+          <w:numId w:val="8"/>
+        </w:numPr>
+        <w:rPr>
+          <w:rFonts w:eastAsiaTheme="minorEastAsia"/>
+          <w:sz w:val="22"/>
+          <w:szCs w:val="22"/>
+          <w:lang w:val="en-GB"/>
+        </w:rPr>
+      </w:pPr>
+      <w:r>
+        <w:rPr>
+          <w:rFonts w:ascii="Calibri" w:eastAsia="Calibri" w:hAnsi="Calibri" w:cs="Calibri"/>
+          <w:lang w:val="en-GB"/>
+        </w:rPr>
+        <w:t>Simple implementation.</w:t>
+      </w:r>
+    </w:p>
+    <w:p>
+      <w:pPr>
+        <w:spacing w:line="257" w:lineRule="auto"/>
+      </w:pPr>
+      <w:r>
+        <w:rPr>
+          <w:rFonts w:ascii="Calibri" w:eastAsia="Calibri" w:hAnsi="Calibri" w:cs="Calibri"/>
+          <w:b/>
+          <w:bCs/>
+          <w:lang w:val="en-GB"/>
+        </w:rPr>
+        <w:t xml:space="preserve">Disadvantages: </w:t>
+      </w:r>
+    </w:p>
+    <w:p>
+      <w:pPr>
+        <w:pStyle w:val="Prrafodelista"/>
+        <w:numPr>
+          <w:ilvl w:val="0"/>
+          <w:numId w:val="8"/>
+        </w:numPr>
+        <w:rPr>
+          <w:rFonts w:eastAsiaTheme="minorEastAsia"/>
+          <w:sz w:val="22"/>
+          <w:szCs w:val="22"/>
+          <w:lang w:val="en-GB"/>
+        </w:rPr>
+      </w:pPr>
+      <w:r>
+        <w:rPr>
+          <w:rFonts w:ascii="Calibri" w:eastAsia="Calibri" w:hAnsi="Calibri" w:cs="Calibri"/>
+          <w:sz w:val="22"/>
+          <w:szCs w:val="22"/>
+          <w:lang w:val="en-GB"/>
+        </w:rPr>
+        <w:t xml:space="preserve">Because it is a plugin, everyone in the project must install it </w:t>
+      </w:r>
+      <w:r>
+        <w:rPr>
+          <w:rFonts w:ascii="Calibri" w:eastAsia="Calibri" w:hAnsi="Calibri" w:cs="Calibri"/>
+          <w:sz w:val="22"/>
+          <w:szCs w:val="22"/>
+          <w:lang w:val="en-GB"/>
+        </w:rPr>
+        <w:t>to</w:t>
+      </w:r>
+      <w:r>
+        <w:rPr>
+          <w:rFonts w:ascii="Calibri" w:eastAsia="Calibri" w:hAnsi="Calibri" w:cs="Calibri"/>
+          <w:sz w:val="22"/>
+          <w:szCs w:val="22"/>
+          <w:lang w:val="en-GB"/>
+        </w:rPr>
+        <w:t xml:space="preserve"> see the logs.</w:t>
+      </w:r>
+    </w:p>
+    <w:p>
+      <w:pPr>
+        <w:rPr>
+          <w:rFonts w:ascii="Calibri" w:eastAsia="Calibri" w:hAnsi="Calibri" w:cs="Calibri"/>
+          <w:lang w:val="en-GB"/>
+        </w:rPr>
+      </w:pPr>
+    </w:p>
+    <w:p>
+      <w:pPr>
+        <w:spacing w:line="257" w:lineRule="auto"/>
+        <w:rPr>
+          <w:rFonts w:ascii="Calibri" w:eastAsia="Calibri" w:hAnsi="Calibri" w:cs="Calibri"/>
+          <w:lang w:val="en-GB"/>
+        </w:rPr>
+      </w:pPr>
+      <w:r>
+        <w:rPr>
+          <w:rFonts w:ascii="Calibri Light" w:eastAsia="Calibri Light" w:hAnsi="Calibri Light" w:cs="Calibri Light"/>
+          <w:i/>
+          <w:iCs/>
+          <w:color w:val="2F5496" w:themeColor="accent1" w:themeShade="BF"/>
+          <w:lang w:val="en-GB"/>
+        </w:rPr>
+        <w:t xml:space="preserve">Solution </w:t>
+      </w:r>
+      <w:r>
+        <w:rPr>
+          <w:rFonts w:ascii="Calibri Light" w:eastAsia="Calibri Light" w:hAnsi="Calibri Light" w:cs="Calibri Light"/>
+          <w:i/>
+          <w:iCs/>
+          <w:color w:val="2F5496" w:themeColor="accent1" w:themeShade="BF"/>
+          <w:lang w:val="en-GB"/>
+        </w:rPr>
+        <w:t>9</w:t>
+      </w:r>
+      <w:r>
+        <w:rPr>
+          <w:rFonts w:ascii="Calibri Light" w:eastAsia="Calibri Light" w:hAnsi="Calibri Light" w:cs="Calibri Light"/>
+          <w:i/>
+          <w:iCs/>
+          <w:color w:val="2F5496" w:themeColor="accent1" w:themeShade="BF"/>
+          <w:lang w:val="en-GB"/>
+        </w:rPr>
+        <w:t>.b:</w:t>
+      </w:r>
+      <w:r>
+        <w:rPr>
+          <w:rFonts w:ascii="Calibri" w:eastAsia="Calibri" w:hAnsi="Calibri" w:cs="Calibri"/>
+          <w:lang w:val="en-GB"/>
+        </w:rPr>
+        <w:t xml:space="preserve"> Using </w:t>
+      </w:r>
+      <w:r>
+        <w:rPr>
+          <w:rFonts w:ascii="Calibri" w:eastAsia="Calibri" w:hAnsi="Calibri" w:cs="Calibri"/>
+          <w:lang w:val="en-GB"/>
+        </w:rPr>
+        <w:t>INFO level logs</w:t>
+      </w:r>
+      <w:r>
+        <w:rPr>
+          <w:rFonts w:ascii="Calibri" w:eastAsia="Calibri" w:hAnsi="Calibri" w:cs="Calibri"/>
+          <w:lang w:val="en-GB"/>
+        </w:rPr>
+        <w:t>.</w:t>
+      </w:r>
+    </w:p>
+    <w:p>
+      <w:pPr>
+        <w:spacing w:line="257" w:lineRule="auto"/>
+      </w:pPr>
+      <w:r>
+        <w:rPr>
+          <w:rFonts w:ascii="Calibri" w:eastAsia="Calibri" w:hAnsi="Calibri" w:cs="Calibri"/>
+          <w:b/>
+          <w:bCs/>
+          <w:lang w:val="en-GB"/>
+        </w:rPr>
+        <w:t>Advantages:</w:t>
+      </w:r>
+    </w:p>
+    <w:p>
+      <w:pPr>
+        <w:pStyle w:val="Prrafodelista"/>
+        <w:numPr>
+          <w:ilvl w:val="0"/>
+          <w:numId w:val="8"/>
+        </w:numPr>
+        <w:rPr>
+          <w:rFonts w:eastAsiaTheme="minorEastAsia"/>
+          <w:sz w:val="22"/>
+          <w:szCs w:val="22"/>
+          <w:lang w:val="en-GB"/>
+        </w:rPr>
+      </w:pPr>
+      <w:r>
+        <w:rPr>
+          <w:rFonts w:ascii="Calibri" w:eastAsia="Calibri" w:hAnsi="Calibri" w:cs="Calibri"/>
+          <w:sz w:val="22"/>
+          <w:szCs w:val="22"/>
+          <w:lang w:val="en-GB"/>
+        </w:rPr>
+        <w:t>No implementation, fastest solution</w:t>
+      </w:r>
+      <w:r>
+        <w:rPr>
+          <w:rFonts w:ascii="Calibri" w:eastAsia="Calibri" w:hAnsi="Calibri" w:cs="Calibri"/>
+          <w:sz w:val="22"/>
+          <w:szCs w:val="22"/>
+          <w:lang w:val="en-GB"/>
+        </w:rPr>
+        <w:t>.</w:t>
+      </w:r>
+    </w:p>
+    <w:p>
+      <w:pPr>
+        <w:spacing w:line="257" w:lineRule="auto"/>
+      </w:pPr>
+      <w:r>
+        <w:rPr>
+          <w:rFonts w:ascii="Calibri" w:eastAsia="Calibri" w:hAnsi="Calibri" w:cs="Calibri"/>
+          <w:b/>
+          <w:bCs/>
+          <w:lang w:val="en-GB"/>
+        </w:rPr>
+        <w:t xml:space="preserve">Disadvantages: </w:t>
+      </w:r>
+    </w:p>
+    <w:p>
+      <w:pPr>
+        <w:pStyle w:val="Prrafodelista"/>
+        <w:numPr>
+          <w:ilvl w:val="0"/>
+          <w:numId w:val="8"/>
+        </w:numPr>
+        <w:rPr>
+          <w:rFonts w:eastAsiaTheme="minorEastAsia"/>
+          <w:sz w:val="22"/>
+          <w:szCs w:val="22"/>
+          <w:lang w:val="en-GB"/>
+        </w:rPr>
+      </w:pPr>
+      <w:r>
+        <w:rPr>
+          <w:rFonts w:ascii="Calibri" w:eastAsia="Calibri" w:hAnsi="Calibri" w:cs="Calibri"/>
+          <w:sz w:val="22"/>
+          <w:szCs w:val="22"/>
+          <w:lang w:val="en-GB"/>
+        </w:rPr>
+        <w:t>“Dirty” solution, we aren’t using the recommended logging level.</w:t>
+      </w:r>
+    </w:p>
+    <w:p>
+      <w:pPr>
+        <w:pStyle w:val="Prrafodelista"/>
+        <w:numPr>
+          <w:ilvl w:val="0"/>
+          <w:numId w:val="8"/>
+        </w:numPr>
+        <w:rPr>
+          <w:rFonts w:eastAsiaTheme="minorEastAsia"/>
+          <w:sz w:val="22"/>
+          <w:szCs w:val="22"/>
+          <w:lang w:val="en-GB"/>
+        </w:rPr>
+      </w:pPr>
+      <w:r>
+        <w:rPr>
+          <w:rFonts w:ascii="Calibri" w:eastAsia="Calibri" w:hAnsi="Calibri" w:cs="Calibri"/>
+          <w:sz w:val="22"/>
+          <w:szCs w:val="22"/>
+          <w:lang w:val="en-GB"/>
+        </w:rPr>
+        <w:t>All the logs will show up with the framework ones, making it difficult to distinguish them.</w:t>
+      </w:r>
+    </w:p>
+    <w:p>
+      <w:pPr>
+        <w:rPr>
+          <w:rFonts w:eastAsiaTheme="minorEastAsia"/>
+          <w:lang w:val="en-GB"/>
+        </w:rPr>
+      </w:pPr>
+    </w:p>
+    <w:p>
+      <w:pPr>
+        <w:spacing w:line="257" w:lineRule="auto"/>
+        <w:rPr>
+          <w:rFonts w:ascii="Calibri" w:eastAsia="Calibri" w:hAnsi="Calibri" w:cs="Calibri"/>
+          <w:lang w:val="en-GB"/>
+        </w:rPr>
+      </w:pPr>
+      <w:r>
+        <w:rPr>
+          <w:rFonts w:ascii="Calibri Light" w:eastAsia="Calibri Light" w:hAnsi="Calibri Light" w:cs="Calibri Light"/>
+          <w:i/>
+          <w:iCs/>
+          <w:color w:val="2F5496" w:themeColor="accent1" w:themeShade="BF"/>
+          <w:lang w:val="en-GB"/>
+        </w:rPr>
+        <w:t xml:space="preserve">Solution </w:t>
+      </w:r>
+      <w:r>
+        <w:rPr>
+          <w:rFonts w:ascii="Calibri Light" w:eastAsia="Calibri Light" w:hAnsi="Calibri Light" w:cs="Calibri Light"/>
+          <w:i/>
+          <w:iCs/>
+          <w:color w:val="2F5496" w:themeColor="accent1" w:themeShade="BF"/>
+          <w:lang w:val="en-GB"/>
+        </w:rPr>
+        <w:t>9</w:t>
+      </w:r>
+      <w:r>
+        <w:rPr>
+          <w:rFonts w:ascii="Calibri Light" w:eastAsia="Calibri Light" w:hAnsi="Calibri Light" w:cs="Calibri Light"/>
+          <w:i/>
+          <w:iCs/>
+          <w:color w:val="2F5496" w:themeColor="accent1" w:themeShade="BF"/>
+          <w:lang w:val="en-GB"/>
+        </w:rPr>
+        <w:t>.</w:t>
+      </w:r>
+      <w:r>
+        <w:rPr>
+          <w:rFonts w:ascii="Calibri Light" w:eastAsia="Calibri Light" w:hAnsi="Calibri Light" w:cs="Calibri Light"/>
+          <w:i/>
+          <w:iCs/>
+          <w:color w:val="2F5496" w:themeColor="accent1" w:themeShade="BF"/>
+          <w:lang w:val="en-GB"/>
+        </w:rPr>
+        <w:t>c</w:t>
+      </w:r>
+      <w:r>
+        <w:rPr>
+          <w:rFonts w:ascii="Calibri Light" w:eastAsia="Calibri Light" w:hAnsi="Calibri Light" w:cs="Calibri Light"/>
+          <w:i/>
+          <w:iCs/>
+          <w:color w:val="2F5496" w:themeColor="accent1" w:themeShade="BF"/>
+          <w:lang w:val="en-GB"/>
+        </w:rPr>
+        <w:t>:</w:t>
+      </w:r>
+      <w:r>
+        <w:rPr>
+          <w:rFonts w:ascii="Calibri" w:eastAsia="Calibri" w:hAnsi="Calibri" w:cs="Calibri"/>
+          <w:lang w:val="en-GB"/>
+        </w:rPr>
+        <w:t xml:space="preserve"> </w:t>
+      </w:r>
+      <w:r>
+        <w:rPr>
+          <w:rFonts w:ascii="Calibri" w:eastAsia="Calibri" w:hAnsi="Calibri" w:cs="Calibri"/>
+          <w:lang w:val="en-GB"/>
+        </w:rPr>
+        <w:t xml:space="preserve">Using LogBack API to implement the </w:t>
+      </w:r>
+      <w:r>
+        <w:rPr>
+          <w:rFonts w:ascii="Calibri" w:eastAsia="Calibri" w:hAnsi="Calibri" w:cs="Calibri"/>
+          <w:lang w:val="en-GB"/>
+        </w:rPr>
+        <w:t>solution 9.a</w:t>
+      </w:r>
+      <w:r>
+        <w:rPr>
+          <w:rFonts w:ascii="Calibri" w:eastAsia="Calibri" w:hAnsi="Calibri" w:cs="Calibri"/>
+          <w:lang w:val="en-GB"/>
+        </w:rPr>
+        <w:t xml:space="preserve"> and filter unneeded logs from the framework.</w:t>
+      </w:r>
+    </w:p>
+    <w:p>
+      <w:pPr>
+        <w:spacing w:line="257" w:lineRule="auto"/>
+        <w:rPr>
+          <w:rFonts w:ascii="Calibri" w:eastAsia="Calibri" w:hAnsi="Calibri" w:cs="Calibri"/>
+          <w:b/>
+          <w:bCs/>
+          <w:lang w:val="en-GB"/>
+        </w:rPr>
+      </w:pPr>
+      <w:r>
+        <w:rPr>
+          <w:rFonts w:ascii="Calibri" w:eastAsia="Calibri" w:hAnsi="Calibri" w:cs="Calibri"/>
+          <w:b/>
+          <w:bCs/>
+          <w:lang w:val="en-GB"/>
+        </w:rPr>
+        <w:t>Advantages</w:t>
+      </w:r>
+      <w:r>
+        <w:rPr>
+          <w:rFonts w:ascii="Calibri" w:eastAsia="Calibri" w:hAnsi="Calibri" w:cs="Calibri"/>
+          <w:b/>
+          <w:bCs/>
+          <w:lang w:val="en-GB"/>
+        </w:rPr>
+        <w:t>:</w:t>
+      </w:r>
+    </w:p>
+    <w:p>
+      <w:pPr>
+        <w:pStyle w:val="Prrafodelista"/>
+        <w:numPr>
+          <w:ilvl w:val="0"/>
+          <w:numId w:val="8"/>
+        </w:numPr>
+        <w:rPr>
+          <w:rFonts w:eastAsiaTheme="minorEastAsia"/>
+          <w:sz w:val="22"/>
+          <w:szCs w:val="22"/>
+          <w:lang w:val="en-GB"/>
+        </w:rPr>
+      </w:pPr>
+      <w:r>
+        <w:rPr>
+          <w:rFonts w:eastAsiaTheme="minorEastAsia"/>
+          <w:sz w:val="22"/>
+          <w:szCs w:val="22"/>
+          <w:lang w:val="en-GB"/>
+        </w:rPr>
+        <w:t>Best</w:t>
+      </w:r>
+      <w:r>
+        <w:rPr>
+          <w:rFonts w:eastAsiaTheme="minorEastAsia"/>
+          <w:sz w:val="22"/>
+          <w:szCs w:val="22"/>
+          <w:lang w:val="en-GB"/>
+        </w:rPr>
+        <w:t xml:space="preserve"> solution.</w:t>
+      </w:r>
+    </w:p>
+    <w:p>
+      <w:pPr>
+        <w:pStyle w:val="Prrafodelista"/>
+        <w:numPr>
+          <w:ilvl w:val="0"/>
+          <w:numId w:val="8"/>
+        </w:numPr>
+        <w:rPr>
+          <w:rFonts w:eastAsiaTheme="minorEastAsia"/>
+          <w:sz w:val="22"/>
+          <w:szCs w:val="22"/>
+          <w:lang w:val="en-GB"/>
+        </w:rPr>
+      </w:pPr>
+      <w:r>
+        <w:rPr>
+          <w:rFonts w:ascii="Calibri" w:eastAsia="Calibri" w:hAnsi="Calibri" w:cs="Calibri"/>
+          <w:lang w:val="en-GB"/>
+        </w:rPr>
+        <w:t>We are using libraries already present in Spring</w:t>
+      </w:r>
+      <w:r>
+        <w:rPr>
+          <w:rFonts w:ascii="Calibri" w:eastAsia="Calibri" w:hAnsi="Calibri" w:cs="Calibri"/>
+          <w:lang w:val="en-GB"/>
+        </w:rPr>
+        <w:t>.</w:t>
+      </w:r>
+    </w:p>
+    <w:p>
+      <w:pPr>
+        <w:pStyle w:val="Prrafodelista"/>
+        <w:numPr>
+          <w:ilvl w:val="0"/>
+          <w:numId w:val="8"/>
+        </w:numPr>
+        <w:rPr>
+          <w:rFonts w:eastAsiaTheme="minorEastAsia"/>
+          <w:sz w:val="22"/>
+          <w:szCs w:val="22"/>
+          <w:lang w:val="en-GB"/>
+        </w:rPr>
+      </w:pPr>
+      <w:r>
+        <w:rPr>
+          <w:rFonts w:eastAsiaTheme="minorEastAsia"/>
+          <w:sz w:val="22"/>
+          <w:szCs w:val="22"/>
+          <w:lang w:val="en-GB"/>
+        </w:rPr>
+        <w:t>Much more easier debugging because of the clean console.</w:t>
+      </w:r>
+    </w:p>
+    <w:p>
+      <w:pPr>
+        <w:spacing w:line="257" w:lineRule="auto"/>
+      </w:pPr>
+      <w:r>
+        <w:rPr>
+          <w:rFonts w:ascii="Calibri" w:eastAsia="Calibri" w:hAnsi="Calibri" w:cs="Calibri"/>
+          <w:b/>
+          <w:bCs/>
+          <w:lang w:val="en-GB"/>
+        </w:rPr>
+        <w:t xml:space="preserve">Disadvantages: </w:t>
+      </w:r>
+    </w:p>
+    <w:p>
+      <w:pPr>
+        <w:pStyle w:val="Prrafodelista"/>
+        <w:numPr>
+          <w:ilvl w:val="0"/>
+          <w:numId w:val="8"/>
+        </w:numPr>
+        <w:rPr>
+          <w:rFonts w:eastAsiaTheme="minorEastAsia"/>
+          <w:sz w:val="22"/>
+          <w:szCs w:val="22"/>
+          <w:lang w:val="en-GB"/>
+        </w:rPr>
+      </w:pPr>
+      <w:r>
+        <w:rPr>
+          <w:rFonts w:ascii="Calibri" w:eastAsia="Calibri" w:hAnsi="Calibri" w:cs="Calibri"/>
+          <w:sz w:val="22"/>
+          <w:szCs w:val="22"/>
+          <w:lang w:val="en-GB"/>
+        </w:rPr>
+        <w:t>Hard to implement. We must code XML files to customize each configuration.</w:t>
+      </w:r>
+    </w:p>
+    <w:p>
+      <w:pPr>
+        <w:pStyle w:val="Prrafodelista"/>
+        <w:numPr>
+          <w:ilvl w:val="0"/>
+          <w:numId w:val="8"/>
+        </w:numPr>
+        <w:rPr>
+          <w:rFonts w:eastAsiaTheme="minorEastAsia"/>
+          <w:sz w:val="22"/>
+          <w:szCs w:val="22"/>
+          <w:lang w:val="en-GB"/>
+        </w:rPr>
+      </w:pPr>
+      <w:r>
+        <w:rPr>
+          <w:rFonts w:ascii="Calibri" w:eastAsia="Calibri" w:hAnsi="Calibri" w:cs="Calibri"/>
+          <w:sz w:val="22"/>
+          <w:szCs w:val="22"/>
+          <w:lang w:val="en-GB"/>
+        </w:rPr>
+        <w:t>It is an “overkill” solution. We don’t have that many logs to need such filtering.</w:t>
+      </w:r>
+    </w:p>
+    <w:p>
+      <w:pPr>
+        <w:rPr>
+          <w:rFonts w:ascii="Calibri" w:eastAsia="Calibri" w:hAnsi="Calibri" w:cs="Calibri"/>
+          <w:lang w:val="en-GB"/>
+        </w:rPr>
+      </w:pPr>
+    </w:p>
+    <w:p>
+      <w:pPr>
+        <w:rPr>
+          <w:rFonts w:ascii="Calibri" w:eastAsia="Calibri" w:hAnsi="Calibri" w:cs="Calibri"/>
+          <w:lang w:val="en-GB"/>
+        </w:rPr>
+      </w:pPr>
+      <w:r>
+        <w:rPr>
+          <w:rFonts w:ascii="Calibri Light" w:eastAsia="Calibri Light" w:hAnsi="Calibri Light" w:cs="Calibri Light"/>
+          <w:color w:val="1F3763"/>
+          <w:sz w:val="24"/>
+          <w:szCs w:val="24"/>
+          <w:lang w:val="en-GB"/>
+        </w:rPr>
+        <w:t>Justification of chosen solution</w:t>
+      </w:r>
+    </w:p>
+    <w:p>
+      <w:pPr>
+        <w:spacing w:line="257" w:lineRule="auto"/>
+        <w:rPr>
+          <w:rFonts w:ascii="Calibri" w:eastAsia="Calibri" w:hAnsi="Calibri" w:cs="Calibri"/>
+          <w:lang w:val="en-GB"/>
+        </w:rPr>
+      </w:pPr>
+      <w:r>
+        <w:rPr>
+          <w:rFonts w:ascii="Calibri" w:eastAsia="Calibri" w:hAnsi="Calibri" w:cs="Calibri"/>
+          <w:lang w:val="en-GB"/>
+        </w:rPr>
+        <w:t xml:space="preserve">Even though we tried to implement </w:t>
+      </w:r>
+      <w:r>
+        <w:rPr>
+          <w:rFonts w:ascii="Calibri" w:eastAsia="Calibri" w:hAnsi="Calibri" w:cs="Calibri"/>
+          <w:lang w:val="en-GB"/>
+        </w:rPr>
+        <w:t>9.c, we found it difficult because it was way beyond our knowledge to code XML files. After investigating solution 9.a, we decided to go for 9.b in order to not spend too much time in the subject and make the logs available to all members.</w:t>
+      </w:r>
+    </w:p>
+    <w:p>
+      <w:pPr>
+        <w:spacing w:line="257" w:lineRule="auto"/>
+        <w:rPr>
+          <w:rFonts w:ascii="Calibri" w:eastAsia="Calibri" w:hAnsi="Calibri" w:cs="Calibri"/>
+          <w:lang w:val="en-GB"/>
+        </w:rPr>
+      </w:pPr>
     </w:p>
     <w:p>
       <w:pPr>
@@ -14041,21 +14792,6 @@
 </file>
 
 <file path=customXml/item1.xml><?xml version="1.0" encoding="utf-8"?>
-<p:properties xmlns:p="http://schemas.microsoft.com/office/2006/metadata/properties" xmlns:xsi="http://www.w3.org/2001/XMLSchema-instance" xmlns:pc="http://schemas.microsoft.com/office/infopath/2007/PartnerControls">
-  <documentManagement/>
-</p:properties>
-</file>
-
-<file path=customXml/item2.xml><?xml version="1.0" encoding="utf-8"?>
-<?mso-contentType ?>
-<FormTemplates xmlns="http://schemas.microsoft.com/sharepoint/v3/contenttype/forms">
-  <Display>DocumentLibraryForm</Display>
-  <Edit>DocumentLibraryForm</Edit>
-  <New>DocumentLibraryForm</New>
-</FormTemplates>
-</file>
-
-<file path=customXml/item3.xml><?xml version="1.0" encoding="utf-8"?>
 <ct:contentTypeSchema xmlns:ct="http://schemas.microsoft.com/office/2006/metadata/contentType" xmlns:ma="http://schemas.microsoft.com/office/2006/metadata/properties/metaAttributes" ct:_="" ma:_="" ma:contentTypeName="Documento" ma:contentTypeID="0x010100AEA97196530DD54E980F4A4B17BDE7F2" ma:contentTypeVersion="2" ma:contentTypeDescription="Crear nuevo documento." ma:contentTypeScope="" ma:versionID="b70644b7cce88d8ebf398ced9618a72e">
   <xsd:schema xmlns:xsd="http://www.w3.org/2001/XMLSchema" xmlns:xs="http://www.w3.org/2001/XMLSchema" xmlns:p="http://schemas.microsoft.com/office/2006/metadata/properties" xmlns:ns3="689a2a7f-991a-4f89-9d85-f067d1306b1f" targetNamespace="http://schemas.microsoft.com/office/2006/metadata/properties" ma:root="true" ma:fieldsID="9e7f230de2dd7ea0e4143dcd09f5ecc7" ns3:_="">
     <xsd:import namespace="689a2a7f-991a-4f89-9d85-f067d1306b1f"/>
@@ -14187,28 +14923,26 @@
 </ct:contentTypeSchema>
 </file>
 
+<file path=customXml/item2.xml><?xml version="1.0" encoding="utf-8"?>
+<?mso-contentType ?>
+<FormTemplates xmlns="http://schemas.microsoft.com/sharepoint/v3/contenttype/forms">
+  <Display>DocumentLibraryForm</Display>
+  <Edit>DocumentLibraryForm</Edit>
+  <New>DocumentLibraryForm</New>
+</FormTemplates>
+</file>
+
+<file path=customXml/item3.xml><?xml version="1.0" encoding="utf-8"?>
+<p:properties xmlns:p="http://schemas.microsoft.com/office/2006/metadata/properties" xmlns:xsi="http://www.w3.org/2001/XMLSchema-instance" xmlns:pc="http://schemas.microsoft.com/office/infopath/2007/PartnerControls">
+  <documentManagement/>
+</p:properties>
+</file>
+
 <file path=customXml/item4.xml><?xml version="1.0" encoding="utf-8"?>
 <b:Sources xmlns:b="http://schemas.openxmlformats.org/officeDocument/2006/bibliography" xmlns="http://schemas.openxmlformats.org/officeDocument/2006/bibliography" SelectedStyle="\APASixthEditionOfficeOnline.xsl" StyleName="APA" Version="6"/>
 </file>
 
 <file path=customXml/itemProps1.xml><?xml version="1.0" encoding="utf-8"?>
-<ds:datastoreItem xmlns:ds="http://schemas.openxmlformats.org/officeDocument/2006/customXml" ds:itemID="{881E4EBD-0649-4424-AEDA-9B7C2646F47E}">
-  <ds:schemaRefs>
-    <ds:schemaRef ds:uri="http://schemas.microsoft.com/office/2006/metadata/properties"/>
-    <ds:schemaRef ds:uri="http://schemas.microsoft.com/office/infopath/2007/PartnerControls"/>
-  </ds:schemaRefs>
-</ds:datastoreItem>
-</file>
-
-<file path=customXml/itemProps2.xml><?xml version="1.0" encoding="utf-8"?>
-<ds:datastoreItem xmlns:ds="http://schemas.openxmlformats.org/officeDocument/2006/customXml" ds:itemID="{6C2EDCC3-C7B5-4E94-871F-572D5C0EE441}">
-  <ds:schemaRefs>
-    <ds:schemaRef ds:uri="http://schemas.microsoft.com/sharepoint/v3/contenttype/forms"/>
-  </ds:schemaRefs>
-</ds:datastoreItem>
-</file>
-
-<file path=customXml/itemProps3.xml><?xml version="1.0" encoding="utf-8"?>
 <ds:datastoreItem xmlns:ds="http://schemas.openxmlformats.org/officeDocument/2006/customXml" ds:itemID="{766B0FDA-D28C-44F8-88B8-73D219DDED48}">
   <ds:schemaRefs>
     <ds:schemaRef ds:uri="http://schemas.microsoft.com/office/2006/metadata/contentType"/>
@@ -14226,6 +14960,23 @@
 </ds:datastoreItem>
 </file>
 
+<file path=customXml/itemProps2.xml><?xml version="1.0" encoding="utf-8"?>
+<ds:datastoreItem xmlns:ds="http://schemas.openxmlformats.org/officeDocument/2006/customXml" ds:itemID="{6C2EDCC3-C7B5-4E94-871F-572D5C0EE441}">
+  <ds:schemaRefs>
+    <ds:schemaRef ds:uri="http://schemas.microsoft.com/sharepoint/v3/contenttype/forms"/>
+  </ds:schemaRefs>
+</ds:datastoreItem>
+</file>
+
+<file path=customXml/itemProps3.xml><?xml version="1.0" encoding="utf-8"?>
+<ds:datastoreItem xmlns:ds="http://schemas.openxmlformats.org/officeDocument/2006/customXml" ds:itemID="{881E4EBD-0649-4424-AEDA-9B7C2646F47E}">
+  <ds:schemaRefs>
+    <ds:schemaRef ds:uri="http://schemas.microsoft.com/office/2006/metadata/properties"/>
+    <ds:schemaRef ds:uri="http://schemas.microsoft.com/office/infopath/2007/PartnerControls"/>
+  </ds:schemaRefs>
+</ds:datastoreItem>
+</file>
+
 <file path=customXml/itemProps4.xml><?xml version="1.0" encoding="utf-8"?>
 <ds:datastoreItem xmlns:ds="http://schemas.openxmlformats.org/officeDocument/2006/customXml" ds:itemID="{C4BCD837-5452-4BEA-84F9-63B294809213}">
   <ds:schemaRefs>

</xml_diff>

<commit_message>
Fixed 5th business rules in documents and umls
</commit_message>
<xml_diff>
--- a/documents/DP1-G1-7 - Document of System Design.docx
+++ b/documents/DP1-G1-7 - Document of System Design.docx
@@ -4859,15 +4859,17 @@
         <w:t>omain Diagram</w:t>
       </w:r>
       <w:bookmarkEnd w:id="6"/>
+    </w:p>
+    <w:p>
       <w:r>
         <w:rPr>
           <w:noProof/>
         </w:rPr>
         <w:drawing>
-          <wp:inline distT="0" distB="0" distL="0" distR="0" wp14:anchorId="71321246" wp14:editId="09D7028D">
+          <wp:inline distT="0" distB="0" distL="0" distR="0" wp14:anchorId="05454D54" wp14:editId="09F6BD8B">
             <wp:extent cx="5943600" cy="3651885"/>
             <wp:effectExtent l="0" t="0" r="0" b="5715"/>
-            <wp:docPr id="1" name="Imagen 1" descr="Diagrama&#10;&#10;Descripción generada automáticamente"/>
+            <wp:docPr id="16" name="Imagen 16" descr="Diagrama&#10;&#10;Descripción generada automáticamente"/>
             <wp:cNvGraphicFramePr>
               <a:graphicFrameLocks xmlns:a="http://schemas.openxmlformats.org/drawingml/2006/main" noChangeAspect="1"/>
             </wp:cNvGraphicFramePr>
@@ -4875,7 +4877,7 @@
               <a:graphicData uri="http://schemas.openxmlformats.org/drawingml/2006/picture">
                 <pic:pic xmlns:pic="http://schemas.openxmlformats.org/drawingml/2006/picture">
                   <pic:nvPicPr>
-                    <pic:cNvPr id="1" name="Imagen 1" descr="Diagrama&#10;&#10;Descripción generada automáticamente"/>
+                    <pic:cNvPr id="16" name="Imagen 16" descr="Diagrama&#10;&#10;Descripción generada automáticamente"/>
                     <pic:cNvPicPr/>
                   </pic:nvPicPr>
                   <pic:blipFill>
@@ -5011,14 +5013,27 @@
       <w:r>
         <w:t xml:space="preserve">Photography </w:t>
       </w:r>
-      <w:fldSimple w:instr=" SEQ Photography \* ARABIC ">
-        <w:r>
-          <w:rPr>
-            <w:noProof/>
-          </w:rPr>
-          <w:t>1</w:t>
-        </w:r>
-      </w:fldSimple>
+      <w:r>
+        <w:fldChar w:fldCharType="begin"/>
+      </w:r>
+      <w:r>
+        <w:instrText xml:space="preserve"> SEQ Photography \* ARABIC </w:instrText>
+      </w:r>
+      <w:r>
+        <w:fldChar w:fldCharType="separate"/>
+      </w:r>
+      <w:r>
+        <w:rPr>
+          <w:noProof/>
+        </w:rPr>
+        <w:t>1</w:t>
+      </w:r>
+      <w:r>
+        <w:rPr>
+          <w:noProof/>
+        </w:rPr>
+        <w:fldChar w:fldCharType="end"/>
+      </w:r>
       <w:r>
         <w:t xml:space="preserve"> - Domain diagrams</w:t>
       </w:r>
@@ -5238,14 +5253,27 @@
       <w:r>
         <w:t xml:space="preserve">Photography </w:t>
       </w:r>
-      <w:fldSimple w:instr=" SEQ Photography \* ARABIC ">
-        <w:r>
-          <w:rPr>
-            <w:noProof/>
-          </w:rPr>
-          <w:t>2</w:t>
-        </w:r>
-      </w:fldSimple>
+      <w:r>
+        <w:fldChar w:fldCharType="begin"/>
+      </w:r>
+      <w:r>
+        <w:instrText xml:space="preserve"> SEQ Photography \* ARABIC </w:instrText>
+      </w:r>
+      <w:r>
+        <w:fldChar w:fldCharType="separate"/>
+      </w:r>
+      <w:r>
+        <w:rPr>
+          <w:noProof/>
+        </w:rPr>
+        <w:t>2</w:t>
+      </w:r>
+      <w:r>
+        <w:rPr>
+          <w:noProof/>
+        </w:rPr>
+        <w:fldChar w:fldCharType="end"/>
+      </w:r>
       <w:r>
         <w:t xml:space="preserve"> - Method createEvent</w:t>
       </w:r>
@@ -5325,14 +5353,27 @@
       <w:r>
         <w:t xml:space="preserve">Photography </w:t>
       </w:r>
-      <w:fldSimple w:instr=" SEQ Photography \* ARABIC ">
-        <w:r>
-          <w:rPr>
-            <w:noProof/>
-          </w:rPr>
-          <w:t>3</w:t>
-        </w:r>
-      </w:fldSimple>
+      <w:r>
+        <w:fldChar w:fldCharType="begin"/>
+      </w:r>
+      <w:r>
+        <w:instrText xml:space="preserve"> SEQ Photography \* ARABIC </w:instrText>
+      </w:r>
+      <w:r>
+        <w:fldChar w:fldCharType="separate"/>
+      </w:r>
+      <w:r>
+        <w:rPr>
+          <w:noProof/>
+        </w:rPr>
+        <w:t>3</w:t>
+      </w:r>
+      <w:r>
+        <w:rPr>
+          <w:noProof/>
+        </w:rPr>
+        <w:fldChar w:fldCharType="end"/>
+      </w:r>
       <w:r>
         <w:t xml:space="preserve"> - Method processUpdategameForm (</w:t>
       </w:r>
@@ -5405,14 +5446,27 @@
       <w:r>
         <w:t xml:space="preserve">Photography </w:t>
       </w:r>
-      <w:fldSimple w:instr=" SEQ Photography \* ARABIC ">
-        <w:r>
-          <w:rPr>
-            <w:noProof/>
-          </w:rPr>
-          <w:t>4</w:t>
-        </w:r>
-      </w:fldSimple>
+      <w:r>
+        <w:fldChar w:fldCharType="begin"/>
+      </w:r>
+      <w:r>
+        <w:instrText xml:space="preserve"> SEQ Photography \* ARABIC </w:instrText>
+      </w:r>
+      <w:r>
+        <w:fldChar w:fldCharType="separate"/>
+      </w:r>
+      <w:r>
+        <w:rPr>
+          <w:noProof/>
+        </w:rPr>
+        <w:t>4</w:t>
+      </w:r>
+      <w:r>
+        <w:rPr>
+          <w:noProof/>
+        </w:rPr>
+        <w:fldChar w:fldCharType="end"/>
+      </w:r>
       <w:r>
         <w:t xml:space="preserve"> - Method eventsByDay (</w:t>
       </w:r>
@@ -5486,14 +5540,27 @@
       <w:r>
         <w:t xml:space="preserve">Photography </w:t>
       </w:r>
-      <w:fldSimple w:instr=" SEQ Photography \* ARABIC ">
-        <w:r>
-          <w:rPr>
-            <w:noProof/>
-          </w:rPr>
-          <w:t>5</w:t>
-        </w:r>
-      </w:fldSimple>
+      <w:r>
+        <w:fldChar w:fldCharType="begin"/>
+      </w:r>
+      <w:r>
+        <w:instrText xml:space="preserve"> SEQ Photography \* ARABIC </w:instrText>
+      </w:r>
+      <w:r>
+        <w:fldChar w:fldCharType="separate"/>
+      </w:r>
+      <w:r>
+        <w:rPr>
+          <w:noProof/>
+        </w:rPr>
+        <w:t>5</w:t>
+      </w:r>
+      <w:r>
+        <w:rPr>
+          <w:noProof/>
+        </w:rPr>
+        <w:fldChar w:fldCharType="end"/>
+      </w:r>
       <w:r>
         <w:t xml:space="preserve"> - </w:t>
       </w:r>
@@ -5631,14 +5698,27 @@
       <w:r>
         <w:t xml:space="preserve">Photography </w:t>
       </w:r>
-      <w:fldSimple w:instr=" SEQ Photography \* ARABIC ">
-        <w:r>
-          <w:rPr>
-            <w:noProof/>
-          </w:rPr>
-          <w:t>6</w:t>
-        </w:r>
-      </w:fldSimple>
+      <w:r>
+        <w:fldChar w:fldCharType="begin"/>
+      </w:r>
+      <w:r>
+        <w:instrText xml:space="preserve"> SEQ Photography \* ARABIC </w:instrText>
+      </w:r>
+      <w:r>
+        <w:fldChar w:fldCharType="separate"/>
+      </w:r>
+      <w:r>
+        <w:rPr>
+          <w:noProof/>
+        </w:rPr>
+        <w:t>6</w:t>
+      </w:r>
+      <w:r>
+        <w:rPr>
+          <w:noProof/>
+        </w:rPr>
+        <w:fldChar w:fldCharType="end"/>
+      </w:r>
       <w:r>
         <w:t xml:space="preserve"> - Casinotable Entity</w:t>
       </w:r>
@@ -5710,14 +5790,27 @@
       <w:r>
         <w:t xml:space="preserve">Photography </w:t>
       </w:r>
-      <w:fldSimple w:instr=" SEQ Photography \* ARABIC ">
-        <w:r>
-          <w:rPr>
-            <w:noProof/>
-          </w:rPr>
-          <w:t>7</w:t>
-        </w:r>
-      </w:fldSimple>
+      <w:r>
+        <w:fldChar w:fldCharType="begin"/>
+      </w:r>
+      <w:r>
+        <w:instrText xml:space="preserve"> SEQ Photography \* ARABIC </w:instrText>
+      </w:r>
+      <w:r>
+        <w:fldChar w:fldCharType="separate"/>
+      </w:r>
+      <w:r>
+        <w:rPr>
+          <w:noProof/>
+        </w:rPr>
+        <w:t>7</w:t>
+      </w:r>
+      <w:r>
+        <w:rPr>
+          <w:noProof/>
+        </w:rPr>
+        <w:fldChar w:fldCharType="end"/>
+      </w:r>
       <w:r>
         <w:t xml:space="preserve"> - M</w:t>
       </w:r>
@@ -6136,14 +6229,27 @@
       <w:r>
         <w:t xml:space="preserve">Photography </w:t>
       </w:r>
-      <w:fldSimple w:instr=" SEQ Photography \* ARABIC ">
-        <w:r>
-          <w:rPr>
-            <w:noProof/>
-          </w:rPr>
-          <w:t>9</w:t>
-        </w:r>
-      </w:fldSimple>
+      <w:r>
+        <w:fldChar w:fldCharType="begin"/>
+      </w:r>
+      <w:r>
+        <w:instrText xml:space="preserve"> SEQ Photography \* ARABIC </w:instrText>
+      </w:r>
+      <w:r>
+        <w:fldChar w:fldCharType="separate"/>
+      </w:r>
+      <w:r>
+        <w:rPr>
+          <w:noProof/>
+        </w:rPr>
+        <w:t>9</w:t>
+      </w:r>
+      <w:r>
+        <w:rPr>
+          <w:noProof/>
+        </w:rPr>
+        <w:fldChar w:fldCharType="end"/>
+      </w:r>
       <w:r>
         <w:t xml:space="preserve"> - Entities</w:t>
       </w:r>
@@ -6387,14 +6493,27 @@
       <w:r>
         <w:t xml:space="preserve">Photography </w:t>
       </w:r>
-      <w:fldSimple w:instr=" SEQ Photography \* ARABIC ">
-        <w:r>
-          <w:rPr>
-            <w:noProof/>
-          </w:rPr>
-          <w:t>10</w:t>
-        </w:r>
-      </w:fldSimple>
+      <w:r>
+        <w:fldChar w:fldCharType="begin"/>
+      </w:r>
+      <w:r>
+        <w:instrText xml:space="preserve"> SEQ Photography \* ARABIC </w:instrText>
+      </w:r>
+      <w:r>
+        <w:fldChar w:fldCharType="separate"/>
+      </w:r>
+      <w:r>
+        <w:rPr>
+          <w:noProof/>
+        </w:rPr>
+        <w:t>10</w:t>
+      </w:r>
+      <w:r>
+        <w:rPr>
+          <w:noProof/>
+        </w:rPr>
+        <w:fldChar w:fldCharType="end"/>
+      </w:r>
       <w:r>
         <w:t xml:space="preserve"> - CasinotableService </w:t>
       </w:r>
@@ -6447,14 +6566,27 @@
       <w:r>
         <w:t xml:space="preserve">Photography </w:t>
       </w:r>
-      <w:fldSimple w:instr=" SEQ Photography \* ARABIC ">
-        <w:r>
-          <w:rPr>
-            <w:noProof/>
-          </w:rPr>
-          <w:t>11</w:t>
-        </w:r>
-      </w:fldSimple>
+      <w:r>
+        <w:fldChar w:fldCharType="begin"/>
+      </w:r>
+      <w:r>
+        <w:instrText xml:space="preserve"> SEQ Photography \* ARABIC </w:instrText>
+      </w:r>
+      <w:r>
+        <w:fldChar w:fldCharType="separate"/>
+      </w:r>
+      <w:r>
+        <w:rPr>
+          <w:noProof/>
+        </w:rPr>
+        <w:t>11</w:t>
+      </w:r>
+      <w:r>
+        <w:rPr>
+          <w:noProof/>
+        </w:rPr>
+        <w:fldChar w:fldCharType="end"/>
+      </w:r>
       <w:r>
         <w:t xml:space="preserve"> - Services</w:t>
       </w:r>
@@ -6579,14 +6711,27 @@
       <w:r>
         <w:t xml:space="preserve">Photography </w:t>
       </w:r>
-      <w:fldSimple w:instr=" SEQ Photography \* ARABIC ">
-        <w:r>
-          <w:rPr>
-            <w:noProof/>
-          </w:rPr>
-          <w:t>12</w:t>
-        </w:r>
-      </w:fldSimple>
+      <w:r>
+        <w:fldChar w:fldCharType="begin"/>
+      </w:r>
+      <w:r>
+        <w:instrText xml:space="preserve"> SEQ Photography \* ARABIC </w:instrText>
+      </w:r>
+      <w:r>
+        <w:fldChar w:fldCharType="separate"/>
+      </w:r>
+      <w:r>
+        <w:rPr>
+          <w:noProof/>
+        </w:rPr>
+        <w:t>12</w:t>
+      </w:r>
+      <w:r>
+        <w:rPr>
+          <w:noProof/>
+        </w:rPr>
+        <w:fldChar w:fldCharType="end"/>
+      </w:r>
       <w:r>
         <w:t xml:space="preserve"> - Querys in CasinotableRepository</w:t>
       </w:r>
@@ -6895,14 +7040,27 @@
       <w:r>
         <w:t xml:space="preserve">Photography </w:t>
       </w:r>
-      <w:fldSimple w:instr=" SEQ Photography \* ARABIC ">
-        <w:r>
-          <w:rPr>
-            <w:noProof/>
-          </w:rPr>
-          <w:t>13</w:t>
-        </w:r>
-      </w:fldSimple>
+      <w:r>
+        <w:fldChar w:fldCharType="begin"/>
+      </w:r>
+      <w:r>
+        <w:instrText xml:space="preserve"> SEQ Photography \* ARABIC </w:instrText>
+      </w:r>
+      <w:r>
+        <w:fldChar w:fldCharType="separate"/>
+      </w:r>
+      <w:r>
+        <w:rPr>
+          <w:noProof/>
+        </w:rPr>
+        <w:t>13</w:t>
+      </w:r>
+      <w:r>
+        <w:rPr>
+          <w:noProof/>
+        </w:rPr>
+        <w:fldChar w:fldCharType="end"/>
+      </w:r>
       <w:r>
         <w:t xml:space="preserve"> - Controllers, Validators and Formatters</w:t>
       </w:r>
@@ -7150,14 +7308,27 @@
       <w:r>
         <w:t xml:space="preserve">Photography </w:t>
       </w:r>
-      <w:fldSimple w:instr=" SEQ Photography \* ARABIC ">
-        <w:r>
-          <w:rPr>
-            <w:noProof/>
-          </w:rPr>
-          <w:t>14</w:t>
-        </w:r>
-      </w:fldSimple>
+      <w:r>
+        <w:fldChar w:fldCharType="begin"/>
+      </w:r>
+      <w:r>
+        <w:instrText xml:space="preserve"> SEQ Photography \* ARABIC </w:instrText>
+      </w:r>
+      <w:r>
+        <w:fldChar w:fldCharType="separate"/>
+      </w:r>
+      <w:r>
+        <w:rPr>
+          <w:noProof/>
+        </w:rPr>
+        <w:t>14</w:t>
+      </w:r>
+      <w:r>
+        <w:rPr>
+          <w:noProof/>
+        </w:rPr>
+        <w:fldChar w:fldCharType="end"/>
+      </w:r>
       <w:r>
         <w:t xml:space="preserve"> - Jsp files</w:t>
       </w:r>
@@ -9515,7 +9686,6 @@
           <w:szCs w:val="22"/>
           <w:lang w:val="en-GB"/>
         </w:rPr>
-        <w:lastRenderedPageBreak/>
         <w:t xml:space="preserve"> </w:t>
       </w:r>
       <w:bookmarkStart w:id="43" w:name="_Toc61143659"/>
@@ -10204,7 +10374,6 @@
           <w:bCs/>
           <w:lang w:val="en-GB"/>
         </w:rPr>
-        <w:lastRenderedPageBreak/>
         <w:t xml:space="preserve">Disadvantages: </w:t>
       </w:r>
     </w:p>
@@ -11664,7 +11833,6 @@
           <w:rFonts w:ascii="Calibri Light" w:eastAsia="Calibri Light" w:hAnsi="Calibri Light" w:cs="Calibri Light"/>
           <w:lang w:val="en-GB"/>
         </w:rPr>
-        <w:lastRenderedPageBreak/>
         <w:t xml:space="preserve">Decision </w:t>
       </w:r>
       <w:r>
@@ -14792,6 +14960,21 @@
 </file>
 
 <file path=customXml/item1.xml><?xml version="1.0" encoding="utf-8"?>
+<p:properties xmlns:p="http://schemas.microsoft.com/office/2006/metadata/properties" xmlns:xsi="http://www.w3.org/2001/XMLSchema-instance" xmlns:pc="http://schemas.microsoft.com/office/infopath/2007/PartnerControls">
+  <documentManagement/>
+</p:properties>
+</file>
+
+<file path=customXml/item2.xml><?xml version="1.0" encoding="utf-8"?>
+<?mso-contentType ?>
+<FormTemplates xmlns="http://schemas.microsoft.com/sharepoint/v3/contenttype/forms">
+  <Display>DocumentLibraryForm</Display>
+  <Edit>DocumentLibraryForm</Edit>
+  <New>DocumentLibraryForm</New>
+</FormTemplates>
+</file>
+
+<file path=customXml/item3.xml><?xml version="1.0" encoding="utf-8"?>
 <ct:contentTypeSchema xmlns:ct="http://schemas.microsoft.com/office/2006/metadata/contentType" xmlns:ma="http://schemas.microsoft.com/office/2006/metadata/properties/metaAttributes" ct:_="" ma:_="" ma:contentTypeName="Documento" ma:contentTypeID="0x010100AEA97196530DD54E980F4A4B17BDE7F2" ma:contentTypeVersion="2" ma:contentTypeDescription="Crear nuevo documento." ma:contentTypeScope="" ma:versionID="b70644b7cce88d8ebf398ced9618a72e">
   <xsd:schema xmlns:xsd="http://www.w3.org/2001/XMLSchema" xmlns:xs="http://www.w3.org/2001/XMLSchema" xmlns:p="http://schemas.microsoft.com/office/2006/metadata/properties" xmlns:ns3="689a2a7f-991a-4f89-9d85-f067d1306b1f" targetNamespace="http://schemas.microsoft.com/office/2006/metadata/properties" ma:root="true" ma:fieldsID="9e7f230de2dd7ea0e4143dcd09f5ecc7" ns3:_="">
     <xsd:import namespace="689a2a7f-991a-4f89-9d85-f067d1306b1f"/>
@@ -14923,26 +15106,28 @@
 </ct:contentTypeSchema>
 </file>
 
-<file path=customXml/item2.xml><?xml version="1.0" encoding="utf-8"?>
-<?mso-contentType ?>
-<FormTemplates xmlns="http://schemas.microsoft.com/sharepoint/v3/contenttype/forms">
-  <Display>DocumentLibraryForm</Display>
-  <Edit>DocumentLibraryForm</Edit>
-  <New>DocumentLibraryForm</New>
-</FormTemplates>
-</file>
-
-<file path=customXml/item3.xml><?xml version="1.0" encoding="utf-8"?>
-<p:properties xmlns:p="http://schemas.microsoft.com/office/2006/metadata/properties" xmlns:xsi="http://www.w3.org/2001/XMLSchema-instance" xmlns:pc="http://schemas.microsoft.com/office/infopath/2007/PartnerControls">
-  <documentManagement/>
-</p:properties>
-</file>
-
 <file path=customXml/item4.xml><?xml version="1.0" encoding="utf-8"?>
 <b:Sources xmlns:b="http://schemas.openxmlformats.org/officeDocument/2006/bibliography" xmlns="http://schemas.openxmlformats.org/officeDocument/2006/bibliography" SelectedStyle="\APASixthEditionOfficeOnline.xsl" StyleName="APA" Version="6"/>
 </file>
 
 <file path=customXml/itemProps1.xml><?xml version="1.0" encoding="utf-8"?>
+<ds:datastoreItem xmlns:ds="http://schemas.openxmlformats.org/officeDocument/2006/customXml" ds:itemID="{881E4EBD-0649-4424-AEDA-9B7C2646F47E}">
+  <ds:schemaRefs>
+    <ds:schemaRef ds:uri="http://schemas.microsoft.com/office/2006/metadata/properties"/>
+    <ds:schemaRef ds:uri="http://schemas.microsoft.com/office/infopath/2007/PartnerControls"/>
+  </ds:schemaRefs>
+</ds:datastoreItem>
+</file>
+
+<file path=customXml/itemProps2.xml><?xml version="1.0" encoding="utf-8"?>
+<ds:datastoreItem xmlns:ds="http://schemas.openxmlformats.org/officeDocument/2006/customXml" ds:itemID="{6C2EDCC3-C7B5-4E94-871F-572D5C0EE441}">
+  <ds:schemaRefs>
+    <ds:schemaRef ds:uri="http://schemas.microsoft.com/sharepoint/v3/contenttype/forms"/>
+  </ds:schemaRefs>
+</ds:datastoreItem>
+</file>
+
+<file path=customXml/itemProps3.xml><?xml version="1.0" encoding="utf-8"?>
 <ds:datastoreItem xmlns:ds="http://schemas.openxmlformats.org/officeDocument/2006/customXml" ds:itemID="{766B0FDA-D28C-44F8-88B8-73D219DDED48}">
   <ds:schemaRefs>
     <ds:schemaRef ds:uri="http://schemas.microsoft.com/office/2006/metadata/contentType"/>
@@ -14960,23 +15145,6 @@
 </ds:datastoreItem>
 </file>
 
-<file path=customXml/itemProps2.xml><?xml version="1.0" encoding="utf-8"?>
-<ds:datastoreItem xmlns:ds="http://schemas.openxmlformats.org/officeDocument/2006/customXml" ds:itemID="{6C2EDCC3-C7B5-4E94-871F-572D5C0EE441}">
-  <ds:schemaRefs>
-    <ds:schemaRef ds:uri="http://schemas.microsoft.com/sharepoint/v3/contenttype/forms"/>
-  </ds:schemaRefs>
-</ds:datastoreItem>
-</file>
-
-<file path=customXml/itemProps3.xml><?xml version="1.0" encoding="utf-8"?>
-<ds:datastoreItem xmlns:ds="http://schemas.openxmlformats.org/officeDocument/2006/customXml" ds:itemID="{881E4EBD-0649-4424-AEDA-9B7C2646F47E}">
-  <ds:schemaRefs>
-    <ds:schemaRef ds:uri="http://schemas.microsoft.com/office/2006/metadata/properties"/>
-    <ds:schemaRef ds:uri="http://schemas.microsoft.com/office/infopath/2007/PartnerControls"/>
-  </ds:schemaRefs>
-</ds:datastoreItem>
-</file>
-
 <file path=customXml/itemProps4.xml><?xml version="1.0" encoding="utf-8"?>
 <ds:datastoreItem xmlns:ds="http://schemas.openxmlformats.org/officeDocument/2006/customXml" ds:itemID="{C4BCD837-5452-4BEA-84F9-63B294809213}">
   <ds:schemaRefs>

</xml_diff>